<commit_message>
Se agregaron politicas de aprovacion o desaprovacion
</commit_message>
<xml_diff>
--- a/Software Configuration Management Plan.docx
+++ b/Software Configuration Management Plan.docx
@@ -17,8 +17,6 @@
           <w:lang w:val="en-US"/>
         </w:rPr>
       </w:pPr>
-      <w:bookmarkStart w:id="0" w:name="_GoBack"/>
-      <w:bookmarkEnd w:id="0"/>
     </w:p>
     <w:p>
       <w:pPr>
@@ -2162,6 +2160,12 @@
                 <w:noProof/>
                 <w:webHidden/>
               </w:rPr>
+            </w:r>
+            <w:r>
+              <w:rPr>
+                <w:noProof/>
+                <w:webHidden/>
+              </w:rPr>
               <w:fldChar w:fldCharType="separate"/>
             </w:r>
             <w:r>
@@ -2403,8 +2407,8 @@
           <w:lang w:val="en-US"/>
         </w:rPr>
       </w:pPr>
-      <w:bookmarkStart w:id="1" w:name="_Toc18007749"/>
-      <w:bookmarkStart w:id="2" w:name="_Toc19871492"/>
+      <w:bookmarkStart w:id="0" w:name="_Toc18007749"/>
+      <w:bookmarkStart w:id="1" w:name="_Toc19871492"/>
       <w:r>
         <w:rPr>
           <w:rFonts w:ascii="Arial" w:eastAsia="Arial" w:hAnsi="Arial" w:cs="Arial"/>
@@ -2415,8 +2419,8 @@
         <w:lastRenderedPageBreak/>
         <w:t>Introduction</w:t>
       </w:r>
+      <w:bookmarkEnd w:id="0"/>
       <w:bookmarkEnd w:id="1"/>
-      <w:bookmarkEnd w:id="2"/>
     </w:p>
     <w:p>
       <w:pPr>
@@ -2495,8 +2499,8 @@
           <w:lang w:val="en-US"/>
         </w:rPr>
       </w:pPr>
-      <w:bookmarkStart w:id="3" w:name="_Toc18007750"/>
-      <w:bookmarkStart w:id="4" w:name="_Toc19871493"/>
+      <w:bookmarkStart w:id="2" w:name="_Toc18007750"/>
+      <w:bookmarkStart w:id="3" w:name="_Toc19871493"/>
       <w:r>
         <w:rPr>
           <w:rFonts w:ascii="Arial" w:eastAsia="Arial" w:hAnsi="Arial" w:cs="Arial"/>
@@ -2506,8 +2510,8 @@
         </w:rPr>
         <w:t>Purpose</w:t>
       </w:r>
+      <w:bookmarkEnd w:id="2"/>
       <w:bookmarkEnd w:id="3"/>
-      <w:bookmarkEnd w:id="4"/>
     </w:p>
     <w:p>
       <w:pPr>
@@ -2617,8 +2621,8 @@
           <w:lang w:val="en-US"/>
         </w:rPr>
       </w:pPr>
-      <w:bookmarkStart w:id="5" w:name="_Toc18007751"/>
-      <w:bookmarkStart w:id="6" w:name="_Toc19871494"/>
+      <w:bookmarkStart w:id="4" w:name="_Toc18007751"/>
+      <w:bookmarkStart w:id="5" w:name="_Toc19871494"/>
       <w:r>
         <w:rPr>
           <w:rFonts w:ascii="Arial" w:eastAsia="Arial" w:hAnsi="Arial" w:cs="Arial"/>
@@ -2628,8 +2632,8 @@
         </w:rPr>
         <w:t>Scopes</w:t>
       </w:r>
+      <w:bookmarkEnd w:id="4"/>
       <w:bookmarkEnd w:id="5"/>
-      <w:bookmarkEnd w:id="6"/>
     </w:p>
     <w:p>
       <w:pPr>
@@ -2716,7 +2720,7 @@
           <w:lang w:val="en-US"/>
         </w:rPr>
       </w:pPr>
-      <w:bookmarkStart w:id="7" w:name="_Toc19871495"/>
+      <w:bookmarkStart w:id="6" w:name="_Toc19871495"/>
       <w:r>
         <w:rPr>
           <w:rFonts w:ascii="Arial" w:eastAsia="Arial" w:hAnsi="Arial" w:cs="Arial"/>
@@ -2727,7 +2731,7 @@
         <w:lastRenderedPageBreak/>
         <w:t>System Overview</w:t>
       </w:r>
-      <w:bookmarkEnd w:id="7"/>
+      <w:bookmarkEnd w:id="6"/>
     </w:p>
     <w:p>
       <w:pPr>
@@ -2900,7 +2904,7 @@
           <w:lang w:val="en-US"/>
         </w:rPr>
       </w:pPr>
-      <w:bookmarkStart w:id="8" w:name="_Toc19871496"/>
+      <w:bookmarkStart w:id="7" w:name="_Toc19871496"/>
       <w:r>
         <w:rPr>
           <w:rFonts w:ascii="Arial" w:eastAsia="Arial" w:hAnsi="Arial" w:cs="Arial"/>
@@ -2910,7 +2914,7 @@
         </w:rPr>
         <w:t>Limitations</w:t>
       </w:r>
-      <w:bookmarkEnd w:id="8"/>
+      <w:bookmarkEnd w:id="7"/>
     </w:p>
     <w:p>
       <w:pPr>
@@ -3023,8 +3027,8 @@
           <w:lang w:val="en-US"/>
         </w:rPr>
       </w:pPr>
-      <w:bookmarkStart w:id="9" w:name="_Toc18007753"/>
-      <w:bookmarkStart w:id="10" w:name="_Toc19871497"/>
+      <w:bookmarkStart w:id="8" w:name="_Toc18007753"/>
+      <w:bookmarkStart w:id="9" w:name="_Toc19871497"/>
       <w:r>
         <w:rPr>
           <w:rFonts w:ascii="Arial" w:eastAsia="Arial" w:hAnsi="Arial" w:cs="Arial"/>
@@ -3034,8 +3038,8 @@
         </w:rPr>
         <w:t>Audience</w:t>
       </w:r>
+      <w:bookmarkEnd w:id="8"/>
       <w:bookmarkEnd w:id="9"/>
-      <w:bookmarkEnd w:id="10"/>
     </w:p>
     <w:p>
       <w:pPr>
@@ -3102,7 +3106,7 @@
           <w:lang w:val="en-US"/>
         </w:rPr>
       </w:pPr>
-      <w:bookmarkStart w:id="11" w:name="_Toc19871498"/>
+      <w:bookmarkStart w:id="10" w:name="_Toc19871498"/>
       <w:r>
         <w:rPr>
           <w:rFonts w:ascii="Arial" w:eastAsia="Arial" w:hAnsi="Arial" w:cs="Arial"/>
@@ -3112,7 +3116,7 @@
         </w:rPr>
         <w:t>Applicable Configuration Items</w:t>
       </w:r>
-      <w:bookmarkEnd w:id="11"/>
+      <w:bookmarkEnd w:id="10"/>
     </w:p>
     <w:p>
       <w:pPr>
@@ -3206,7 +3210,7 @@
           <w:lang w:val="en-US"/>
         </w:rPr>
       </w:pPr>
-      <w:bookmarkStart w:id="12" w:name="_Toc19871499"/>
+      <w:bookmarkStart w:id="11" w:name="_Toc19871499"/>
       <w:r>
         <w:rPr>
           <w:rFonts w:ascii="Arial" w:eastAsia="Arial" w:hAnsi="Arial" w:cs="Arial"/>
@@ -3217,7 +3221,7 @@
         <w:lastRenderedPageBreak/>
         <w:t>Configuration Management</w:t>
       </w:r>
-      <w:bookmarkEnd w:id="12"/>
+      <w:bookmarkEnd w:id="11"/>
     </w:p>
     <w:p>
       <w:pPr>
@@ -3233,7 +3237,7 @@
           <w:lang w:val="en-US"/>
         </w:rPr>
       </w:pPr>
-      <w:bookmarkStart w:id="13" w:name="_Toc19871500"/>
+      <w:bookmarkStart w:id="12" w:name="_Toc19871500"/>
       <w:r>
         <w:rPr>
           <w:rFonts w:ascii="Arial" w:eastAsia="Arial" w:hAnsi="Arial" w:cs="Arial"/>
@@ -3243,7 +3247,7 @@
         </w:rPr>
         <w:t>Organization</w:t>
       </w:r>
-      <w:bookmarkEnd w:id="13"/>
+      <w:bookmarkEnd w:id="12"/>
       <w:r>
         <w:rPr>
           <w:rFonts w:ascii="Arial" w:eastAsia="Arial" w:hAnsi="Arial" w:cs="Arial"/>
@@ -3684,7 +3688,7 @@
           <w:lang w:val="en-US"/>
         </w:rPr>
       </w:pPr>
-      <w:bookmarkStart w:id="14" w:name="_Toc19871501"/>
+      <w:bookmarkStart w:id="13" w:name="_Toc19871501"/>
       <w:r>
         <w:rPr>
           <w:rFonts w:ascii="Arial" w:eastAsia="Arial" w:hAnsi="Arial" w:cs="Arial"/>
@@ -3694,7 +3698,7 @@
         </w:rPr>
         <w:t>Responsibilities</w:t>
       </w:r>
-      <w:bookmarkEnd w:id="14"/>
+      <w:bookmarkEnd w:id="13"/>
       <w:r>
         <w:rPr>
           <w:rFonts w:ascii="Arial" w:eastAsia="Arial" w:hAnsi="Arial" w:cs="Arial"/>
@@ -4204,7 +4208,7 @@
           <w:lang w:val="en-US"/>
         </w:rPr>
       </w:pPr>
-      <w:bookmarkStart w:id="15" w:name="_Toc19871502"/>
+      <w:bookmarkStart w:id="14" w:name="_Toc19871502"/>
       <w:r>
         <w:rPr>
           <w:rFonts w:ascii="Arial" w:eastAsia="Arial" w:hAnsi="Arial" w:cs="Arial"/>
@@ -4214,7 +4218,7 @@
         </w:rPr>
         <w:t>Configuration Management Activities</w:t>
       </w:r>
-      <w:bookmarkEnd w:id="15"/>
+      <w:bookmarkEnd w:id="14"/>
     </w:p>
     <w:p>
       <w:pPr>
@@ -4353,7 +4357,7 @@
           <w:lang w:val="en-US"/>
         </w:rPr>
       </w:pPr>
-      <w:bookmarkStart w:id="16" w:name="_Toc19871503"/>
+      <w:bookmarkStart w:id="15" w:name="_Toc19871503"/>
       <w:r>
         <w:rPr>
           <w:rFonts w:ascii="Arial" w:eastAsia="Arial" w:hAnsi="Arial" w:cs="Arial"/>
@@ -4363,7 +4367,7 @@
         </w:rPr>
         <w:t>Configuration Identification</w:t>
       </w:r>
-      <w:bookmarkEnd w:id="16"/>
+      <w:bookmarkEnd w:id="15"/>
     </w:p>
     <w:p>
       <w:pPr>
@@ -4475,7 +4479,7 @@
           <w:lang w:val="en-US"/>
         </w:rPr>
       </w:pPr>
-      <w:bookmarkStart w:id="17" w:name="_Toc19871504"/>
+      <w:bookmarkStart w:id="16" w:name="_Toc19871504"/>
       <w:r>
         <w:rPr>
           <w:rFonts w:ascii="Arial" w:eastAsia="Arial" w:hAnsi="Arial" w:cs="Arial"/>
@@ -4494,7 +4498,7 @@
         </w:rPr>
         <w:t>ocumentation</w:t>
       </w:r>
-      <w:bookmarkEnd w:id="17"/>
+      <w:bookmarkEnd w:id="16"/>
     </w:p>
     <w:p>
       <w:pPr>
@@ -4668,7 +4672,7 @@
           <w:lang w:val="en-US"/>
         </w:rPr>
       </w:pPr>
-      <w:bookmarkStart w:id="18" w:name="_Toc19871505"/>
+      <w:bookmarkStart w:id="17" w:name="_Toc19871505"/>
       <w:r>
         <w:rPr>
           <w:rFonts w:ascii="Arial" w:eastAsia="Arial" w:hAnsi="Arial" w:cs="Arial"/>
@@ -4678,7 +4682,7 @@
         </w:rPr>
         <w:t>Software</w:t>
       </w:r>
-      <w:bookmarkEnd w:id="18"/>
+      <w:bookmarkEnd w:id="17"/>
     </w:p>
     <w:p>
       <w:pPr>
@@ -4779,7 +4783,7 @@
           <w:lang w:val="en-US"/>
         </w:rPr>
       </w:pPr>
-      <w:bookmarkStart w:id="19" w:name="_Toc19871506"/>
+      <w:bookmarkStart w:id="18" w:name="_Toc19871506"/>
       <w:r>
         <w:rPr>
           <w:rFonts w:ascii="Arial" w:eastAsia="Arial" w:hAnsi="Arial" w:cs="Arial"/>
@@ -4789,7 +4793,7 @@
         </w:rPr>
         <w:t>Hardware</w:t>
       </w:r>
-      <w:bookmarkEnd w:id="19"/>
+      <w:bookmarkEnd w:id="18"/>
     </w:p>
     <w:p>
       <w:pPr>
@@ -4881,7 +4885,7 @@
           <w:lang w:val="en-US"/>
         </w:rPr>
       </w:pPr>
-      <w:bookmarkStart w:id="20" w:name="_Toc19871507"/>
+      <w:bookmarkStart w:id="19" w:name="_Toc19871507"/>
       <w:r>
         <w:rPr>
           <w:rFonts w:ascii="Arial" w:eastAsia="Arial" w:hAnsi="Arial" w:cs="Arial"/>
@@ -4891,7 +4895,7 @@
         </w:rPr>
         <w:t>Configuration Control</w:t>
       </w:r>
-      <w:bookmarkEnd w:id="20"/>
+      <w:bookmarkEnd w:id="19"/>
     </w:p>
     <w:p>
       <w:pPr>
@@ -5030,6 +5034,451 @@
         </w:rPr>
         <w:t>Set schedules to issue each new version and ensure that each new version is properly tested and documented before issuance.</w:t>
       </w:r>
+    </w:p>
+    <w:p>
+      <w:pPr>
+        <w:pStyle w:val="Ttulo3"/>
+        <w:spacing w:before="40"/>
+        <w:jc w:val="both"/>
+        <w:rPr>
+          <w:lang w:val="en-US"/>
+        </w:rPr>
+      </w:pPr>
+      <w:bookmarkStart w:id="20" w:name="_GoBack"/>
+      <w:r>
+        <w:rPr>
+          <w:rFonts w:ascii="Arial" w:hAnsi="Arial" w:cs="Arial"/>
+          <w:b w:val="0"/>
+          <w:bCs w:val="0"/>
+          <w:color w:val="243F61"/>
+          <w:lang w:val="en-US"/>
+        </w:rPr>
+        <w:t>Criteria of approve or disapprove</w:t>
+      </w:r>
+    </w:p>
+    <w:p>
+      <w:pPr>
+        <w:pStyle w:val="NormalWeb"/>
+        <w:spacing w:before="0" w:beforeAutospacing="0" w:after="200" w:afterAutospacing="0"/>
+        <w:jc w:val="both"/>
+        <w:rPr>
+          <w:sz w:val="22"/>
+          <w:szCs w:val="22"/>
+          <w:lang w:val="en-US"/>
+        </w:rPr>
+      </w:pPr>
+      <w:r>
+        <w:rPr>
+          <w:rFonts w:ascii="Arial" w:hAnsi="Arial" w:cs="Arial"/>
+          <w:color w:val="000000"/>
+          <w:sz w:val="22"/>
+          <w:szCs w:val="22"/>
+          <w:lang w:val="en-US"/>
+        </w:rPr>
+        <w:t>Below are the criteria that must take to approve or disapprove the changes:</w:t>
+      </w:r>
+    </w:p>
+    <w:p>
+      <w:pPr>
+        <w:pStyle w:val="NormalWeb"/>
+        <w:spacing w:before="0" w:beforeAutospacing="0" w:after="200" w:afterAutospacing="0"/>
+        <w:jc w:val="both"/>
+        <w:rPr>
+          <w:sz w:val="22"/>
+          <w:szCs w:val="22"/>
+        </w:rPr>
+      </w:pPr>
+      <w:proofErr w:type="spellStart"/>
+      <w:r>
+        <w:rPr>
+          <w:rFonts w:ascii="Arial" w:hAnsi="Arial" w:cs="Arial"/>
+          <w:color w:val="000000"/>
+          <w:sz w:val="22"/>
+          <w:szCs w:val="22"/>
+        </w:rPr>
+        <w:t>Approve</w:t>
+      </w:r>
+      <w:proofErr w:type="spellEnd"/>
+    </w:p>
+    <w:p>
+      <w:pPr>
+        <w:pStyle w:val="NormalWeb"/>
+        <w:numPr>
+          <w:ilvl w:val="0"/>
+          <w:numId w:val="15"/>
+        </w:numPr>
+        <w:spacing w:before="0" w:beforeAutospacing="0" w:after="0" w:afterAutospacing="0"/>
+        <w:jc w:val="both"/>
+        <w:textAlignment w:val="baseline"/>
+        <w:rPr>
+          <w:rFonts w:ascii="Arial" w:hAnsi="Arial" w:cs="Arial"/>
+          <w:color w:val="000000"/>
+          <w:sz w:val="22"/>
+          <w:szCs w:val="22"/>
+        </w:rPr>
+      </w:pPr>
+      <w:proofErr w:type="spellStart"/>
+      <w:r>
+        <w:rPr>
+          <w:rFonts w:ascii="Arial" w:hAnsi="Arial" w:cs="Arial"/>
+          <w:color w:val="000000"/>
+          <w:sz w:val="22"/>
+          <w:szCs w:val="22"/>
+        </w:rPr>
+        <w:t>Have</w:t>
+      </w:r>
+      <w:proofErr w:type="spellEnd"/>
+      <w:r>
+        <w:rPr>
+          <w:rFonts w:ascii="Arial" w:hAnsi="Arial" w:cs="Arial"/>
+          <w:color w:val="000000"/>
+          <w:sz w:val="22"/>
+          <w:szCs w:val="22"/>
+        </w:rPr>
+        <w:t xml:space="preserve"> </w:t>
+      </w:r>
+      <w:proofErr w:type="spellStart"/>
+      <w:r>
+        <w:rPr>
+          <w:rFonts w:ascii="Arial" w:hAnsi="Arial" w:cs="Arial"/>
+          <w:color w:val="000000"/>
+          <w:sz w:val="22"/>
+          <w:szCs w:val="22"/>
+        </w:rPr>
+        <w:t>available</w:t>
+      </w:r>
+      <w:proofErr w:type="spellEnd"/>
+      <w:r>
+        <w:rPr>
+          <w:rFonts w:ascii="Arial" w:hAnsi="Arial" w:cs="Arial"/>
+          <w:color w:val="000000"/>
+          <w:sz w:val="22"/>
+          <w:szCs w:val="22"/>
+        </w:rPr>
+        <w:t xml:space="preserve"> human </w:t>
+      </w:r>
+      <w:proofErr w:type="spellStart"/>
+      <w:r>
+        <w:rPr>
+          <w:rFonts w:ascii="Arial" w:hAnsi="Arial" w:cs="Arial"/>
+          <w:color w:val="000000"/>
+          <w:sz w:val="22"/>
+          <w:szCs w:val="22"/>
+        </w:rPr>
+        <w:t>resources</w:t>
+      </w:r>
+      <w:proofErr w:type="spellEnd"/>
+      <w:r>
+        <w:rPr>
+          <w:rFonts w:ascii="Arial" w:hAnsi="Arial" w:cs="Arial"/>
+          <w:color w:val="000000"/>
+          <w:sz w:val="22"/>
+          <w:szCs w:val="22"/>
+        </w:rPr>
+        <w:t>.</w:t>
+      </w:r>
+    </w:p>
+    <w:p>
+      <w:pPr>
+        <w:pStyle w:val="NormalWeb"/>
+        <w:numPr>
+          <w:ilvl w:val="0"/>
+          <w:numId w:val="15"/>
+        </w:numPr>
+        <w:spacing w:before="0" w:beforeAutospacing="0" w:after="0" w:afterAutospacing="0"/>
+        <w:jc w:val="both"/>
+        <w:textAlignment w:val="baseline"/>
+        <w:rPr>
+          <w:rFonts w:ascii="Arial" w:hAnsi="Arial" w:cs="Arial"/>
+          <w:color w:val="000000"/>
+          <w:sz w:val="22"/>
+          <w:szCs w:val="22"/>
+          <w:lang w:val="en-US"/>
+        </w:rPr>
+      </w:pPr>
+      <w:r>
+        <w:rPr>
+          <w:rFonts w:ascii="Arial" w:hAnsi="Arial" w:cs="Arial"/>
+          <w:color w:val="000000"/>
+          <w:sz w:val="22"/>
+          <w:szCs w:val="22"/>
+          <w:lang w:val="en-US"/>
+        </w:rPr>
+        <w:t>Do not modify or affect project delivery times.</w:t>
+      </w:r>
+    </w:p>
+    <w:p>
+      <w:pPr>
+        <w:pStyle w:val="NormalWeb"/>
+        <w:numPr>
+          <w:ilvl w:val="0"/>
+          <w:numId w:val="15"/>
+        </w:numPr>
+        <w:spacing w:before="0" w:beforeAutospacing="0" w:after="0" w:afterAutospacing="0"/>
+        <w:jc w:val="both"/>
+        <w:textAlignment w:val="baseline"/>
+        <w:rPr>
+          <w:rFonts w:ascii="Arial" w:hAnsi="Arial" w:cs="Arial"/>
+          <w:color w:val="000000"/>
+          <w:sz w:val="22"/>
+          <w:szCs w:val="22"/>
+          <w:lang w:val="en-US"/>
+        </w:rPr>
+      </w:pPr>
+      <w:r>
+        <w:rPr>
+          <w:rFonts w:ascii="Arial" w:hAnsi="Arial" w:cs="Arial"/>
+          <w:color w:val="000000"/>
+          <w:sz w:val="22"/>
+          <w:szCs w:val="22"/>
+          <w:lang w:val="en-US"/>
+        </w:rPr>
+        <w:lastRenderedPageBreak/>
+        <w:t>Do not exceed the available financial resource.</w:t>
+      </w:r>
+    </w:p>
+    <w:p>
+      <w:pPr>
+        <w:pStyle w:val="NormalWeb"/>
+        <w:numPr>
+          <w:ilvl w:val="0"/>
+          <w:numId w:val="15"/>
+        </w:numPr>
+        <w:spacing w:before="0" w:beforeAutospacing="0" w:after="0" w:afterAutospacing="0"/>
+        <w:jc w:val="both"/>
+        <w:textAlignment w:val="baseline"/>
+        <w:rPr>
+          <w:rFonts w:ascii="Arial" w:hAnsi="Arial" w:cs="Arial"/>
+          <w:color w:val="000000"/>
+          <w:sz w:val="22"/>
+          <w:szCs w:val="22"/>
+          <w:lang w:val="en-US"/>
+        </w:rPr>
+      </w:pPr>
+      <w:r>
+        <w:rPr>
+          <w:rFonts w:ascii="Arial" w:hAnsi="Arial" w:cs="Arial"/>
+          <w:color w:val="000000"/>
+          <w:sz w:val="22"/>
+          <w:szCs w:val="22"/>
+          <w:lang w:val="en-US"/>
+        </w:rPr>
+        <w:t>Do not affect multiple modules released if the change is critical.</w:t>
+      </w:r>
+    </w:p>
+    <w:p>
+      <w:pPr>
+        <w:jc w:val="both"/>
+        <w:rPr>
+          <w:rFonts w:ascii="Times New Roman" w:hAnsi="Times New Roman" w:cs="Times New Roman"/>
+          <w:lang w:val="en-US"/>
+        </w:rPr>
+      </w:pPr>
+    </w:p>
+    <w:p>
+      <w:pPr>
+        <w:pStyle w:val="NormalWeb"/>
+        <w:spacing w:before="0" w:beforeAutospacing="0" w:after="200" w:afterAutospacing="0"/>
+        <w:jc w:val="both"/>
+        <w:rPr>
+          <w:sz w:val="22"/>
+          <w:szCs w:val="22"/>
+        </w:rPr>
+      </w:pPr>
+      <w:proofErr w:type="spellStart"/>
+      <w:r>
+        <w:rPr>
+          <w:rFonts w:ascii="Arial" w:hAnsi="Arial" w:cs="Arial"/>
+          <w:color w:val="000000"/>
+          <w:sz w:val="22"/>
+          <w:szCs w:val="22"/>
+        </w:rPr>
+        <w:t>Disapprove</w:t>
+      </w:r>
+      <w:proofErr w:type="spellEnd"/>
+    </w:p>
+    <w:p>
+      <w:pPr>
+        <w:pStyle w:val="NormalWeb"/>
+        <w:numPr>
+          <w:ilvl w:val="0"/>
+          <w:numId w:val="16"/>
+        </w:numPr>
+        <w:spacing w:before="0" w:beforeAutospacing="0" w:after="0" w:afterAutospacing="0"/>
+        <w:jc w:val="both"/>
+        <w:textAlignment w:val="baseline"/>
+        <w:rPr>
+          <w:rFonts w:ascii="Arial" w:hAnsi="Arial" w:cs="Arial"/>
+          <w:color w:val="000000"/>
+          <w:sz w:val="22"/>
+          <w:szCs w:val="22"/>
+          <w:lang w:val="en-US"/>
+        </w:rPr>
+      </w:pPr>
+      <w:r>
+        <w:rPr>
+          <w:rFonts w:ascii="Arial" w:hAnsi="Arial" w:cs="Arial"/>
+          <w:color w:val="000000"/>
+          <w:sz w:val="22"/>
+          <w:szCs w:val="22"/>
+          <w:lang w:val="en-US"/>
+        </w:rPr>
+        <w:t>Developers with a lot of workload.</w:t>
+      </w:r>
+    </w:p>
+    <w:p>
+      <w:pPr>
+        <w:pStyle w:val="NormalWeb"/>
+        <w:numPr>
+          <w:ilvl w:val="0"/>
+          <w:numId w:val="16"/>
+        </w:numPr>
+        <w:spacing w:before="0" w:beforeAutospacing="0" w:after="0" w:afterAutospacing="0"/>
+        <w:jc w:val="both"/>
+        <w:textAlignment w:val="baseline"/>
+        <w:rPr>
+          <w:rFonts w:ascii="Arial" w:hAnsi="Arial" w:cs="Arial"/>
+          <w:color w:val="000000"/>
+          <w:sz w:val="22"/>
+          <w:szCs w:val="22"/>
+          <w:lang w:val="en-US"/>
+        </w:rPr>
+      </w:pPr>
+      <w:r>
+        <w:rPr>
+          <w:rFonts w:ascii="Arial" w:hAnsi="Arial" w:cs="Arial"/>
+          <w:color w:val="000000"/>
+          <w:sz w:val="22"/>
+          <w:szCs w:val="22"/>
+          <w:lang w:val="en-US"/>
+        </w:rPr>
+        <w:t>You don't have the technology to apply the change.</w:t>
+      </w:r>
+    </w:p>
+    <w:p>
+      <w:pPr>
+        <w:pStyle w:val="NormalWeb"/>
+        <w:numPr>
+          <w:ilvl w:val="0"/>
+          <w:numId w:val="16"/>
+        </w:numPr>
+        <w:spacing w:before="0" w:beforeAutospacing="0" w:after="0" w:afterAutospacing="0"/>
+        <w:jc w:val="both"/>
+        <w:textAlignment w:val="baseline"/>
+        <w:rPr>
+          <w:rFonts w:ascii="Arial" w:hAnsi="Arial" w:cs="Arial"/>
+          <w:color w:val="000000"/>
+          <w:sz w:val="22"/>
+          <w:szCs w:val="22"/>
+        </w:rPr>
+      </w:pPr>
+      <w:proofErr w:type="spellStart"/>
+      <w:r>
+        <w:rPr>
+          <w:rFonts w:ascii="Arial" w:hAnsi="Arial" w:cs="Arial"/>
+          <w:color w:val="000000"/>
+          <w:sz w:val="22"/>
+          <w:szCs w:val="22"/>
+        </w:rPr>
+        <w:t>Delivery</w:t>
+      </w:r>
+      <w:proofErr w:type="spellEnd"/>
+      <w:r>
+        <w:rPr>
+          <w:rFonts w:ascii="Arial" w:hAnsi="Arial" w:cs="Arial"/>
+          <w:color w:val="000000"/>
+          <w:sz w:val="22"/>
+          <w:szCs w:val="22"/>
+        </w:rPr>
+        <w:t xml:space="preserve"> times are </w:t>
+      </w:r>
+      <w:proofErr w:type="spellStart"/>
+      <w:r>
+        <w:rPr>
+          <w:rFonts w:ascii="Arial" w:hAnsi="Arial" w:cs="Arial"/>
+          <w:color w:val="000000"/>
+          <w:sz w:val="22"/>
+          <w:szCs w:val="22"/>
+        </w:rPr>
+        <w:t>compromised</w:t>
+      </w:r>
+      <w:proofErr w:type="spellEnd"/>
+      <w:r>
+        <w:rPr>
+          <w:rFonts w:ascii="Arial" w:hAnsi="Arial" w:cs="Arial"/>
+          <w:color w:val="000000"/>
+          <w:sz w:val="22"/>
+          <w:szCs w:val="22"/>
+        </w:rPr>
+        <w:t>.</w:t>
+      </w:r>
+    </w:p>
+    <w:p>
+      <w:pPr>
+        <w:pStyle w:val="NormalWeb"/>
+        <w:numPr>
+          <w:ilvl w:val="0"/>
+          <w:numId w:val="16"/>
+        </w:numPr>
+        <w:spacing w:before="0" w:beforeAutospacing="0" w:after="0" w:afterAutospacing="0"/>
+        <w:jc w:val="both"/>
+        <w:textAlignment w:val="baseline"/>
+        <w:rPr>
+          <w:rFonts w:ascii="Arial" w:hAnsi="Arial" w:cs="Arial"/>
+          <w:color w:val="000000"/>
+          <w:sz w:val="22"/>
+          <w:szCs w:val="22"/>
+          <w:lang w:val="en-US"/>
+        </w:rPr>
+      </w:pPr>
+      <w:r>
+        <w:rPr>
+          <w:rFonts w:ascii="Arial" w:hAnsi="Arial" w:cs="Arial"/>
+          <w:color w:val="000000"/>
+          <w:sz w:val="22"/>
+          <w:szCs w:val="22"/>
+          <w:lang w:val="en-US"/>
+        </w:rPr>
+        <w:t>The financial resource is committed.</w:t>
+      </w:r>
+    </w:p>
+    <w:p>
+      <w:pPr>
+        <w:pStyle w:val="NormalWeb"/>
+        <w:numPr>
+          <w:ilvl w:val="0"/>
+          <w:numId w:val="16"/>
+        </w:numPr>
+        <w:spacing w:before="0" w:beforeAutospacing="0" w:after="0" w:afterAutospacing="0"/>
+        <w:jc w:val="both"/>
+        <w:textAlignment w:val="baseline"/>
+        <w:rPr>
+          <w:rFonts w:ascii="Arial" w:hAnsi="Arial" w:cs="Arial"/>
+          <w:color w:val="000000"/>
+          <w:sz w:val="22"/>
+          <w:szCs w:val="22"/>
+          <w:lang w:val="en-US"/>
+        </w:rPr>
+      </w:pPr>
+      <w:r>
+        <w:rPr>
+          <w:rFonts w:ascii="Arial" w:hAnsi="Arial" w:cs="Arial"/>
+          <w:color w:val="000000"/>
+          <w:sz w:val="22"/>
+          <w:szCs w:val="22"/>
+          <w:lang w:val="en-US"/>
+        </w:rPr>
+        <w:t>The change critically affects various modules released.</w:t>
+      </w:r>
+    </w:p>
+    <w:bookmarkEnd w:id="20"/>
+    <w:p>
+      <w:pPr>
+        <w:rPr>
+          <w:rFonts w:ascii="Arial" w:hAnsi="Arial" w:cs="Arial"/>
+          <w:lang w:val="en-US"/>
+        </w:rPr>
+      </w:pPr>
     </w:p>
     <w:p>
       <w:pPr>
@@ -5272,6 +5721,7 @@
           <w:szCs w:val="22"/>
           <w:lang w:val="en-US"/>
         </w:rPr>
+        <w:lastRenderedPageBreak/>
         <w:t>Implementing Changes</w:t>
       </w:r>
       <w:bookmarkEnd w:id="23"/>
@@ -5407,7 +5857,6 @@
           <w:szCs w:val="22"/>
           <w:lang w:val="en-US"/>
         </w:rPr>
-        <w:lastRenderedPageBreak/>
         <w:t>Configuration Management Resources</w:t>
       </w:r>
       <w:bookmarkEnd w:id="25"/>
@@ -5572,7 +6021,7 @@
           <w:rPr>
             <w:noProof/>
           </w:rPr>
-          <w:t>2</w:t>
+          <w:t>8</w:t>
         </w:r>
         <w:r>
           <w:fldChar w:fldCharType="end"/>
@@ -5846,7 +6295,7 @@
               <w:noProof/>
               <w:snapToGrid w:val="0"/>
             </w:rPr>
-            <w:t>2</w:t>
+            <w:t>8</w:t>
           </w:r>
           <w:r>
             <w:rPr>
@@ -6420,6 +6869,155 @@
     </w:lvl>
   </w:abstractNum>
   <w:abstractNum w:abstractNumId="2">
+    <w:nsid w:val="03697C5A"/>
+    <w:multiLevelType w:val="multilevel"/>
+    <w:tmpl w:val="A274E9E0"/>
+    <w:lvl w:ilvl="0">
+      <w:start w:val="1"/>
+      <w:numFmt w:val="bullet"/>
+      <w:lvlText w:val=""/>
+      <w:lvlJc w:val="left"/>
+      <w:pPr>
+        <w:tabs>
+          <w:tab w:val="num" w:pos="720"/>
+        </w:tabs>
+        <w:ind w:left="720" w:hanging="360"/>
+      </w:pPr>
+      <w:rPr>
+        <w:rFonts w:ascii="Symbol" w:hAnsi="Symbol" w:hint="default"/>
+        <w:sz w:val="20"/>
+      </w:rPr>
+    </w:lvl>
+    <w:lvl w:ilvl="1" w:tentative="1">
+      <w:start w:val="1"/>
+      <w:numFmt w:val="bullet"/>
+      <w:lvlText w:val="o"/>
+      <w:lvlJc w:val="left"/>
+      <w:pPr>
+        <w:tabs>
+          <w:tab w:val="num" w:pos="1440"/>
+        </w:tabs>
+        <w:ind w:left="1440" w:hanging="360"/>
+      </w:pPr>
+      <w:rPr>
+        <w:rFonts w:ascii="Courier New" w:hAnsi="Courier New" w:hint="default"/>
+        <w:sz w:val="20"/>
+      </w:rPr>
+    </w:lvl>
+    <w:lvl w:ilvl="2" w:tentative="1">
+      <w:start w:val="1"/>
+      <w:numFmt w:val="bullet"/>
+      <w:lvlText w:val=""/>
+      <w:lvlJc w:val="left"/>
+      <w:pPr>
+        <w:tabs>
+          <w:tab w:val="num" w:pos="2160"/>
+        </w:tabs>
+        <w:ind w:left="2160" w:hanging="360"/>
+      </w:pPr>
+      <w:rPr>
+        <w:rFonts w:ascii="Wingdings" w:hAnsi="Wingdings" w:hint="default"/>
+        <w:sz w:val="20"/>
+      </w:rPr>
+    </w:lvl>
+    <w:lvl w:ilvl="3" w:tentative="1">
+      <w:start w:val="1"/>
+      <w:numFmt w:val="bullet"/>
+      <w:lvlText w:val=""/>
+      <w:lvlJc w:val="left"/>
+      <w:pPr>
+        <w:tabs>
+          <w:tab w:val="num" w:pos="2880"/>
+        </w:tabs>
+        <w:ind w:left="2880" w:hanging="360"/>
+      </w:pPr>
+      <w:rPr>
+        <w:rFonts w:ascii="Wingdings" w:hAnsi="Wingdings" w:hint="default"/>
+        <w:sz w:val="20"/>
+      </w:rPr>
+    </w:lvl>
+    <w:lvl w:ilvl="4" w:tentative="1">
+      <w:start w:val="1"/>
+      <w:numFmt w:val="bullet"/>
+      <w:lvlText w:val=""/>
+      <w:lvlJc w:val="left"/>
+      <w:pPr>
+        <w:tabs>
+          <w:tab w:val="num" w:pos="3600"/>
+        </w:tabs>
+        <w:ind w:left="3600" w:hanging="360"/>
+      </w:pPr>
+      <w:rPr>
+        <w:rFonts w:ascii="Wingdings" w:hAnsi="Wingdings" w:hint="default"/>
+        <w:sz w:val="20"/>
+      </w:rPr>
+    </w:lvl>
+    <w:lvl w:ilvl="5" w:tentative="1">
+      <w:start w:val="1"/>
+      <w:numFmt w:val="bullet"/>
+      <w:lvlText w:val=""/>
+      <w:lvlJc w:val="left"/>
+      <w:pPr>
+        <w:tabs>
+          <w:tab w:val="num" w:pos="4320"/>
+        </w:tabs>
+        <w:ind w:left="4320" w:hanging="360"/>
+      </w:pPr>
+      <w:rPr>
+        <w:rFonts w:ascii="Wingdings" w:hAnsi="Wingdings" w:hint="default"/>
+        <w:sz w:val="20"/>
+      </w:rPr>
+    </w:lvl>
+    <w:lvl w:ilvl="6" w:tentative="1">
+      <w:start w:val="1"/>
+      <w:numFmt w:val="bullet"/>
+      <w:lvlText w:val=""/>
+      <w:lvlJc w:val="left"/>
+      <w:pPr>
+        <w:tabs>
+          <w:tab w:val="num" w:pos="5040"/>
+        </w:tabs>
+        <w:ind w:left="5040" w:hanging="360"/>
+      </w:pPr>
+      <w:rPr>
+        <w:rFonts w:ascii="Wingdings" w:hAnsi="Wingdings" w:hint="default"/>
+        <w:sz w:val="20"/>
+      </w:rPr>
+    </w:lvl>
+    <w:lvl w:ilvl="7" w:tentative="1">
+      <w:start w:val="1"/>
+      <w:numFmt w:val="bullet"/>
+      <w:lvlText w:val=""/>
+      <w:lvlJc w:val="left"/>
+      <w:pPr>
+        <w:tabs>
+          <w:tab w:val="num" w:pos="5760"/>
+        </w:tabs>
+        <w:ind w:left="5760" w:hanging="360"/>
+      </w:pPr>
+      <w:rPr>
+        <w:rFonts w:ascii="Wingdings" w:hAnsi="Wingdings" w:hint="default"/>
+        <w:sz w:val="20"/>
+      </w:rPr>
+    </w:lvl>
+    <w:lvl w:ilvl="8" w:tentative="1">
+      <w:start w:val="1"/>
+      <w:numFmt w:val="bullet"/>
+      <w:lvlText w:val=""/>
+      <w:lvlJc w:val="left"/>
+      <w:pPr>
+        <w:tabs>
+          <w:tab w:val="num" w:pos="6480"/>
+        </w:tabs>
+        <w:ind w:left="6480" w:hanging="360"/>
+      </w:pPr>
+      <w:rPr>
+        <w:rFonts w:ascii="Wingdings" w:hAnsi="Wingdings" w:hint="default"/>
+        <w:sz w:val="20"/>
+      </w:rPr>
+    </w:lvl>
+  </w:abstractNum>
+  <w:abstractNum w:abstractNumId="3">
     <w:nsid w:val="0D19195F"/>
     <w:multiLevelType w:val="hybridMultilevel"/>
     <w:tmpl w:val="FC921834"/>
@@ -6532,7 +7130,7 @@
       </w:rPr>
     </w:lvl>
   </w:abstractNum>
-  <w:abstractNum w:abstractNumId="3">
+  <w:abstractNum w:abstractNumId="4">
     <w:nsid w:val="12DA77AE"/>
     <w:multiLevelType w:val="multilevel"/>
     <w:tmpl w:val="297A8518"/>
@@ -6622,7 +7220,7 @@
       </w:pPr>
     </w:lvl>
   </w:abstractNum>
-  <w:abstractNum w:abstractNumId="4">
+  <w:abstractNum w:abstractNumId="5">
     <w:nsid w:val="1B720EDE"/>
     <w:multiLevelType w:val="hybridMultilevel"/>
     <w:tmpl w:val="3E407200"/>
@@ -6735,7 +7333,7 @@
       </w:rPr>
     </w:lvl>
   </w:abstractNum>
-  <w:abstractNum w:abstractNumId="5">
+  <w:abstractNum w:abstractNumId="6">
     <w:nsid w:val="1D5B6B69"/>
     <w:multiLevelType w:val="hybridMultilevel"/>
     <w:tmpl w:val="C138F348"/>
@@ -6848,7 +7446,7 @@
       </w:rPr>
     </w:lvl>
   </w:abstractNum>
-  <w:abstractNum w:abstractNumId="6">
+  <w:abstractNum w:abstractNumId="7">
     <w:nsid w:val="1E235B67"/>
     <w:multiLevelType w:val="hybridMultilevel"/>
     <w:tmpl w:val="8A847480"/>
@@ -6961,7 +7559,7 @@
       </w:rPr>
     </w:lvl>
   </w:abstractNum>
-  <w:abstractNum w:abstractNumId="7">
+  <w:abstractNum w:abstractNumId="8">
     <w:nsid w:val="27017900"/>
     <w:multiLevelType w:val="hybridMultilevel"/>
     <w:tmpl w:val="9E54A506"/>
@@ -7074,7 +7672,7 @@
       </w:rPr>
     </w:lvl>
   </w:abstractNum>
-  <w:abstractNum w:abstractNumId="8">
+  <w:abstractNum w:abstractNumId="9">
     <w:nsid w:val="2A6228D8"/>
     <w:multiLevelType w:val="hybridMultilevel"/>
     <w:tmpl w:val="29A2B736"/>
@@ -7187,7 +7785,7 @@
       </w:rPr>
     </w:lvl>
   </w:abstractNum>
-  <w:abstractNum w:abstractNumId="9">
+  <w:abstractNum w:abstractNumId="10">
     <w:nsid w:val="2DD74B16"/>
     <w:multiLevelType w:val="hybridMultilevel"/>
     <w:tmpl w:val="AB6860D6"/>
@@ -7300,7 +7898,7 @@
       </w:rPr>
     </w:lvl>
   </w:abstractNum>
-  <w:abstractNum w:abstractNumId="10">
+  <w:abstractNum w:abstractNumId="11">
     <w:nsid w:val="5D02679B"/>
     <w:multiLevelType w:val="multilevel"/>
     <w:tmpl w:val="C51C80A6"/>
@@ -7413,7 +8011,7 @@
       </w:rPr>
     </w:lvl>
   </w:abstractNum>
-  <w:abstractNum w:abstractNumId="11">
+  <w:abstractNum w:abstractNumId="12">
     <w:nsid w:val="72A315F6"/>
     <w:multiLevelType w:val="hybridMultilevel"/>
     <w:tmpl w:val="76AAD620"/>
@@ -7526,7 +8124,7 @@
       </w:rPr>
     </w:lvl>
   </w:abstractNum>
-  <w:abstractNum w:abstractNumId="12">
+  <w:abstractNum w:abstractNumId="13">
     <w:nsid w:val="79410267"/>
     <w:multiLevelType w:val="hybridMultilevel"/>
     <w:tmpl w:val="9938829C"/>
@@ -7639,7 +8237,156 @@
       </w:rPr>
     </w:lvl>
   </w:abstractNum>
-  <w:abstractNum w:abstractNumId="13">
+  <w:abstractNum w:abstractNumId="14">
+    <w:nsid w:val="7AA73B63"/>
+    <w:multiLevelType w:val="multilevel"/>
+    <w:tmpl w:val="2DE4D160"/>
+    <w:lvl w:ilvl="0">
+      <w:start w:val="1"/>
+      <w:numFmt w:val="bullet"/>
+      <w:lvlText w:val=""/>
+      <w:lvlJc w:val="left"/>
+      <w:pPr>
+        <w:tabs>
+          <w:tab w:val="num" w:pos="720"/>
+        </w:tabs>
+        <w:ind w:left="720" w:hanging="360"/>
+      </w:pPr>
+      <w:rPr>
+        <w:rFonts w:ascii="Symbol" w:hAnsi="Symbol" w:hint="default"/>
+        <w:sz w:val="20"/>
+      </w:rPr>
+    </w:lvl>
+    <w:lvl w:ilvl="1" w:tentative="1">
+      <w:start w:val="1"/>
+      <w:numFmt w:val="bullet"/>
+      <w:lvlText w:val="o"/>
+      <w:lvlJc w:val="left"/>
+      <w:pPr>
+        <w:tabs>
+          <w:tab w:val="num" w:pos="1440"/>
+        </w:tabs>
+        <w:ind w:left="1440" w:hanging="360"/>
+      </w:pPr>
+      <w:rPr>
+        <w:rFonts w:ascii="Courier New" w:hAnsi="Courier New" w:hint="default"/>
+        <w:sz w:val="20"/>
+      </w:rPr>
+    </w:lvl>
+    <w:lvl w:ilvl="2" w:tentative="1">
+      <w:start w:val="1"/>
+      <w:numFmt w:val="bullet"/>
+      <w:lvlText w:val=""/>
+      <w:lvlJc w:val="left"/>
+      <w:pPr>
+        <w:tabs>
+          <w:tab w:val="num" w:pos="2160"/>
+        </w:tabs>
+        <w:ind w:left="2160" w:hanging="360"/>
+      </w:pPr>
+      <w:rPr>
+        <w:rFonts w:ascii="Wingdings" w:hAnsi="Wingdings" w:hint="default"/>
+        <w:sz w:val="20"/>
+      </w:rPr>
+    </w:lvl>
+    <w:lvl w:ilvl="3" w:tentative="1">
+      <w:start w:val="1"/>
+      <w:numFmt w:val="bullet"/>
+      <w:lvlText w:val=""/>
+      <w:lvlJc w:val="left"/>
+      <w:pPr>
+        <w:tabs>
+          <w:tab w:val="num" w:pos="2880"/>
+        </w:tabs>
+        <w:ind w:left="2880" w:hanging="360"/>
+      </w:pPr>
+      <w:rPr>
+        <w:rFonts w:ascii="Wingdings" w:hAnsi="Wingdings" w:hint="default"/>
+        <w:sz w:val="20"/>
+      </w:rPr>
+    </w:lvl>
+    <w:lvl w:ilvl="4" w:tentative="1">
+      <w:start w:val="1"/>
+      <w:numFmt w:val="bullet"/>
+      <w:lvlText w:val=""/>
+      <w:lvlJc w:val="left"/>
+      <w:pPr>
+        <w:tabs>
+          <w:tab w:val="num" w:pos="3600"/>
+        </w:tabs>
+        <w:ind w:left="3600" w:hanging="360"/>
+      </w:pPr>
+      <w:rPr>
+        <w:rFonts w:ascii="Wingdings" w:hAnsi="Wingdings" w:hint="default"/>
+        <w:sz w:val="20"/>
+      </w:rPr>
+    </w:lvl>
+    <w:lvl w:ilvl="5" w:tentative="1">
+      <w:start w:val="1"/>
+      <w:numFmt w:val="bullet"/>
+      <w:lvlText w:val=""/>
+      <w:lvlJc w:val="left"/>
+      <w:pPr>
+        <w:tabs>
+          <w:tab w:val="num" w:pos="4320"/>
+        </w:tabs>
+        <w:ind w:left="4320" w:hanging="360"/>
+      </w:pPr>
+      <w:rPr>
+        <w:rFonts w:ascii="Wingdings" w:hAnsi="Wingdings" w:hint="default"/>
+        <w:sz w:val="20"/>
+      </w:rPr>
+    </w:lvl>
+    <w:lvl w:ilvl="6" w:tentative="1">
+      <w:start w:val="1"/>
+      <w:numFmt w:val="bullet"/>
+      <w:lvlText w:val=""/>
+      <w:lvlJc w:val="left"/>
+      <w:pPr>
+        <w:tabs>
+          <w:tab w:val="num" w:pos="5040"/>
+        </w:tabs>
+        <w:ind w:left="5040" w:hanging="360"/>
+      </w:pPr>
+      <w:rPr>
+        <w:rFonts w:ascii="Wingdings" w:hAnsi="Wingdings" w:hint="default"/>
+        <w:sz w:val="20"/>
+      </w:rPr>
+    </w:lvl>
+    <w:lvl w:ilvl="7" w:tentative="1">
+      <w:start w:val="1"/>
+      <w:numFmt w:val="bullet"/>
+      <w:lvlText w:val=""/>
+      <w:lvlJc w:val="left"/>
+      <w:pPr>
+        <w:tabs>
+          <w:tab w:val="num" w:pos="5760"/>
+        </w:tabs>
+        <w:ind w:left="5760" w:hanging="360"/>
+      </w:pPr>
+      <w:rPr>
+        <w:rFonts w:ascii="Wingdings" w:hAnsi="Wingdings" w:hint="default"/>
+        <w:sz w:val="20"/>
+      </w:rPr>
+    </w:lvl>
+    <w:lvl w:ilvl="8" w:tentative="1">
+      <w:start w:val="1"/>
+      <w:numFmt w:val="bullet"/>
+      <w:lvlText w:val=""/>
+      <w:lvlJc w:val="left"/>
+      <w:pPr>
+        <w:tabs>
+          <w:tab w:val="num" w:pos="6480"/>
+        </w:tabs>
+        <w:ind w:left="6480" w:hanging="360"/>
+      </w:pPr>
+      <w:rPr>
+        <w:rFonts w:ascii="Wingdings" w:hAnsi="Wingdings" w:hint="default"/>
+        <w:sz w:val="20"/>
+      </w:rPr>
+    </w:lvl>
+  </w:abstractNum>
+  <w:abstractNum w:abstractNumId="15">
     <w:nsid w:val="7DAB4F42"/>
     <w:multiLevelType w:val="hybridMultilevel"/>
     <w:tmpl w:val="BBE4C592"/>
@@ -7753,22 +8500,22 @@
     </w:lvl>
   </w:abstractNum>
   <w:num w:numId="1">
-    <w:abstractNumId w:val="3"/>
+    <w:abstractNumId w:val="4"/>
   </w:num>
   <w:num w:numId="2">
+    <w:abstractNumId w:val="11"/>
+  </w:num>
+  <w:num w:numId="3">
+    <w:abstractNumId w:val="5"/>
+  </w:num>
+  <w:num w:numId="4">
+    <w:abstractNumId w:val="12"/>
+  </w:num>
+  <w:num w:numId="5">
     <w:abstractNumId w:val="10"/>
   </w:num>
-  <w:num w:numId="3">
-    <w:abstractNumId w:val="4"/>
-  </w:num>
-  <w:num w:numId="4">
-    <w:abstractNumId w:val="11"/>
-  </w:num>
-  <w:num w:numId="5">
+  <w:num w:numId="6">
     <w:abstractNumId w:val="9"/>
-  </w:num>
-  <w:num w:numId="6">
-    <w:abstractNumId w:val="8"/>
   </w:num>
   <w:num w:numId="7">
     <w:abstractNumId w:val="0"/>
@@ -7777,22 +8524,28 @@
     <w:abstractNumId w:val="1"/>
   </w:num>
   <w:num w:numId="9">
+    <w:abstractNumId w:val="15"/>
+  </w:num>
+  <w:num w:numId="10">
+    <w:abstractNumId w:val="8"/>
+  </w:num>
+  <w:num w:numId="11">
+    <w:abstractNumId w:val="3"/>
+  </w:num>
+  <w:num w:numId="12">
     <w:abstractNumId w:val="13"/>
   </w:num>
-  <w:num w:numId="10">
+  <w:num w:numId="13">
+    <w:abstractNumId w:val="6"/>
+  </w:num>
+  <w:num w:numId="14">
     <w:abstractNumId w:val="7"/>
   </w:num>
-  <w:num w:numId="11">
+  <w:num w:numId="15">
     <w:abstractNumId w:val="2"/>
   </w:num>
-  <w:num w:numId="12">
-    <w:abstractNumId w:val="12"/>
-  </w:num>
-  <w:num w:numId="13">
-    <w:abstractNumId w:val="5"/>
-  </w:num>
-  <w:num w:numId="14">
-    <w:abstractNumId w:val="6"/>
+  <w:num w:numId="16">
+    <w:abstractNumId w:val="14"/>
   </w:num>
 </w:numbering>
 </file>
@@ -7987,6 +8740,29 @@
       <w:color w:val="365F91" w:themeColor="accent1" w:themeShade="BF"/>
       <w:sz w:val="28"/>
       <w:szCs w:val="28"/>
+    </w:rPr>
+  </w:style>
+  <w:style w:type="paragraph" w:styleId="Ttulo3">
+    <w:name w:val="heading 3"/>
+    <w:basedOn w:val="Normal"/>
+    <w:next w:val="Normal"/>
+    <w:link w:val="Ttulo3Car"/>
+    <w:uiPriority w:val="9"/>
+    <w:semiHidden/>
+    <w:unhideWhenUsed/>
+    <w:qFormat/>
+    <w:rsid w:val="000334AE"/>
+    <w:pPr>
+      <w:keepNext/>
+      <w:keepLines/>
+      <w:spacing w:before="200" w:after="0"/>
+      <w:outlineLvl w:val="2"/>
+    </w:pPr>
+    <w:rPr>
+      <w:rFonts w:asciiTheme="majorHAnsi" w:eastAsiaTheme="majorEastAsia" w:hAnsiTheme="majorHAnsi" w:cstheme="majorBidi"/>
+      <w:b/>
+      <w:bCs/>
+      <w:color w:val="4F81BD" w:themeColor="accent1"/>
     </w:rPr>
   </w:style>
   <w:style w:type="character" w:default="1" w:styleId="Fuentedeprrafopredeter">
@@ -8211,6 +8987,37 @@
       <w:szCs w:val="24"/>
     </w:rPr>
   </w:style>
+  <w:style w:type="character" w:customStyle="1" w:styleId="Ttulo3Car">
+    <w:name w:val="Título 3 Car"/>
+    <w:basedOn w:val="Fuentedeprrafopredeter"/>
+    <w:link w:val="Ttulo3"/>
+    <w:uiPriority w:val="9"/>
+    <w:semiHidden/>
+    <w:rsid w:val="000334AE"/>
+    <w:rPr>
+      <w:rFonts w:asciiTheme="majorHAnsi" w:eastAsiaTheme="majorEastAsia" w:hAnsiTheme="majorHAnsi" w:cstheme="majorBidi"/>
+      <w:b/>
+      <w:bCs/>
+      <w:color w:val="4F81BD" w:themeColor="accent1"/>
+      <w:lang w:val="es-ES" w:eastAsia="es-MX"/>
+    </w:rPr>
+  </w:style>
+  <w:style w:type="paragraph" w:styleId="NormalWeb">
+    <w:name w:val="Normal (Web)"/>
+    <w:basedOn w:val="Normal"/>
+    <w:uiPriority w:val="99"/>
+    <w:unhideWhenUsed/>
+    <w:rsid w:val="000334AE"/>
+    <w:pPr>
+      <w:spacing w:before="100" w:beforeAutospacing="1" w:after="100" w:afterAutospacing="1" w:line="240" w:lineRule="auto"/>
+    </w:pPr>
+    <w:rPr>
+      <w:rFonts w:ascii="Times New Roman" w:eastAsia="Times New Roman" w:hAnsi="Times New Roman" w:cs="Times New Roman"/>
+      <w:sz w:val="24"/>
+      <w:szCs w:val="24"/>
+      <w:lang w:val="es-MX"/>
+    </w:rPr>
+  </w:style>
 </w:styles>
 </file>
 
@@ -8404,6 +9211,29 @@
       <w:color w:val="365F91" w:themeColor="accent1" w:themeShade="BF"/>
       <w:sz w:val="28"/>
       <w:szCs w:val="28"/>
+    </w:rPr>
+  </w:style>
+  <w:style w:type="paragraph" w:styleId="Ttulo3">
+    <w:name w:val="heading 3"/>
+    <w:basedOn w:val="Normal"/>
+    <w:next w:val="Normal"/>
+    <w:link w:val="Ttulo3Car"/>
+    <w:uiPriority w:val="9"/>
+    <w:semiHidden/>
+    <w:unhideWhenUsed/>
+    <w:qFormat/>
+    <w:rsid w:val="000334AE"/>
+    <w:pPr>
+      <w:keepNext/>
+      <w:keepLines/>
+      <w:spacing w:before="200" w:after="0"/>
+      <w:outlineLvl w:val="2"/>
+    </w:pPr>
+    <w:rPr>
+      <w:rFonts w:asciiTheme="majorHAnsi" w:eastAsiaTheme="majorEastAsia" w:hAnsiTheme="majorHAnsi" w:cstheme="majorBidi"/>
+      <w:b/>
+      <w:bCs/>
+      <w:color w:val="4F81BD" w:themeColor="accent1"/>
     </w:rPr>
   </w:style>
   <w:style w:type="character" w:default="1" w:styleId="Fuentedeprrafopredeter">
@@ -8626,6 +9456,37 @@
       <w:color w:val="000000"/>
       <w:sz w:val="24"/>
       <w:szCs w:val="24"/>
+    </w:rPr>
+  </w:style>
+  <w:style w:type="character" w:customStyle="1" w:styleId="Ttulo3Car">
+    <w:name w:val="Título 3 Car"/>
+    <w:basedOn w:val="Fuentedeprrafopredeter"/>
+    <w:link w:val="Ttulo3"/>
+    <w:uiPriority w:val="9"/>
+    <w:semiHidden/>
+    <w:rsid w:val="000334AE"/>
+    <w:rPr>
+      <w:rFonts w:asciiTheme="majorHAnsi" w:eastAsiaTheme="majorEastAsia" w:hAnsiTheme="majorHAnsi" w:cstheme="majorBidi"/>
+      <w:b/>
+      <w:bCs/>
+      <w:color w:val="4F81BD" w:themeColor="accent1"/>
+      <w:lang w:val="es-ES" w:eastAsia="es-MX"/>
+    </w:rPr>
+  </w:style>
+  <w:style w:type="paragraph" w:styleId="NormalWeb">
+    <w:name w:val="Normal (Web)"/>
+    <w:basedOn w:val="Normal"/>
+    <w:uiPriority w:val="99"/>
+    <w:unhideWhenUsed/>
+    <w:rsid w:val="000334AE"/>
+    <w:pPr>
+      <w:spacing w:before="100" w:beforeAutospacing="1" w:after="100" w:afterAutospacing="1" w:line="240" w:lineRule="auto"/>
+    </w:pPr>
+    <w:rPr>
+      <w:rFonts w:ascii="Times New Roman" w:eastAsia="Times New Roman" w:hAnsi="Times New Roman" w:cs="Times New Roman"/>
+      <w:sz w:val="24"/>
+      <w:szCs w:val="24"/>
+      <w:lang w:val="es-MX"/>
     </w:rPr>
   </w:style>
 </w:styles>
@@ -8921,7 +9782,7 @@
 </file>
 
 <file path=customXml/itemProps1.xml><?xml version="1.0" encoding="utf-8"?>
-<ds:datastoreItem xmlns:ds="http://schemas.openxmlformats.org/officeDocument/2006/customXml" ds:itemID="{ED3418F2-21FB-4B25-B04D-807E3E39A8BD}">
+<ds:datastoreItem xmlns:ds="http://schemas.openxmlformats.org/officeDocument/2006/customXml" ds:itemID="{36BC5954-644D-4F84-8D81-CBEEDB75967F}">
   <ds:schemaRefs>
     <ds:schemaRef ds:uri="http://schemas.openxmlformats.org/officeDocument/2006/bibliography"/>
   </ds:schemaRefs>

</xml_diff>

<commit_message>
Se agregaron politicas para aprovar o desaprobar solicitudes de cambio.
</commit_message>
<xml_diff>
--- a/Software Configuration Management Plan.docx
+++ b/Software Configuration Management Plan.docx
@@ -14,7 +14,6 @@
         <w:spacing w:after="0"/>
         <w:rPr>
           <w:color w:val="000000"/>
-          <w:lang w:val="en-US"/>
         </w:rPr>
       </w:pPr>
     </w:p>
@@ -26,7 +25,6 @@
           <w:b/>
           <w:sz w:val="56"/>
           <w:szCs w:val="56"/>
-          <w:lang w:val="en-US"/>
         </w:rPr>
       </w:pPr>
     </w:p>
@@ -38,7 +36,6 @@
           <w:b/>
           <w:sz w:val="56"/>
           <w:szCs w:val="56"/>
-          <w:lang w:val="en-US"/>
         </w:rPr>
       </w:pPr>
     </w:p>
@@ -50,7 +47,6 @@
           <w:b/>
           <w:sz w:val="56"/>
           <w:szCs w:val="56"/>
-          <w:lang w:val="en-US"/>
         </w:rPr>
       </w:pPr>
     </w:p>
@@ -62,7 +58,6 @@
           <w:b/>
           <w:sz w:val="56"/>
           <w:szCs w:val="56"/>
-          <w:lang w:val="en-US"/>
         </w:rPr>
       </w:pPr>
       <w:r>
@@ -71,7 +66,6 @@
           <w:b/>
           <w:sz w:val="56"/>
           <w:szCs w:val="56"/>
-          <w:lang w:val="en-US"/>
         </w:rPr>
         <w:t>Mobile application for capturi</w:t>
       </w:r>
@@ -81,7 +75,6 @@
           <w:b/>
           <w:sz w:val="56"/>
           <w:szCs w:val="56"/>
-          <w:lang w:val="en-US"/>
         </w:rPr>
         <w:t>ng geological field information</w:t>
       </w:r>
@@ -95,7 +88,6 @@
           <w:color w:val="1F497D"/>
           <w:sz w:val="20"/>
           <w:szCs w:val="20"/>
-          <w:lang w:val="en-US"/>
         </w:rPr>
       </w:pPr>
     </w:p>
@@ -108,7 +100,6 @@
           <w:color w:val="1F497D"/>
           <w:sz w:val="20"/>
           <w:szCs w:val="20"/>
-          <w:lang w:val="en-US"/>
         </w:rPr>
       </w:pPr>
     </w:p>
@@ -119,7 +110,6 @@
           <w:rFonts w:ascii="Arial" w:eastAsia="Arial" w:hAnsi="Arial" w:cs="Arial"/>
           <w:sz w:val="28"/>
           <w:szCs w:val="28"/>
-          <w:lang w:val="en-US"/>
         </w:rPr>
       </w:pPr>
     </w:p>
@@ -130,7 +120,6 @@
           <w:rFonts w:ascii="Arial" w:eastAsia="Arial" w:hAnsi="Arial" w:cs="Arial"/>
           <w:sz w:val="28"/>
           <w:szCs w:val="28"/>
-          <w:lang w:val="en-US"/>
         </w:rPr>
       </w:pPr>
       <w:r>
@@ -138,7 +127,6 @@
           <w:rFonts w:ascii="Arial" w:eastAsia="Arial" w:hAnsi="Arial" w:cs="Arial"/>
           <w:sz w:val="28"/>
           <w:szCs w:val="28"/>
-          <w:lang w:val="en-US"/>
         </w:rPr>
         <w:t>.</w:t>
       </w:r>
@@ -150,7 +138,6 @@
           <w:rFonts w:ascii="Arial" w:eastAsia="Arial" w:hAnsi="Arial" w:cs="Arial"/>
           <w:sz w:val="28"/>
           <w:szCs w:val="28"/>
-          <w:lang w:val="en-US"/>
         </w:rPr>
       </w:pPr>
     </w:p>
@@ -161,7 +148,6 @@
           <w:rFonts w:ascii="Arial" w:eastAsia="Arial" w:hAnsi="Arial" w:cs="Arial"/>
           <w:sz w:val="28"/>
           <w:szCs w:val="28"/>
-          <w:lang w:val="en-US"/>
         </w:rPr>
       </w:pPr>
     </w:p>
@@ -172,7 +158,6 @@
           <w:rFonts w:ascii="Arial" w:eastAsia="Arial" w:hAnsi="Arial" w:cs="Arial"/>
           <w:sz w:val="28"/>
           <w:szCs w:val="28"/>
-          <w:lang w:val="en-US"/>
         </w:rPr>
       </w:pPr>
     </w:p>
@@ -183,7 +168,6 @@
           <w:rFonts w:ascii="Arial" w:eastAsia="Arial" w:hAnsi="Arial" w:cs="Arial"/>
           <w:sz w:val="28"/>
           <w:szCs w:val="28"/>
-          <w:lang w:val="en-US"/>
         </w:rPr>
       </w:pPr>
     </w:p>
@@ -194,7 +178,6 @@
           <w:rFonts w:ascii="Arial" w:eastAsia="Arial" w:hAnsi="Arial" w:cs="Arial"/>
           <w:sz w:val="28"/>
           <w:szCs w:val="28"/>
-          <w:lang w:val="en-US"/>
         </w:rPr>
       </w:pPr>
       <w:r>
@@ -202,7 +185,6 @@
           <w:rFonts w:ascii="Arial" w:eastAsia="Arial" w:hAnsi="Arial" w:cs="Arial"/>
           <w:sz w:val="28"/>
           <w:szCs w:val="28"/>
-          <w:lang w:val="en-US"/>
         </w:rPr>
         <w:t>Elaborated</w:t>
       </w:r>
@@ -214,7 +196,6 @@
           <w:rFonts w:ascii="Arial" w:eastAsia="Arial" w:hAnsi="Arial" w:cs="Arial"/>
           <w:sz w:val="28"/>
           <w:szCs w:val="28"/>
-          <w:lang w:val="en-US"/>
         </w:rPr>
       </w:pPr>
       <w:r>
@@ -222,7 +203,6 @@
           <w:rFonts w:ascii="Arial" w:eastAsia="Arial" w:hAnsi="Arial" w:cs="Arial"/>
           <w:sz w:val="28"/>
           <w:szCs w:val="28"/>
-          <w:lang w:val="en-US"/>
         </w:rPr>
         <w:t>Omar Alejandro Gallardo Cordova</w:t>
       </w:r>
@@ -234,7 +214,6 @@
           <w:rFonts w:ascii="Arial" w:eastAsia="Arial" w:hAnsi="Arial" w:cs="Arial"/>
           <w:sz w:val="28"/>
           <w:szCs w:val="28"/>
-          <w:lang w:val="en-US"/>
         </w:rPr>
       </w:pPr>
     </w:p>
@@ -245,7 +224,6 @@
           <w:rFonts w:ascii="Arial" w:eastAsia="Arial" w:hAnsi="Arial" w:cs="Arial"/>
           <w:sz w:val="28"/>
           <w:szCs w:val="28"/>
-          <w:lang w:val="en-US"/>
         </w:rPr>
       </w:pPr>
     </w:p>
@@ -286,34 +264,23 @@
             <w:rPr>
               <w:rFonts w:asciiTheme="minorHAnsi" w:eastAsiaTheme="minorEastAsia" w:hAnsiTheme="minorHAnsi" w:cstheme="minorBidi"/>
               <w:noProof/>
-              <w:lang w:val="es-MX"/>
             </w:rPr>
           </w:pPr>
           <w:r>
-            <w:rPr>
-              <w:lang w:val="en-US"/>
-            </w:rPr>
             <w:fldChar w:fldCharType="begin"/>
           </w:r>
           <w:r>
-            <w:rPr>
-              <w:lang w:val="en-US"/>
-            </w:rPr>
             <w:instrText xml:space="preserve"> TOC \o "1-3" \h \z \u </w:instrText>
           </w:r>
           <w:r>
-            <w:rPr>
-              <w:lang w:val="en-US"/>
-            </w:rPr>
             <w:fldChar w:fldCharType="separate"/>
           </w:r>
-          <w:hyperlink w:anchor="_Toc19871492" w:history="1">
+          <w:hyperlink w:anchor="_Toc21425140" w:history="1">
             <w:r>
               <w:rPr>
                 <w:rStyle w:val="Hipervnculo"/>
                 <w:rFonts w:ascii="Arial" w:eastAsia="Arial" w:hAnsi="Arial" w:cs="Arial"/>
                 <w:noProof/>
-                <w:lang w:val="en-US"/>
               </w:rPr>
               <w:t>1</w:t>
             </w:r>
@@ -321,7 +288,6 @@
               <w:rPr>
                 <w:rFonts w:asciiTheme="minorHAnsi" w:eastAsiaTheme="minorEastAsia" w:hAnsiTheme="minorHAnsi" w:cstheme="minorBidi"/>
                 <w:noProof/>
-                <w:lang w:val="es-MX"/>
               </w:rPr>
               <w:tab/>
             </w:r>
@@ -330,7 +296,6 @@
                 <w:rStyle w:val="Hipervnculo"/>
                 <w:rFonts w:ascii="Arial" w:eastAsia="Arial" w:hAnsi="Arial" w:cs="Arial"/>
                 <w:noProof/>
-                <w:lang w:val="en-US"/>
               </w:rPr>
               <w:t>Introduction</w:t>
             </w:r>
@@ -353,7 +318,7 @@
                 <w:noProof/>
                 <w:webHidden/>
               </w:rPr>
-              <w:instrText xml:space="preserve"> PAGEREF _Toc19871492 \h </w:instrText>
+              <w:instrText xml:space="preserve"> PAGEREF _Toc21425140 \h </w:instrText>
             </w:r>
             <w:r>
               <w:rPr>
@@ -394,16 +359,14 @@
             <w:rPr>
               <w:rFonts w:asciiTheme="minorHAnsi" w:eastAsiaTheme="minorEastAsia" w:hAnsiTheme="minorHAnsi" w:cstheme="minorBidi"/>
               <w:noProof/>
-              <w:lang w:val="es-MX"/>
             </w:rPr>
           </w:pPr>
-          <w:hyperlink w:anchor="_Toc19871493" w:history="1">
+          <w:hyperlink w:anchor="_Toc21425141" w:history="1">
             <w:r>
               <w:rPr>
                 <w:rStyle w:val="Hipervnculo"/>
                 <w:rFonts w:ascii="Arial" w:eastAsia="Arial" w:hAnsi="Arial" w:cs="Arial"/>
                 <w:noProof/>
-                <w:lang w:val="en-US"/>
               </w:rPr>
               <w:t>1.1</w:t>
             </w:r>
@@ -411,7 +374,6 @@
               <w:rPr>
                 <w:rFonts w:asciiTheme="minorHAnsi" w:eastAsiaTheme="minorEastAsia" w:hAnsiTheme="minorHAnsi" w:cstheme="minorBidi"/>
                 <w:noProof/>
-                <w:lang w:val="es-MX"/>
               </w:rPr>
               <w:tab/>
             </w:r>
@@ -420,7 +382,6 @@
                 <w:rStyle w:val="Hipervnculo"/>
                 <w:rFonts w:ascii="Arial" w:eastAsia="Arial" w:hAnsi="Arial" w:cs="Arial"/>
                 <w:noProof/>
-                <w:lang w:val="en-US"/>
               </w:rPr>
               <w:t>Purpose</w:t>
             </w:r>
@@ -443,7 +404,7 @@
                 <w:noProof/>
                 <w:webHidden/>
               </w:rPr>
-              <w:instrText xml:space="preserve"> PAGEREF _Toc19871493 \h </w:instrText>
+              <w:instrText xml:space="preserve"> PAGEREF _Toc21425141 \h </w:instrText>
             </w:r>
             <w:r>
               <w:rPr>
@@ -484,16 +445,14 @@
             <w:rPr>
               <w:rFonts w:asciiTheme="minorHAnsi" w:eastAsiaTheme="minorEastAsia" w:hAnsiTheme="minorHAnsi" w:cstheme="minorBidi"/>
               <w:noProof/>
-              <w:lang w:val="es-MX"/>
             </w:rPr>
           </w:pPr>
-          <w:hyperlink w:anchor="_Toc19871494" w:history="1">
+          <w:hyperlink w:anchor="_Toc21425142" w:history="1">
             <w:r>
               <w:rPr>
                 <w:rStyle w:val="Hipervnculo"/>
                 <w:rFonts w:ascii="Arial" w:eastAsia="Arial" w:hAnsi="Arial" w:cs="Arial"/>
                 <w:noProof/>
-                <w:lang w:val="en-US"/>
               </w:rPr>
               <w:t>1.2</w:t>
             </w:r>
@@ -501,7 +460,6 @@
               <w:rPr>
                 <w:rFonts w:asciiTheme="minorHAnsi" w:eastAsiaTheme="minorEastAsia" w:hAnsiTheme="minorHAnsi" w:cstheme="minorBidi"/>
                 <w:noProof/>
-                <w:lang w:val="es-MX"/>
               </w:rPr>
               <w:tab/>
             </w:r>
@@ -510,7 +468,6 @@
                 <w:rStyle w:val="Hipervnculo"/>
                 <w:rFonts w:ascii="Arial" w:eastAsia="Arial" w:hAnsi="Arial" w:cs="Arial"/>
                 <w:noProof/>
-                <w:lang w:val="en-US"/>
               </w:rPr>
               <w:t>Scopes</w:t>
             </w:r>
@@ -533,7 +490,7 @@
                 <w:noProof/>
                 <w:webHidden/>
               </w:rPr>
-              <w:instrText xml:space="preserve"> PAGEREF _Toc19871494 \h </w:instrText>
+              <w:instrText xml:space="preserve"> PAGEREF _Toc21425142 \h </w:instrText>
             </w:r>
             <w:r>
               <w:rPr>
@@ -574,16 +531,14 @@
             <w:rPr>
               <w:rFonts w:asciiTheme="minorHAnsi" w:eastAsiaTheme="minorEastAsia" w:hAnsiTheme="minorHAnsi" w:cstheme="minorBidi"/>
               <w:noProof/>
-              <w:lang w:val="es-MX"/>
             </w:rPr>
           </w:pPr>
-          <w:hyperlink w:anchor="_Toc19871495" w:history="1">
+          <w:hyperlink w:anchor="_Toc21425143" w:history="1">
             <w:r>
               <w:rPr>
                 <w:rStyle w:val="Hipervnculo"/>
                 <w:rFonts w:ascii="Arial" w:eastAsia="Arial" w:hAnsi="Arial" w:cs="Arial"/>
                 <w:noProof/>
-                <w:lang w:val="en-US"/>
               </w:rPr>
               <w:t>1.3</w:t>
             </w:r>
@@ -591,7 +546,6 @@
               <w:rPr>
                 <w:rFonts w:asciiTheme="minorHAnsi" w:eastAsiaTheme="minorEastAsia" w:hAnsiTheme="minorHAnsi" w:cstheme="minorBidi"/>
                 <w:noProof/>
-                <w:lang w:val="es-MX"/>
               </w:rPr>
               <w:tab/>
             </w:r>
@@ -600,7 +554,6 @@
                 <w:rStyle w:val="Hipervnculo"/>
                 <w:rFonts w:ascii="Arial" w:eastAsia="Arial" w:hAnsi="Arial" w:cs="Arial"/>
                 <w:noProof/>
-                <w:lang w:val="en-US"/>
               </w:rPr>
               <w:t>System Overview</w:t>
             </w:r>
@@ -623,7 +576,7 @@
                 <w:noProof/>
                 <w:webHidden/>
               </w:rPr>
-              <w:instrText xml:space="preserve"> PAGEREF _Toc19871495 \h </w:instrText>
+              <w:instrText xml:space="preserve"> PAGEREF _Toc21425143 \h </w:instrText>
             </w:r>
             <w:r>
               <w:rPr>
@@ -664,16 +617,14 @@
             <w:rPr>
               <w:rFonts w:asciiTheme="minorHAnsi" w:eastAsiaTheme="minorEastAsia" w:hAnsiTheme="minorHAnsi" w:cstheme="minorBidi"/>
               <w:noProof/>
-              <w:lang w:val="es-MX"/>
             </w:rPr>
           </w:pPr>
-          <w:hyperlink w:anchor="_Toc19871496" w:history="1">
+          <w:hyperlink w:anchor="_Toc21425144" w:history="1">
             <w:r>
               <w:rPr>
                 <w:rStyle w:val="Hipervnculo"/>
                 <w:rFonts w:ascii="Arial" w:eastAsia="Arial" w:hAnsi="Arial" w:cs="Arial"/>
                 <w:noProof/>
-                <w:lang w:val="en-US"/>
               </w:rPr>
               <w:t>1.4</w:t>
             </w:r>
@@ -681,7 +632,6 @@
               <w:rPr>
                 <w:rFonts w:asciiTheme="minorHAnsi" w:eastAsiaTheme="minorEastAsia" w:hAnsiTheme="minorHAnsi" w:cstheme="minorBidi"/>
                 <w:noProof/>
-                <w:lang w:val="es-MX"/>
               </w:rPr>
               <w:tab/>
             </w:r>
@@ -690,7 +640,6 @@
                 <w:rStyle w:val="Hipervnculo"/>
                 <w:rFonts w:ascii="Arial" w:eastAsia="Arial" w:hAnsi="Arial" w:cs="Arial"/>
                 <w:noProof/>
-                <w:lang w:val="en-US"/>
               </w:rPr>
               <w:t>Limitations</w:t>
             </w:r>
@@ -713,7 +662,7 @@
                 <w:noProof/>
                 <w:webHidden/>
               </w:rPr>
-              <w:instrText xml:space="preserve"> PAGEREF _Toc19871496 \h </w:instrText>
+              <w:instrText xml:space="preserve"> PAGEREF _Toc21425144 \h </w:instrText>
             </w:r>
             <w:r>
               <w:rPr>
@@ -754,16 +703,14 @@
             <w:rPr>
               <w:rFonts w:asciiTheme="minorHAnsi" w:eastAsiaTheme="minorEastAsia" w:hAnsiTheme="minorHAnsi" w:cstheme="minorBidi"/>
               <w:noProof/>
-              <w:lang w:val="es-MX"/>
             </w:rPr>
           </w:pPr>
-          <w:hyperlink w:anchor="_Toc19871497" w:history="1">
+          <w:hyperlink w:anchor="_Toc21425145" w:history="1">
             <w:r>
               <w:rPr>
                 <w:rStyle w:val="Hipervnculo"/>
                 <w:rFonts w:ascii="Arial" w:eastAsia="Arial" w:hAnsi="Arial" w:cs="Arial"/>
                 <w:noProof/>
-                <w:lang w:val="en-US"/>
               </w:rPr>
               <w:t>1.5</w:t>
             </w:r>
@@ -771,7 +718,6 @@
               <w:rPr>
                 <w:rFonts w:asciiTheme="minorHAnsi" w:eastAsiaTheme="minorEastAsia" w:hAnsiTheme="minorHAnsi" w:cstheme="minorBidi"/>
                 <w:noProof/>
-                <w:lang w:val="es-MX"/>
               </w:rPr>
               <w:tab/>
             </w:r>
@@ -780,7 +726,6 @@
                 <w:rStyle w:val="Hipervnculo"/>
                 <w:rFonts w:ascii="Arial" w:eastAsia="Arial" w:hAnsi="Arial" w:cs="Arial"/>
                 <w:noProof/>
-                <w:lang w:val="en-US"/>
               </w:rPr>
               <w:t>Audience</w:t>
             </w:r>
@@ -803,7 +748,7 @@
                 <w:noProof/>
                 <w:webHidden/>
               </w:rPr>
-              <w:instrText xml:space="preserve"> PAGEREF _Toc19871497 \h </w:instrText>
+              <w:instrText xml:space="preserve"> PAGEREF _Toc21425145 \h </w:instrText>
             </w:r>
             <w:r>
               <w:rPr>
@@ -844,16 +789,14 @@
             <w:rPr>
               <w:rFonts w:asciiTheme="minorHAnsi" w:eastAsiaTheme="minorEastAsia" w:hAnsiTheme="minorHAnsi" w:cstheme="minorBidi"/>
               <w:noProof/>
-              <w:lang w:val="es-MX"/>
             </w:rPr>
           </w:pPr>
-          <w:hyperlink w:anchor="_Toc19871498" w:history="1">
+          <w:hyperlink w:anchor="_Toc21425146" w:history="1">
             <w:r>
               <w:rPr>
                 <w:rStyle w:val="Hipervnculo"/>
                 <w:rFonts w:ascii="Arial" w:eastAsia="Arial" w:hAnsi="Arial" w:cs="Arial"/>
                 <w:noProof/>
-                <w:lang w:val="en-US"/>
               </w:rPr>
               <w:t>1.6</w:t>
             </w:r>
@@ -861,7 +804,6 @@
               <w:rPr>
                 <w:rFonts w:asciiTheme="minorHAnsi" w:eastAsiaTheme="minorEastAsia" w:hAnsiTheme="minorHAnsi" w:cstheme="minorBidi"/>
                 <w:noProof/>
-                <w:lang w:val="es-MX"/>
               </w:rPr>
               <w:tab/>
             </w:r>
@@ -870,7 +812,6 @@
                 <w:rStyle w:val="Hipervnculo"/>
                 <w:rFonts w:ascii="Arial" w:eastAsia="Arial" w:hAnsi="Arial" w:cs="Arial"/>
                 <w:noProof/>
-                <w:lang w:val="en-US"/>
               </w:rPr>
               <w:t>Applicable Configuration Items</w:t>
             </w:r>
@@ -893,7 +834,7 @@
                 <w:noProof/>
                 <w:webHidden/>
               </w:rPr>
-              <w:instrText xml:space="preserve"> PAGEREF _Toc19871498 \h </w:instrText>
+              <w:instrText xml:space="preserve"> PAGEREF _Toc21425146 \h </w:instrText>
             </w:r>
             <w:r>
               <w:rPr>
@@ -934,16 +875,14 @@
             <w:rPr>
               <w:rFonts w:asciiTheme="minorHAnsi" w:eastAsiaTheme="minorEastAsia" w:hAnsiTheme="minorHAnsi" w:cstheme="minorBidi"/>
               <w:noProof/>
-              <w:lang w:val="es-MX"/>
             </w:rPr>
           </w:pPr>
-          <w:hyperlink w:anchor="_Toc19871499" w:history="1">
+          <w:hyperlink w:anchor="_Toc21425147" w:history="1">
             <w:r>
               <w:rPr>
                 <w:rStyle w:val="Hipervnculo"/>
                 <w:rFonts w:ascii="Arial" w:eastAsia="Arial" w:hAnsi="Arial" w:cs="Arial"/>
                 <w:noProof/>
-                <w:lang w:val="en-US"/>
               </w:rPr>
               <w:t>2</w:t>
             </w:r>
@@ -951,7 +890,6 @@
               <w:rPr>
                 <w:rFonts w:asciiTheme="minorHAnsi" w:eastAsiaTheme="minorEastAsia" w:hAnsiTheme="minorHAnsi" w:cstheme="minorBidi"/>
                 <w:noProof/>
-                <w:lang w:val="es-MX"/>
               </w:rPr>
               <w:tab/>
             </w:r>
@@ -960,7 +898,6 @@
                 <w:rStyle w:val="Hipervnculo"/>
                 <w:rFonts w:ascii="Arial" w:eastAsia="Arial" w:hAnsi="Arial" w:cs="Arial"/>
                 <w:noProof/>
-                <w:lang w:val="en-US"/>
               </w:rPr>
               <w:t>Configuration Management</w:t>
             </w:r>
@@ -983,7 +920,7 @@
                 <w:noProof/>
                 <w:webHidden/>
               </w:rPr>
-              <w:instrText xml:space="preserve"> PAGEREF _Toc19871499 \h </w:instrText>
+              <w:instrText xml:space="preserve"> PAGEREF _Toc21425147 \h </w:instrText>
             </w:r>
             <w:r>
               <w:rPr>
@@ -1024,16 +961,14 @@
             <w:rPr>
               <w:rFonts w:asciiTheme="minorHAnsi" w:eastAsiaTheme="minorEastAsia" w:hAnsiTheme="minorHAnsi" w:cstheme="minorBidi"/>
               <w:noProof/>
-              <w:lang w:val="es-MX"/>
             </w:rPr>
           </w:pPr>
-          <w:hyperlink w:anchor="_Toc19871500" w:history="1">
+          <w:hyperlink w:anchor="_Toc21425148" w:history="1">
             <w:r>
               <w:rPr>
                 <w:rStyle w:val="Hipervnculo"/>
                 <w:rFonts w:ascii="Arial" w:eastAsia="Arial" w:hAnsi="Arial" w:cs="Arial"/>
                 <w:noProof/>
-                <w:lang w:val="en-US"/>
               </w:rPr>
               <w:t>2.1</w:t>
             </w:r>
@@ -1041,7 +976,6 @@
               <w:rPr>
                 <w:rFonts w:asciiTheme="minorHAnsi" w:eastAsiaTheme="minorEastAsia" w:hAnsiTheme="minorHAnsi" w:cstheme="minorBidi"/>
                 <w:noProof/>
-                <w:lang w:val="es-MX"/>
               </w:rPr>
               <w:tab/>
             </w:r>
@@ -1050,7 +984,6 @@
                 <w:rStyle w:val="Hipervnculo"/>
                 <w:rFonts w:ascii="Arial" w:eastAsia="Arial" w:hAnsi="Arial" w:cs="Arial"/>
                 <w:noProof/>
-                <w:lang w:val="en-US"/>
               </w:rPr>
               <w:t>Organization</w:t>
             </w:r>
@@ -1073,7 +1006,7 @@
                 <w:noProof/>
                 <w:webHidden/>
               </w:rPr>
-              <w:instrText xml:space="preserve"> PAGEREF _Toc19871500 \h </w:instrText>
+              <w:instrText xml:space="preserve"> PAGEREF _Toc21425148 \h </w:instrText>
             </w:r>
             <w:r>
               <w:rPr>
@@ -1114,16 +1047,14 @@
             <w:rPr>
               <w:rFonts w:asciiTheme="minorHAnsi" w:eastAsiaTheme="minorEastAsia" w:hAnsiTheme="minorHAnsi" w:cstheme="minorBidi"/>
               <w:noProof/>
-              <w:lang w:val="es-MX"/>
             </w:rPr>
           </w:pPr>
-          <w:hyperlink w:anchor="_Toc19871501" w:history="1">
+          <w:hyperlink w:anchor="_Toc21425149" w:history="1">
             <w:r>
               <w:rPr>
                 <w:rStyle w:val="Hipervnculo"/>
                 <w:rFonts w:ascii="Arial" w:eastAsia="Arial" w:hAnsi="Arial" w:cs="Arial"/>
                 <w:noProof/>
-                <w:lang w:val="en-US"/>
               </w:rPr>
               <w:t>2.2</w:t>
             </w:r>
@@ -1131,7 +1062,6 @@
               <w:rPr>
                 <w:rFonts w:asciiTheme="minorHAnsi" w:eastAsiaTheme="minorEastAsia" w:hAnsiTheme="minorHAnsi" w:cstheme="minorBidi"/>
                 <w:noProof/>
-                <w:lang w:val="es-MX"/>
               </w:rPr>
               <w:tab/>
             </w:r>
@@ -1140,7 +1070,6 @@
                 <w:rStyle w:val="Hipervnculo"/>
                 <w:rFonts w:ascii="Arial" w:eastAsia="Arial" w:hAnsi="Arial" w:cs="Arial"/>
                 <w:noProof/>
-                <w:lang w:val="en-US"/>
               </w:rPr>
               <w:t>Responsibilities</w:t>
             </w:r>
@@ -1163,7 +1092,7 @@
                 <w:noProof/>
                 <w:webHidden/>
               </w:rPr>
-              <w:instrText xml:space="preserve"> PAGEREF _Toc19871501 \h </w:instrText>
+              <w:instrText xml:space="preserve"> PAGEREF _Toc21425149 \h </w:instrText>
             </w:r>
             <w:r>
               <w:rPr>
@@ -1204,16 +1133,14 @@
             <w:rPr>
               <w:rFonts w:asciiTheme="minorHAnsi" w:eastAsiaTheme="minorEastAsia" w:hAnsiTheme="minorHAnsi" w:cstheme="minorBidi"/>
               <w:noProof/>
-              <w:lang w:val="es-MX"/>
             </w:rPr>
           </w:pPr>
-          <w:hyperlink w:anchor="_Toc19871502" w:history="1">
+          <w:hyperlink w:anchor="_Toc21425150" w:history="1">
             <w:r>
               <w:rPr>
                 <w:rStyle w:val="Hipervnculo"/>
                 <w:rFonts w:ascii="Arial" w:eastAsia="Arial" w:hAnsi="Arial" w:cs="Arial"/>
                 <w:noProof/>
-                <w:lang w:val="en-US"/>
               </w:rPr>
               <w:t>3</w:t>
             </w:r>
@@ -1221,7 +1148,6 @@
               <w:rPr>
                 <w:rFonts w:asciiTheme="minorHAnsi" w:eastAsiaTheme="minorEastAsia" w:hAnsiTheme="minorHAnsi" w:cstheme="minorBidi"/>
                 <w:noProof/>
-                <w:lang w:val="es-MX"/>
               </w:rPr>
               <w:tab/>
             </w:r>
@@ -1230,7 +1156,6 @@
                 <w:rStyle w:val="Hipervnculo"/>
                 <w:rFonts w:ascii="Arial" w:eastAsia="Arial" w:hAnsi="Arial" w:cs="Arial"/>
                 <w:noProof/>
-                <w:lang w:val="en-US"/>
               </w:rPr>
               <w:t>Configuration Management Activities</w:t>
             </w:r>
@@ -1253,7 +1178,7 @@
                 <w:noProof/>
                 <w:webHidden/>
               </w:rPr>
-              <w:instrText xml:space="preserve"> PAGEREF _Toc19871502 \h </w:instrText>
+              <w:instrText xml:space="preserve"> PAGEREF _Toc21425150 \h </w:instrText>
             </w:r>
             <w:r>
               <w:rPr>
@@ -1294,16 +1219,14 @@
             <w:rPr>
               <w:rFonts w:asciiTheme="minorHAnsi" w:eastAsiaTheme="minorEastAsia" w:hAnsiTheme="minorHAnsi" w:cstheme="minorBidi"/>
               <w:noProof/>
-              <w:lang w:val="es-MX"/>
             </w:rPr>
           </w:pPr>
-          <w:hyperlink w:anchor="_Toc19871503" w:history="1">
+          <w:hyperlink w:anchor="_Toc21425151" w:history="1">
             <w:r>
               <w:rPr>
                 <w:rStyle w:val="Hipervnculo"/>
                 <w:rFonts w:ascii="Arial" w:eastAsia="Arial" w:hAnsi="Arial" w:cs="Arial"/>
                 <w:noProof/>
-                <w:lang w:val="en-US"/>
               </w:rPr>
               <w:t>3.1</w:t>
             </w:r>
@@ -1311,7 +1234,6 @@
               <w:rPr>
                 <w:rFonts w:asciiTheme="minorHAnsi" w:eastAsiaTheme="minorEastAsia" w:hAnsiTheme="minorHAnsi" w:cstheme="minorBidi"/>
                 <w:noProof/>
-                <w:lang w:val="es-MX"/>
               </w:rPr>
               <w:tab/>
             </w:r>
@@ -1320,7 +1242,6 @@
                 <w:rStyle w:val="Hipervnculo"/>
                 <w:rFonts w:ascii="Arial" w:eastAsia="Arial" w:hAnsi="Arial" w:cs="Arial"/>
                 <w:noProof/>
-                <w:lang w:val="en-US"/>
               </w:rPr>
               <w:t>Configuration Identification</w:t>
             </w:r>
@@ -1343,7 +1264,7 @@
                 <w:noProof/>
                 <w:webHidden/>
               </w:rPr>
-              <w:instrText xml:space="preserve"> PAGEREF _Toc19871503 \h </w:instrText>
+              <w:instrText xml:space="preserve"> PAGEREF _Toc21425151 \h </w:instrText>
             </w:r>
             <w:r>
               <w:rPr>
@@ -1384,16 +1305,14 @@
             <w:rPr>
               <w:rFonts w:asciiTheme="minorHAnsi" w:eastAsiaTheme="minorEastAsia" w:hAnsiTheme="minorHAnsi" w:cstheme="minorBidi"/>
               <w:noProof/>
-              <w:lang w:val="es-MX"/>
             </w:rPr>
           </w:pPr>
-          <w:hyperlink w:anchor="_Toc19871504" w:history="1">
+          <w:hyperlink w:anchor="_Toc21425152" w:history="1">
             <w:r>
               <w:rPr>
                 <w:rStyle w:val="Hipervnculo"/>
                 <w:rFonts w:ascii="Arial" w:eastAsia="Arial" w:hAnsi="Arial" w:cs="Arial"/>
                 <w:noProof/>
-                <w:lang w:val="en-US"/>
               </w:rPr>
               <w:t>3.1.1</w:t>
             </w:r>
@@ -1401,7 +1320,6 @@
               <w:rPr>
                 <w:rFonts w:asciiTheme="minorHAnsi" w:eastAsiaTheme="minorEastAsia" w:hAnsiTheme="minorHAnsi" w:cstheme="minorBidi"/>
                 <w:noProof/>
-                <w:lang w:val="es-MX"/>
               </w:rPr>
               <w:tab/>
             </w:r>
@@ -1410,7 +1328,6 @@
                 <w:rStyle w:val="Hipervnculo"/>
                 <w:rFonts w:ascii="Arial" w:eastAsia="Arial" w:hAnsi="Arial" w:cs="Arial"/>
                 <w:noProof/>
-                <w:lang w:val="en-US"/>
               </w:rPr>
               <w:t>Documentation</w:t>
             </w:r>
@@ -1433,7 +1350,7 @@
                 <w:noProof/>
                 <w:webHidden/>
               </w:rPr>
-              <w:instrText xml:space="preserve"> PAGEREF _Toc19871504 \h </w:instrText>
+              <w:instrText xml:space="preserve"> PAGEREF _Toc21425152 \h </w:instrText>
             </w:r>
             <w:r>
               <w:rPr>
@@ -1474,16 +1391,14 @@
             <w:rPr>
               <w:rFonts w:asciiTheme="minorHAnsi" w:eastAsiaTheme="minorEastAsia" w:hAnsiTheme="minorHAnsi" w:cstheme="minorBidi"/>
               <w:noProof/>
-              <w:lang w:val="es-MX"/>
             </w:rPr>
           </w:pPr>
-          <w:hyperlink w:anchor="_Toc19871505" w:history="1">
+          <w:hyperlink w:anchor="_Toc21425153" w:history="1">
             <w:r>
               <w:rPr>
                 <w:rStyle w:val="Hipervnculo"/>
                 <w:rFonts w:ascii="Arial" w:eastAsia="Arial" w:hAnsi="Arial" w:cs="Arial"/>
                 <w:noProof/>
-                <w:lang w:val="en-US"/>
               </w:rPr>
               <w:t>3.1.2</w:t>
             </w:r>
@@ -1491,7 +1406,6 @@
               <w:rPr>
                 <w:rFonts w:asciiTheme="minorHAnsi" w:eastAsiaTheme="minorEastAsia" w:hAnsiTheme="minorHAnsi" w:cstheme="minorBidi"/>
                 <w:noProof/>
-                <w:lang w:val="es-MX"/>
               </w:rPr>
               <w:tab/>
             </w:r>
@@ -1500,7 +1414,6 @@
                 <w:rStyle w:val="Hipervnculo"/>
                 <w:rFonts w:ascii="Arial" w:eastAsia="Arial" w:hAnsi="Arial" w:cs="Arial"/>
                 <w:noProof/>
-                <w:lang w:val="en-US"/>
               </w:rPr>
               <w:t>Software</w:t>
             </w:r>
@@ -1523,7 +1436,7 @@
                 <w:noProof/>
                 <w:webHidden/>
               </w:rPr>
-              <w:instrText xml:space="preserve"> PAGEREF _Toc19871505 \h </w:instrText>
+              <w:instrText xml:space="preserve"> PAGEREF _Toc21425153 \h </w:instrText>
             </w:r>
             <w:r>
               <w:rPr>
@@ -1564,16 +1477,14 @@
             <w:rPr>
               <w:rFonts w:asciiTheme="minorHAnsi" w:eastAsiaTheme="minorEastAsia" w:hAnsiTheme="minorHAnsi" w:cstheme="minorBidi"/>
               <w:noProof/>
-              <w:lang w:val="es-MX"/>
             </w:rPr>
           </w:pPr>
-          <w:hyperlink w:anchor="_Toc19871506" w:history="1">
+          <w:hyperlink w:anchor="_Toc21425154" w:history="1">
             <w:r>
               <w:rPr>
                 <w:rStyle w:val="Hipervnculo"/>
                 <w:rFonts w:ascii="Arial" w:eastAsia="Arial" w:hAnsi="Arial" w:cs="Arial"/>
                 <w:noProof/>
-                <w:lang w:val="en-US"/>
               </w:rPr>
               <w:t>3.1.3</w:t>
             </w:r>
@@ -1581,7 +1492,6 @@
               <w:rPr>
                 <w:rFonts w:asciiTheme="minorHAnsi" w:eastAsiaTheme="minorEastAsia" w:hAnsiTheme="minorHAnsi" w:cstheme="minorBidi"/>
                 <w:noProof/>
-                <w:lang w:val="es-MX"/>
               </w:rPr>
               <w:tab/>
             </w:r>
@@ -1590,7 +1500,6 @@
                 <w:rStyle w:val="Hipervnculo"/>
                 <w:rFonts w:ascii="Arial" w:eastAsia="Arial" w:hAnsi="Arial" w:cs="Arial"/>
                 <w:noProof/>
-                <w:lang w:val="en-US"/>
               </w:rPr>
               <w:t>Hardware</w:t>
             </w:r>
@@ -1613,7 +1522,7 @@
                 <w:noProof/>
                 <w:webHidden/>
               </w:rPr>
-              <w:instrText xml:space="preserve"> PAGEREF _Toc19871506 \h </w:instrText>
+              <w:instrText xml:space="preserve"> PAGEREF _Toc21425154 \h </w:instrText>
             </w:r>
             <w:r>
               <w:rPr>
@@ -1654,16 +1563,14 @@
             <w:rPr>
               <w:rFonts w:asciiTheme="minorHAnsi" w:eastAsiaTheme="minorEastAsia" w:hAnsiTheme="minorHAnsi" w:cstheme="minorBidi"/>
               <w:noProof/>
-              <w:lang w:val="es-MX"/>
             </w:rPr>
           </w:pPr>
-          <w:hyperlink w:anchor="_Toc19871507" w:history="1">
+          <w:hyperlink w:anchor="_Toc21425155" w:history="1">
             <w:r>
               <w:rPr>
                 <w:rStyle w:val="Hipervnculo"/>
                 <w:rFonts w:ascii="Arial" w:eastAsia="Arial" w:hAnsi="Arial" w:cs="Arial"/>
                 <w:noProof/>
-                <w:lang w:val="en-US"/>
               </w:rPr>
               <w:t>3.2</w:t>
             </w:r>
@@ -1671,7 +1578,6 @@
               <w:rPr>
                 <w:rFonts w:asciiTheme="minorHAnsi" w:eastAsiaTheme="minorEastAsia" w:hAnsiTheme="minorHAnsi" w:cstheme="minorBidi"/>
                 <w:noProof/>
-                <w:lang w:val="es-MX"/>
               </w:rPr>
               <w:tab/>
             </w:r>
@@ -1680,7 +1586,6 @@
                 <w:rStyle w:val="Hipervnculo"/>
                 <w:rFonts w:ascii="Arial" w:eastAsia="Arial" w:hAnsi="Arial" w:cs="Arial"/>
                 <w:noProof/>
-                <w:lang w:val="en-US"/>
               </w:rPr>
               <w:t>Configuration Control</w:t>
             </w:r>
@@ -1703,7 +1608,77 @@
                 <w:noProof/>
                 <w:webHidden/>
               </w:rPr>
-              <w:instrText xml:space="preserve"> PAGEREF _Toc19871507 \h </w:instrText>
+              <w:instrText xml:space="preserve"> PAGEREF _Toc21425155 \h </w:instrText>
+            </w:r>
+            <w:r>
+              <w:rPr>
+                <w:noProof/>
+                <w:webHidden/>
+              </w:rPr>
+            </w:r>
+            <w:r>
+              <w:rPr>
+                <w:noProof/>
+                <w:webHidden/>
+              </w:rPr>
+              <w:fldChar w:fldCharType="separate"/>
+            </w:r>
+            <w:r>
+              <w:rPr>
+                <w:noProof/>
+                <w:webHidden/>
+              </w:rPr>
+              <w:t>7</w:t>
+            </w:r>
+            <w:r>
+              <w:rPr>
+                <w:noProof/>
+                <w:webHidden/>
+              </w:rPr>
+              <w:fldChar w:fldCharType="end"/>
+            </w:r>
+          </w:hyperlink>
+        </w:p>
+        <w:p>
+          <w:pPr>
+            <w:pStyle w:val="TDC3"/>
+            <w:tabs>
+              <w:tab w:val="right" w:leader="dot" w:pos="8828"/>
+            </w:tabs>
+            <w:rPr>
+              <w:rFonts w:asciiTheme="minorHAnsi" w:eastAsiaTheme="minorEastAsia" w:hAnsiTheme="minorHAnsi" w:cstheme="minorBidi"/>
+              <w:noProof/>
+            </w:rPr>
+          </w:pPr>
+          <w:hyperlink w:anchor="_Toc21425156" w:history="1">
+            <w:r>
+              <w:rPr>
+                <w:rStyle w:val="Hipervnculo"/>
+                <w:rFonts w:ascii="Arial" w:hAnsi="Arial" w:cs="Arial"/>
+                <w:noProof/>
+              </w:rPr>
+              <w:t>Criteria of approve or disapprove</w:t>
+            </w:r>
+            <w:r>
+              <w:rPr>
+                <w:noProof/>
+                <w:webHidden/>
+              </w:rPr>
+              <w:tab/>
+            </w:r>
+            <w:r>
+              <w:rPr>
+                <w:noProof/>
+                <w:webHidden/>
+              </w:rPr>
+              <w:fldChar w:fldCharType="begin"/>
+            </w:r>
+            <w:r>
+              <w:rPr>
+                <w:noProof/>
+                <w:webHidden/>
+              </w:rPr>
+              <w:instrText xml:space="preserve"> PAGEREF _Toc21425156 \h </w:instrText>
             </w:r>
             <w:r>
               <w:rPr>
@@ -1744,16 +1719,14 @@
             <w:rPr>
               <w:rFonts w:asciiTheme="minorHAnsi" w:eastAsiaTheme="minorEastAsia" w:hAnsiTheme="minorHAnsi" w:cstheme="minorBidi"/>
               <w:noProof/>
-              <w:lang w:val="es-MX"/>
             </w:rPr>
           </w:pPr>
-          <w:hyperlink w:anchor="_Toc19871508" w:history="1">
+          <w:hyperlink w:anchor="_Toc21425157" w:history="1">
             <w:r>
               <w:rPr>
                 <w:rStyle w:val="Hipervnculo"/>
                 <w:rFonts w:ascii="Arial" w:eastAsia="Arial" w:hAnsi="Arial" w:cs="Arial"/>
                 <w:noProof/>
-                <w:lang w:val="en-US"/>
               </w:rPr>
               <w:t>3.2.1</w:t>
             </w:r>
@@ -1761,7 +1734,6 @@
               <w:rPr>
                 <w:rFonts w:asciiTheme="minorHAnsi" w:eastAsiaTheme="minorEastAsia" w:hAnsiTheme="minorHAnsi" w:cstheme="minorBidi"/>
                 <w:noProof/>
-                <w:lang w:val="es-MX"/>
               </w:rPr>
               <w:tab/>
             </w:r>
@@ -1770,7 +1742,6 @@
                 <w:rStyle w:val="Hipervnculo"/>
                 <w:rFonts w:ascii="Arial" w:eastAsia="Arial" w:hAnsi="Arial" w:cs="Arial"/>
                 <w:noProof/>
-                <w:lang w:val="en-US"/>
               </w:rPr>
               <w:t>Requesting Changes</w:t>
             </w:r>
@@ -1793,7 +1764,7 @@
                 <w:noProof/>
                 <w:webHidden/>
               </w:rPr>
-              <w:instrText xml:space="preserve"> PAGEREF _Toc19871508 \h </w:instrText>
+              <w:instrText xml:space="preserve"> PAGEREF _Toc21425157 \h </w:instrText>
             </w:r>
             <w:r>
               <w:rPr>
@@ -1813,7 +1784,7 @@
                 <w:noProof/>
                 <w:webHidden/>
               </w:rPr>
-              <w:t>7</w:t>
+              <w:t>8</w:t>
             </w:r>
             <w:r>
               <w:rPr>
@@ -1834,16 +1805,14 @@
             <w:rPr>
               <w:rFonts w:asciiTheme="minorHAnsi" w:eastAsiaTheme="minorEastAsia" w:hAnsiTheme="minorHAnsi" w:cstheme="minorBidi"/>
               <w:noProof/>
-              <w:lang w:val="es-MX"/>
             </w:rPr>
           </w:pPr>
-          <w:hyperlink w:anchor="_Toc19871509" w:history="1">
+          <w:hyperlink w:anchor="_Toc21425158" w:history="1">
             <w:r>
               <w:rPr>
                 <w:rStyle w:val="Hipervnculo"/>
                 <w:rFonts w:ascii="Arial" w:eastAsia="Arial" w:hAnsi="Arial" w:cs="Arial"/>
                 <w:noProof/>
-                <w:lang w:val="en-US"/>
               </w:rPr>
               <w:t>3.2.2</w:t>
             </w:r>
@@ -1851,7 +1820,6 @@
               <w:rPr>
                 <w:rFonts w:asciiTheme="minorHAnsi" w:eastAsiaTheme="minorEastAsia" w:hAnsiTheme="minorHAnsi" w:cstheme="minorBidi"/>
                 <w:noProof/>
-                <w:lang w:val="es-MX"/>
               </w:rPr>
               <w:tab/>
             </w:r>
@@ -1860,7 +1828,6 @@
                 <w:rStyle w:val="Hipervnculo"/>
                 <w:rFonts w:ascii="Arial" w:eastAsia="Arial" w:hAnsi="Arial" w:cs="Arial"/>
                 <w:noProof/>
-                <w:lang w:val="en-US"/>
               </w:rPr>
               <w:t>Evaluating &amp; Approving/Disapproving Changes</w:t>
             </w:r>
@@ -1883,7 +1850,7 @@
                 <w:noProof/>
                 <w:webHidden/>
               </w:rPr>
-              <w:instrText xml:space="preserve"> PAGEREF _Toc19871509 \h </w:instrText>
+              <w:instrText xml:space="preserve"> PAGEREF _Toc21425158 \h </w:instrText>
             </w:r>
             <w:r>
               <w:rPr>
@@ -1924,16 +1891,14 @@
             <w:rPr>
               <w:rFonts w:asciiTheme="minorHAnsi" w:eastAsiaTheme="minorEastAsia" w:hAnsiTheme="minorHAnsi" w:cstheme="minorBidi"/>
               <w:noProof/>
-              <w:lang w:val="es-MX"/>
             </w:rPr>
           </w:pPr>
-          <w:hyperlink w:anchor="_Toc19871510" w:history="1">
+          <w:hyperlink w:anchor="_Toc21425159" w:history="1">
             <w:r>
               <w:rPr>
                 <w:rStyle w:val="Hipervnculo"/>
                 <w:rFonts w:ascii="Arial" w:eastAsia="Arial" w:hAnsi="Arial" w:cs="Arial"/>
                 <w:noProof/>
-                <w:lang w:val="en-US"/>
               </w:rPr>
               <w:t>3.2.3</w:t>
             </w:r>
@@ -1941,7 +1906,6 @@
               <w:rPr>
                 <w:rFonts w:asciiTheme="minorHAnsi" w:eastAsiaTheme="minorEastAsia" w:hAnsiTheme="minorHAnsi" w:cstheme="minorBidi"/>
                 <w:noProof/>
-                <w:lang w:val="es-MX"/>
               </w:rPr>
               <w:tab/>
             </w:r>
@@ -1950,7 +1914,6 @@
                 <w:rStyle w:val="Hipervnculo"/>
                 <w:rFonts w:ascii="Arial" w:eastAsia="Arial" w:hAnsi="Arial" w:cs="Arial"/>
                 <w:noProof/>
-                <w:lang w:val="en-US"/>
               </w:rPr>
               <w:t>Implementing Changes</w:t>
             </w:r>
@@ -1973,7 +1936,7 @@
                 <w:noProof/>
                 <w:webHidden/>
               </w:rPr>
-              <w:instrText xml:space="preserve"> PAGEREF _Toc19871510 \h </w:instrText>
+              <w:instrText xml:space="preserve"> PAGEREF _Toc21425159 \h </w:instrText>
             </w:r>
             <w:r>
               <w:rPr>
@@ -2014,16 +1977,14 @@
             <w:rPr>
               <w:rFonts w:asciiTheme="minorHAnsi" w:eastAsiaTheme="minorEastAsia" w:hAnsiTheme="minorHAnsi" w:cstheme="minorBidi"/>
               <w:noProof/>
-              <w:lang w:val="es-MX"/>
             </w:rPr>
           </w:pPr>
-          <w:hyperlink w:anchor="_Toc19871511" w:history="1">
+          <w:hyperlink w:anchor="_Toc21425160" w:history="1">
             <w:r>
               <w:rPr>
                 <w:rStyle w:val="Hipervnculo"/>
                 <w:rFonts w:ascii="Arial" w:eastAsia="Arial" w:hAnsi="Arial" w:cs="Arial"/>
                 <w:noProof/>
-                <w:lang w:val="en-US"/>
               </w:rPr>
               <w:t>3.3</w:t>
             </w:r>
@@ -2031,7 +1992,6 @@
               <w:rPr>
                 <w:rFonts w:asciiTheme="minorHAnsi" w:eastAsiaTheme="minorEastAsia" w:hAnsiTheme="minorHAnsi" w:cstheme="minorBidi"/>
                 <w:noProof/>
-                <w:lang w:val="es-MX"/>
               </w:rPr>
               <w:tab/>
             </w:r>
@@ -2040,7 +2000,6 @@
                 <w:rStyle w:val="Hipervnculo"/>
                 <w:rFonts w:ascii="Arial" w:eastAsia="Arial" w:hAnsi="Arial" w:cs="Arial"/>
                 <w:noProof/>
-                <w:lang w:val="en-US"/>
               </w:rPr>
               <w:t>Configuration Status Accounting</w:t>
             </w:r>
@@ -2063,7 +2022,7 @@
                 <w:noProof/>
                 <w:webHidden/>
               </w:rPr>
-              <w:instrText xml:space="preserve"> PAGEREF _Toc19871511 \h </w:instrText>
+              <w:instrText xml:space="preserve"> PAGEREF _Toc21425160 \h </w:instrText>
             </w:r>
             <w:r>
               <w:rPr>
@@ -2083,99 +2042,7 @@
                 <w:noProof/>
                 <w:webHidden/>
               </w:rPr>
-              <w:t>8</w:t>
-            </w:r>
-            <w:r>
-              <w:rPr>
-                <w:noProof/>
-                <w:webHidden/>
-              </w:rPr>
-              <w:fldChar w:fldCharType="end"/>
-            </w:r>
-          </w:hyperlink>
-        </w:p>
-        <w:p>
-          <w:pPr>
-            <w:pStyle w:val="TDC1"/>
-            <w:tabs>
-              <w:tab w:val="left" w:pos="660"/>
-              <w:tab w:val="right" w:leader="dot" w:pos="8828"/>
-            </w:tabs>
-            <w:rPr>
-              <w:rFonts w:asciiTheme="minorHAnsi" w:eastAsiaTheme="minorEastAsia" w:hAnsiTheme="minorHAnsi" w:cstheme="minorBidi"/>
-              <w:noProof/>
-              <w:lang w:val="es-MX"/>
-            </w:rPr>
-          </w:pPr>
-          <w:hyperlink w:anchor="_Toc19871512" w:history="1">
-            <w:r>
-              <w:rPr>
-                <w:rStyle w:val="Hipervnculo"/>
-                <w:rFonts w:ascii="Arial" w:eastAsia="Arial" w:hAnsi="Arial" w:cs="Arial"/>
-                <w:noProof/>
-                <w:lang w:val="en-US"/>
-              </w:rPr>
-              <w:t>3.4</w:t>
-            </w:r>
-            <w:r>
-              <w:rPr>
-                <w:rFonts w:asciiTheme="minorHAnsi" w:eastAsiaTheme="minorEastAsia" w:hAnsiTheme="minorHAnsi" w:cstheme="minorBidi"/>
-                <w:noProof/>
-                <w:lang w:val="es-MX"/>
-              </w:rPr>
-              <w:tab/>
-            </w:r>
-            <w:r>
-              <w:rPr>
-                <w:rStyle w:val="Hipervnculo"/>
-                <w:rFonts w:ascii="Arial" w:eastAsia="Arial" w:hAnsi="Arial" w:cs="Arial"/>
-                <w:noProof/>
-                <w:lang w:val="en-US"/>
-              </w:rPr>
-              <w:t>Configuration Audit and Reviews</w:t>
-            </w:r>
-            <w:r>
-              <w:rPr>
-                <w:noProof/>
-                <w:webHidden/>
-              </w:rPr>
-              <w:tab/>
-            </w:r>
-            <w:r>
-              <w:rPr>
-                <w:noProof/>
-                <w:webHidden/>
-              </w:rPr>
-              <w:fldChar w:fldCharType="begin"/>
-            </w:r>
-            <w:r>
-              <w:rPr>
-                <w:noProof/>
-                <w:webHidden/>
-              </w:rPr>
-              <w:instrText xml:space="preserve"> PAGEREF _Toc19871512 \h </w:instrText>
-            </w:r>
-            <w:r>
-              <w:rPr>
-                <w:noProof/>
-                <w:webHidden/>
-              </w:rPr>
-            </w:r>
-            <w:r>
-              <w:rPr>
-                <w:noProof/>
-                <w:webHidden/>
-              </w:rPr>
-              <w:fldChar w:fldCharType="separate"/>
-            </w:r>
-            <w:r>
-              <w:rPr>
-                <w:b/>
-                <w:bCs/>
-                <w:noProof/>
-                <w:webHidden/>
-              </w:rPr>
-              <w:t>¡Error! Marcador no definido.</w:t>
+              <w:t>9</w:t>
             </w:r>
             <w:r>
               <w:rPr>
@@ -2196,16 +2063,14 @@
             <w:rPr>
               <w:rFonts w:asciiTheme="minorHAnsi" w:eastAsiaTheme="minorEastAsia" w:hAnsiTheme="minorHAnsi" w:cstheme="minorBidi"/>
               <w:noProof/>
-              <w:lang w:val="es-MX"/>
             </w:rPr>
           </w:pPr>
-          <w:hyperlink w:anchor="_Toc19871513" w:history="1">
+          <w:hyperlink w:anchor="_Toc21425161" w:history="1">
             <w:r>
               <w:rPr>
                 <w:rStyle w:val="Hipervnculo"/>
                 <w:rFonts w:ascii="Arial" w:eastAsia="Arial" w:hAnsi="Arial" w:cs="Arial"/>
                 <w:noProof/>
-                <w:lang w:val="en-US"/>
               </w:rPr>
               <w:t>4</w:t>
             </w:r>
@@ -2213,7 +2078,6 @@
               <w:rPr>
                 <w:rFonts w:asciiTheme="minorHAnsi" w:eastAsiaTheme="minorEastAsia" w:hAnsiTheme="minorHAnsi" w:cstheme="minorBidi"/>
                 <w:noProof/>
-                <w:lang w:val="es-MX"/>
               </w:rPr>
               <w:tab/>
             </w:r>
@@ -2222,7 +2086,6 @@
                 <w:rStyle w:val="Hipervnculo"/>
                 <w:rFonts w:ascii="Arial" w:hAnsi="Arial" w:cs="Arial"/>
                 <w:noProof/>
-                <w:lang w:val="en-US"/>
               </w:rPr>
               <w:t>Configuration Management Resources</w:t>
             </w:r>
@@ -2245,7 +2108,7 @@
                 <w:noProof/>
                 <w:webHidden/>
               </w:rPr>
-              <w:instrText xml:space="preserve"> PAGEREF _Toc19871513 \h </w:instrText>
+              <w:instrText xml:space="preserve"> PAGEREF _Toc21425161 \h </w:instrText>
             </w:r>
             <w:r>
               <w:rPr>
@@ -2286,16 +2149,14 @@
             <w:rPr>
               <w:rFonts w:asciiTheme="minorHAnsi" w:eastAsiaTheme="minorEastAsia" w:hAnsiTheme="minorHAnsi" w:cstheme="minorBidi"/>
               <w:noProof/>
-              <w:lang w:val="es-MX"/>
             </w:rPr>
           </w:pPr>
-          <w:hyperlink w:anchor="_Toc19871514" w:history="1">
+          <w:hyperlink w:anchor="_Toc21425162" w:history="1">
             <w:r>
               <w:rPr>
                 <w:rStyle w:val="Hipervnculo"/>
                 <w:rFonts w:ascii="Arial" w:hAnsi="Arial" w:cs="Arial"/>
                 <w:noProof/>
-                <w:lang w:val="en-US"/>
               </w:rPr>
               <w:t>5</w:t>
             </w:r>
@@ -2303,7 +2164,6 @@
               <w:rPr>
                 <w:rFonts w:asciiTheme="minorHAnsi" w:eastAsiaTheme="minorEastAsia" w:hAnsiTheme="minorHAnsi" w:cstheme="minorBidi"/>
                 <w:noProof/>
-                <w:lang w:val="es-MX"/>
               </w:rPr>
               <w:tab/>
             </w:r>
@@ -2312,7 +2172,6 @@
                 <w:rStyle w:val="Hipervnculo"/>
                 <w:rFonts w:ascii="Arial" w:hAnsi="Arial" w:cs="Arial"/>
                 <w:noProof/>
-                <w:lang w:val="en-US"/>
               </w:rPr>
               <w:t>Configuration Management Plan Maintenance</w:t>
             </w:r>
@@ -2335,7 +2194,7 @@
                 <w:noProof/>
                 <w:webHidden/>
               </w:rPr>
-              <w:instrText xml:space="preserve"> PAGEREF _Toc19871514 \h </w:instrText>
+              <w:instrText xml:space="preserve"> PAGEREF _Toc21425162 \h </w:instrText>
             </w:r>
             <w:r>
               <w:rPr>
@@ -2367,16 +2226,10 @@
           </w:hyperlink>
         </w:p>
         <w:p>
-          <w:pPr>
-            <w:rPr>
-              <w:lang w:val="en-US"/>
-            </w:rPr>
-          </w:pPr>
           <w:r>
             <w:rPr>
               <w:b/>
               <w:bCs/>
-              <w:lang w:val="en-US"/>
             </w:rPr>
             <w:fldChar w:fldCharType="end"/>
           </w:r>
@@ -2389,7 +2242,6 @@
           <w:rFonts w:ascii="Arial" w:eastAsia="Arial" w:hAnsi="Arial" w:cs="Arial"/>
           <w:sz w:val="28"/>
           <w:szCs w:val="28"/>
-          <w:lang w:val="en-US"/>
         </w:rPr>
       </w:pPr>
     </w:p>
@@ -2404,17 +2256,15 @@
           <w:rFonts w:ascii="Arial" w:eastAsia="Arial" w:hAnsi="Arial" w:cs="Arial"/>
           <w:sz w:val="22"/>
           <w:szCs w:val="22"/>
-          <w:lang w:val="en-US"/>
         </w:rPr>
       </w:pPr>
       <w:bookmarkStart w:id="0" w:name="_Toc18007749"/>
-      <w:bookmarkStart w:id="1" w:name="_Toc19871492"/>
+      <w:bookmarkStart w:id="1" w:name="_Toc21425140"/>
       <w:r>
         <w:rPr>
           <w:rFonts w:ascii="Arial" w:eastAsia="Arial" w:hAnsi="Arial" w:cs="Arial"/>
           <w:sz w:val="22"/>
           <w:szCs w:val="22"/>
-          <w:lang w:val="en-US"/>
         </w:rPr>
         <w:lastRenderedPageBreak/>
         <w:t>Introduction</w:t>
@@ -2430,13 +2280,11 @@
         <w:jc w:val="both"/>
         <w:rPr>
           <w:rFonts w:ascii="Arial" w:eastAsia="Arial" w:hAnsi="Arial" w:cs="Arial"/>
-          <w:lang w:val="en-US"/>
-        </w:rPr>
-      </w:pPr>
-      <w:r>
-        <w:rPr>
-          <w:rFonts w:ascii="Arial" w:eastAsia="Arial" w:hAnsi="Arial" w:cs="Arial"/>
-          <w:lang w:val="en-US"/>
+        </w:rPr>
+      </w:pPr>
+      <w:r>
+        <w:rPr>
+          <w:rFonts w:ascii="Arial" w:eastAsia="Arial" w:hAnsi="Arial" w:cs="Arial"/>
         </w:rPr>
         <w:t>Geology is the science that aims to study the earth; Geologists obtain information through field work, which is to visit the places you want to analyze, recording their findings in a "field notebook" in it the data are recorded during the days of research carried out in the open ; The field book is a fundamental tool for the conservation of geological projects, which preserve the recorded data, accompanied by sketches, drawings, sketches, among others, to represent different types of information provided.</w:t>
       </w:r>
@@ -2449,7 +2297,6 @@
         <w:jc w:val="both"/>
         <w:rPr>
           <w:rFonts w:ascii="Arial" w:eastAsia="Arial" w:hAnsi="Arial" w:cs="Arial"/>
-          <w:lang w:val="en-US"/>
         </w:rPr>
       </w:pPr>
     </w:p>
@@ -2461,13 +2308,11 @@
         <w:jc w:val="both"/>
         <w:rPr>
           <w:rFonts w:ascii="Arial" w:eastAsia="Arial" w:hAnsi="Arial" w:cs="Arial"/>
-          <w:lang w:val="en-US"/>
-        </w:rPr>
-      </w:pPr>
-      <w:r>
-        <w:rPr>
-          <w:rFonts w:ascii="Arial" w:eastAsia="Arial" w:hAnsi="Arial" w:cs="Arial"/>
-          <w:lang w:val="en-US"/>
+        </w:rPr>
+      </w:pPr>
+      <w:r>
+        <w:rPr>
+          <w:rFonts w:ascii="Arial" w:eastAsia="Arial" w:hAnsi="Arial" w:cs="Arial"/>
         </w:rPr>
         <w:t>System development, allow users to store geological information in a notebook virtual field, facilitating the capture and geological data management, maintaining order and facilitating the receipt of the information obtained during their days in the open.</w:t>
       </w:r>
@@ -2480,7 +2325,6 @@
         <w:jc w:val="both"/>
         <w:rPr>
           <w:rFonts w:ascii="Arial" w:eastAsia="Arial" w:hAnsi="Arial" w:cs="Arial"/>
-          <w:lang w:val="en-US"/>
         </w:rPr>
       </w:pPr>
     </w:p>
@@ -2496,17 +2340,15 @@
           <w:rFonts w:ascii="Arial" w:eastAsia="Arial" w:hAnsi="Arial" w:cs="Arial"/>
           <w:sz w:val="22"/>
           <w:szCs w:val="22"/>
-          <w:lang w:val="en-US"/>
         </w:rPr>
       </w:pPr>
       <w:bookmarkStart w:id="2" w:name="_Toc18007750"/>
-      <w:bookmarkStart w:id="3" w:name="_Toc19871493"/>
+      <w:bookmarkStart w:id="3" w:name="_Toc21425141"/>
       <w:r>
         <w:rPr>
           <w:rFonts w:ascii="Arial" w:eastAsia="Arial" w:hAnsi="Arial" w:cs="Arial"/>
           <w:sz w:val="22"/>
           <w:szCs w:val="22"/>
-          <w:lang w:val="en-US"/>
         </w:rPr>
         <w:t>Purpose</w:t>
       </w:r>
@@ -2521,13 +2363,11 @@
         <w:jc w:val="both"/>
         <w:rPr>
           <w:rFonts w:ascii="Arial" w:eastAsia="Arial" w:hAnsi="Arial" w:cs="Arial"/>
-          <w:lang w:val="en-US"/>
-        </w:rPr>
-      </w:pPr>
-      <w:r>
-        <w:rPr>
-          <w:rFonts w:ascii="Arial" w:eastAsia="Arial" w:hAnsi="Arial" w:cs="Arial"/>
-          <w:lang w:val="en-US"/>
+        </w:rPr>
+      </w:pPr>
+      <w:r>
+        <w:rPr>
+          <w:rFonts w:ascii="Arial" w:eastAsia="Arial" w:hAnsi="Arial" w:cs="Arial"/>
         </w:rPr>
         <w:t>A review of the issue indicates that</w:t>
       </w:r>
@@ -2535,14 +2375,12 @@
         <w:rPr>
           <w:rFonts w:ascii="Arial" w:eastAsia="Arial" w:hAnsi="Arial" w:cs="Arial"/>
           <w:color w:val="00B050"/>
-          <w:lang w:val="en-US"/>
         </w:rPr>
         <w:t xml:space="preserve"> </w:t>
       </w:r>
       <w:r>
         <w:rPr>
           <w:rFonts w:ascii="Arial" w:eastAsia="Arial" w:hAnsi="Arial" w:cs="Arial"/>
-          <w:lang w:val="en-US"/>
         </w:rPr>
         <w:t>the creation of a system according to the needs of the geological community, facilitate their work in protecting the information that was obtained during field work, avoiding the loss of relevant data and facilitating the geological project management, the system will take the concept "Field book" of which the main features of it, to be implemented and improved with the support of the new tools available today are abstracted.</w:t>
       </w:r>
@@ -2555,7 +2393,6 @@
         <w:jc w:val="both"/>
         <w:rPr>
           <w:rFonts w:ascii="Arial" w:eastAsia="Arial" w:hAnsi="Arial" w:cs="Arial"/>
-          <w:lang w:val="en-US"/>
         </w:rPr>
       </w:pPr>
     </w:p>
@@ -2567,13 +2404,11 @@
         <w:jc w:val="both"/>
         <w:rPr>
           <w:rFonts w:ascii="Arial" w:eastAsia="Arial" w:hAnsi="Arial" w:cs="Arial"/>
-          <w:lang w:val="en-US"/>
-        </w:rPr>
-      </w:pPr>
-      <w:r>
-        <w:rPr>
-          <w:rFonts w:ascii="Arial" w:eastAsia="Arial" w:hAnsi="Arial" w:cs="Arial"/>
-          <w:lang w:val="en-US"/>
+        </w:rPr>
+      </w:pPr>
+      <w:r>
+        <w:rPr>
+          <w:rFonts w:ascii="Arial" w:eastAsia="Arial" w:hAnsi="Arial" w:cs="Arial"/>
         </w:rPr>
         <w:t xml:space="preserve">The software gives users the ability to store geological information was obtained during their days of fieldwork, managing to keep the ordered and available data to be viewed by the user in the system also will allow the transmission of geological information a standard format, so the information can be analyzed by another person as if </w:t>
       </w:r>
@@ -2581,7 +2416,6 @@
       <w:r>
         <w:rPr>
           <w:rFonts w:ascii="Arial" w:eastAsia="Arial" w:hAnsi="Arial" w:cs="Arial"/>
-          <w:lang w:val="en-US"/>
         </w:rPr>
         <w:t>himself</w:t>
       </w:r>
@@ -2589,7 +2423,6 @@
       <w:r>
         <w:rPr>
           <w:rFonts w:ascii="Arial" w:eastAsia="Arial" w:hAnsi="Arial" w:cs="Arial"/>
-          <w:lang w:val="en-US"/>
         </w:rPr>
         <w:t xml:space="preserve"> had obtained.</w:t>
       </w:r>
@@ -2602,7 +2435,6 @@
         <w:jc w:val="both"/>
         <w:rPr>
           <w:rFonts w:ascii="Arial" w:eastAsia="Arial" w:hAnsi="Arial" w:cs="Arial"/>
-          <w:lang w:val="en-US"/>
         </w:rPr>
       </w:pPr>
     </w:p>
@@ -2618,17 +2450,15 @@
           <w:rFonts w:ascii="Arial" w:eastAsia="Arial" w:hAnsi="Arial" w:cs="Arial"/>
           <w:sz w:val="22"/>
           <w:szCs w:val="22"/>
-          <w:lang w:val="en-US"/>
         </w:rPr>
       </w:pPr>
       <w:bookmarkStart w:id="4" w:name="_Toc18007751"/>
-      <w:bookmarkStart w:id="5" w:name="_Toc19871494"/>
+      <w:bookmarkStart w:id="5" w:name="_Toc21425142"/>
       <w:r>
         <w:rPr>
           <w:rFonts w:ascii="Arial" w:eastAsia="Arial" w:hAnsi="Arial" w:cs="Arial"/>
           <w:sz w:val="22"/>
           <w:szCs w:val="22"/>
-          <w:lang w:val="en-US"/>
         </w:rPr>
         <w:t>Scopes</w:t>
       </w:r>
@@ -2651,14 +2481,12 @@
         <w:rPr>
           <w:rFonts w:ascii="Arial" w:eastAsia="Arial" w:hAnsi="Arial" w:cs="Arial"/>
           <w:color w:val="000000"/>
-          <w:lang w:val="en-US"/>
         </w:rPr>
       </w:pPr>
       <w:r>
         <w:rPr>
           <w:rFonts w:ascii="Arial" w:eastAsia="Arial" w:hAnsi="Arial" w:cs="Arial"/>
           <w:color w:val="000000"/>
-          <w:lang w:val="en-US"/>
         </w:rPr>
         <w:t>The mobile application abstracts the concept of the field book, allowing the storage of surface geological projects, following a unique flow to capture the geological information in the field and storing the information in the cloud.</w:t>
       </w:r>
@@ -2680,7 +2508,6 @@
         <w:rPr>
           <w:rFonts w:ascii="Arial" w:eastAsia="Arial" w:hAnsi="Arial" w:cs="Arial"/>
           <w:color w:val="000000"/>
-          <w:lang w:val="en-US"/>
         </w:rPr>
       </w:pPr>
     </w:p>
@@ -2701,7 +2528,6 @@
         <w:rPr>
           <w:rFonts w:ascii="Arial" w:eastAsia="Arial" w:hAnsi="Arial" w:cs="Arial"/>
           <w:color w:val="000000"/>
-          <w:lang w:val="en-US"/>
         </w:rPr>
       </w:pPr>
     </w:p>
@@ -2717,16 +2543,14 @@
           <w:rFonts w:ascii="Arial" w:eastAsia="Arial" w:hAnsi="Arial" w:cs="Arial"/>
           <w:sz w:val="22"/>
           <w:szCs w:val="22"/>
-          <w:lang w:val="en-US"/>
-        </w:rPr>
-      </w:pPr>
-      <w:bookmarkStart w:id="6" w:name="_Toc19871495"/>
+        </w:rPr>
+      </w:pPr>
+      <w:bookmarkStart w:id="6" w:name="_Toc21425143"/>
       <w:r>
         <w:rPr>
           <w:rFonts w:ascii="Arial" w:eastAsia="Arial" w:hAnsi="Arial" w:cs="Arial"/>
           <w:sz w:val="22"/>
           <w:szCs w:val="22"/>
-          <w:lang w:val="en-US"/>
         </w:rPr>
         <w:lastRenderedPageBreak/>
         <w:t>System Overview</w:t>
@@ -2741,13 +2565,11 @@
         <w:jc w:val="both"/>
         <w:rPr>
           <w:rFonts w:ascii="Arial" w:eastAsia="Arial" w:hAnsi="Arial" w:cs="Arial"/>
-          <w:lang w:val="en-US"/>
-        </w:rPr>
-      </w:pPr>
-      <w:r>
-        <w:rPr>
-          <w:rFonts w:ascii="Arial" w:eastAsia="Arial" w:hAnsi="Arial" w:cs="Arial"/>
-          <w:lang w:val="en-US"/>
+        </w:rPr>
+      </w:pPr>
+      <w:r>
+        <w:rPr>
+          <w:rFonts w:ascii="Arial" w:eastAsia="Arial" w:hAnsi="Arial" w:cs="Arial"/>
         </w:rPr>
         <w:t>The system developed is designed to solve the problem of storage and preservation of geological information, geologists will be revered for being able to perform their work outdoors, in turn, the system will help minimize problems in the transmission of information by eliminating abbreviations invented by geologists by placing general terms that will help a better understanding of the annotations that are shared.</w:t>
       </w:r>
@@ -2760,13 +2582,11 @@
         <w:jc w:val="both"/>
         <w:rPr>
           <w:rFonts w:ascii="Arial" w:eastAsia="Arial" w:hAnsi="Arial" w:cs="Arial"/>
-          <w:lang w:val="en-US"/>
-        </w:rPr>
-      </w:pPr>
-      <w:r>
-        <w:rPr>
-          <w:rFonts w:ascii="Arial" w:eastAsia="Arial" w:hAnsi="Arial" w:cs="Arial"/>
-          <w:lang w:val="en-US"/>
+        </w:rPr>
+      </w:pPr>
+      <w:r>
+        <w:rPr>
+          <w:rFonts w:ascii="Arial" w:eastAsia="Arial" w:hAnsi="Arial" w:cs="Arial"/>
         </w:rPr>
         <w:t>The major functional objectives of system:</w:t>
       </w:r>
@@ -2784,13 +2604,11 @@
         <w:jc w:val="both"/>
         <w:rPr>
           <w:rFonts w:ascii="Arial" w:eastAsia="Arial" w:hAnsi="Arial" w:cs="Arial"/>
-          <w:lang w:val="en-US"/>
-        </w:rPr>
-      </w:pPr>
-      <w:r>
-        <w:rPr>
-          <w:rFonts w:ascii="Arial" w:eastAsia="Arial" w:hAnsi="Arial" w:cs="Arial"/>
-          <w:lang w:val="en-US"/>
+        </w:rPr>
+      </w:pPr>
+      <w:r>
+        <w:rPr>
+          <w:rFonts w:ascii="Arial" w:eastAsia="Arial" w:hAnsi="Arial" w:cs="Arial"/>
         </w:rPr>
         <w:t>Make a mobile application for geological storage projects surface.</w:t>
       </w:r>
@@ -2808,13 +2626,11 @@
         <w:jc w:val="both"/>
         <w:rPr>
           <w:rFonts w:ascii="Arial" w:eastAsia="Arial" w:hAnsi="Arial" w:cs="Arial"/>
-          <w:lang w:val="en-US"/>
-        </w:rPr>
-      </w:pPr>
-      <w:r>
-        <w:rPr>
-          <w:rFonts w:ascii="Arial" w:eastAsia="Arial" w:hAnsi="Arial" w:cs="Arial"/>
-          <w:lang w:val="en-US"/>
+        </w:rPr>
+      </w:pPr>
+      <w:r>
+        <w:rPr>
+          <w:rFonts w:ascii="Arial" w:eastAsia="Arial" w:hAnsi="Arial" w:cs="Arial"/>
         </w:rPr>
         <w:t>Create single stream for capturing information.</w:t>
       </w:r>
@@ -2832,13 +2648,11 @@
         <w:jc w:val="both"/>
         <w:rPr>
           <w:rFonts w:ascii="Arial" w:eastAsia="Arial" w:hAnsi="Arial" w:cs="Arial"/>
-          <w:lang w:val="en-US"/>
-        </w:rPr>
-      </w:pPr>
-      <w:r>
-        <w:rPr>
-          <w:rFonts w:ascii="Arial" w:eastAsia="Arial" w:hAnsi="Arial" w:cs="Arial"/>
-          <w:lang w:val="en-US"/>
+        </w:rPr>
+      </w:pPr>
+      <w:r>
+        <w:rPr>
+          <w:rFonts w:ascii="Arial" w:eastAsia="Arial" w:hAnsi="Arial" w:cs="Arial"/>
         </w:rPr>
         <w:t>Implement a function to store the information obtained during the days of fieldwork in the cloud.</w:t>
       </w:r>
@@ -2856,13 +2670,11 @@
         <w:jc w:val="both"/>
         <w:rPr>
           <w:rFonts w:ascii="Arial" w:eastAsia="Arial" w:hAnsi="Arial" w:cs="Arial"/>
-          <w:lang w:val="en-US"/>
-        </w:rPr>
-      </w:pPr>
-      <w:r>
-        <w:rPr>
-          <w:rFonts w:ascii="Arial" w:eastAsia="Arial" w:hAnsi="Arial" w:cs="Arial"/>
-          <w:lang w:val="en-US"/>
+        </w:rPr>
+      </w:pPr>
+      <w:r>
+        <w:rPr>
+          <w:rFonts w:ascii="Arial" w:eastAsia="Arial" w:hAnsi="Arial" w:cs="Arial"/>
         </w:rPr>
         <w:t>Create a function that allows the creation of reports in a stylized format.</w:t>
       </w:r>
@@ -2880,13 +2692,11 @@
         <w:jc w:val="both"/>
         <w:rPr>
           <w:rFonts w:ascii="Arial" w:eastAsia="Arial" w:hAnsi="Arial" w:cs="Arial"/>
-          <w:lang w:val="en-US"/>
-        </w:rPr>
-      </w:pPr>
-      <w:r>
-        <w:rPr>
-          <w:rFonts w:ascii="Arial" w:eastAsia="Arial" w:hAnsi="Arial" w:cs="Arial"/>
-          <w:lang w:val="en-US"/>
+        </w:rPr>
+      </w:pPr>
+      <w:r>
+        <w:rPr>
+          <w:rFonts w:ascii="Arial" w:eastAsia="Arial" w:hAnsi="Arial" w:cs="Arial"/>
         </w:rPr>
         <w:t>Allow users to capture photographs and sketches creation.</w:t>
       </w:r>
@@ -2901,16 +2711,14 @@
         <w:spacing w:before="0"/>
         <w:rPr>
           <w:rFonts w:ascii="Arial" w:eastAsia="Arial" w:hAnsi="Arial" w:cs="Arial"/>
-          <w:lang w:val="en-US"/>
-        </w:rPr>
-      </w:pPr>
-      <w:bookmarkStart w:id="7" w:name="_Toc19871496"/>
+        </w:rPr>
+      </w:pPr>
+      <w:bookmarkStart w:id="7" w:name="_Toc21425144"/>
       <w:r>
         <w:rPr>
           <w:rFonts w:ascii="Arial" w:eastAsia="Arial" w:hAnsi="Arial" w:cs="Arial"/>
           <w:sz w:val="22"/>
           <w:szCs w:val="22"/>
-          <w:lang w:val="en-US"/>
         </w:rPr>
         <w:t>Limitations</w:t>
       </w:r>
@@ -2929,13 +2737,11 @@
         <w:jc w:val="both"/>
         <w:rPr>
           <w:rFonts w:ascii="Arial" w:eastAsia="Arial" w:hAnsi="Arial" w:cs="Arial"/>
-          <w:lang w:val="en-US"/>
-        </w:rPr>
-      </w:pPr>
-      <w:r>
-        <w:rPr>
-          <w:rFonts w:ascii="Arial" w:eastAsia="Arial" w:hAnsi="Arial" w:cs="Arial"/>
-          <w:lang w:val="en-US"/>
+        </w:rPr>
+      </w:pPr>
+      <w:r>
+        <w:rPr>
+          <w:rFonts w:ascii="Arial" w:eastAsia="Arial" w:hAnsi="Arial" w:cs="Arial"/>
         </w:rPr>
         <w:t>The system functions in android devices 7 or higher.</w:t>
       </w:r>
@@ -2953,13 +2759,11 @@
         <w:jc w:val="both"/>
         <w:rPr>
           <w:rFonts w:ascii="Arial" w:eastAsia="Arial" w:hAnsi="Arial" w:cs="Arial"/>
-          <w:lang w:val="en-US"/>
-        </w:rPr>
-      </w:pPr>
-      <w:r>
-        <w:rPr>
-          <w:rFonts w:ascii="Arial" w:eastAsia="Arial" w:hAnsi="Arial" w:cs="Arial"/>
-          <w:lang w:val="en-US"/>
+        </w:rPr>
+      </w:pPr>
+      <w:r>
+        <w:rPr>
+          <w:rFonts w:ascii="Arial" w:eastAsia="Arial" w:hAnsi="Arial" w:cs="Arial"/>
         </w:rPr>
         <w:t>You only have a specialized form on surface geology.</w:t>
       </w:r>
@@ -2977,13 +2781,11 @@
         <w:jc w:val="both"/>
         <w:rPr>
           <w:rFonts w:ascii="Arial" w:eastAsia="Arial" w:hAnsi="Arial" w:cs="Arial"/>
-          <w:lang w:val="en-US"/>
-        </w:rPr>
-      </w:pPr>
-      <w:r>
-        <w:rPr>
-          <w:rFonts w:ascii="Arial" w:eastAsia="Arial" w:hAnsi="Arial" w:cs="Arial"/>
-          <w:lang w:val="en-US"/>
+        </w:rPr>
+      </w:pPr>
+      <w:r>
+        <w:rPr>
+          <w:rFonts w:ascii="Arial" w:eastAsia="Arial" w:hAnsi="Arial" w:cs="Arial"/>
         </w:rPr>
         <w:t>You may upload up to 10 photos per form.</w:t>
       </w:r>
@@ -3001,13 +2803,11 @@
         <w:jc w:val="both"/>
         <w:rPr>
           <w:rFonts w:ascii="Arial" w:eastAsia="Arial" w:hAnsi="Arial" w:cs="Arial"/>
-          <w:lang w:val="en-US"/>
-        </w:rPr>
-      </w:pPr>
-      <w:r>
-        <w:rPr>
-          <w:rFonts w:ascii="Arial" w:eastAsia="Arial" w:hAnsi="Arial" w:cs="Arial"/>
-          <w:lang w:val="en-US"/>
+        </w:rPr>
+      </w:pPr>
+      <w:r>
+        <w:rPr>
+          <w:rFonts w:ascii="Arial" w:eastAsia="Arial" w:hAnsi="Arial" w:cs="Arial"/>
         </w:rPr>
         <w:t xml:space="preserve">The device must contain at least 1 GB of memory available. </w:t>
       </w:r>
@@ -3024,17 +2824,15 @@
           <w:rFonts w:ascii="Arial" w:eastAsia="Arial" w:hAnsi="Arial" w:cs="Arial"/>
           <w:sz w:val="22"/>
           <w:szCs w:val="22"/>
-          <w:lang w:val="en-US"/>
         </w:rPr>
       </w:pPr>
       <w:bookmarkStart w:id="8" w:name="_Toc18007753"/>
-      <w:bookmarkStart w:id="9" w:name="_Toc19871497"/>
+      <w:bookmarkStart w:id="9" w:name="_Toc21425145"/>
       <w:r>
         <w:rPr>
           <w:rFonts w:ascii="Arial" w:eastAsia="Arial" w:hAnsi="Arial" w:cs="Arial"/>
           <w:sz w:val="22"/>
           <w:szCs w:val="22"/>
-          <w:lang w:val="en-US"/>
         </w:rPr>
         <w:t>Audience</w:t>
       </w:r>
@@ -3049,13 +2847,11 @@
         <w:jc w:val="both"/>
         <w:rPr>
           <w:rFonts w:ascii="Arial" w:eastAsia="Arial" w:hAnsi="Arial" w:cs="Arial"/>
-          <w:lang w:val="en-US"/>
-        </w:rPr>
-      </w:pPr>
-      <w:r>
-        <w:rPr>
-          <w:rFonts w:ascii="Arial" w:eastAsia="Arial" w:hAnsi="Arial" w:cs="Arial"/>
-          <w:lang w:val="en-US"/>
+        </w:rPr>
+      </w:pPr>
+      <w:r>
+        <w:rPr>
+          <w:rFonts w:ascii="Arial" w:eastAsia="Arial" w:hAnsi="Arial" w:cs="Arial"/>
         </w:rPr>
         <w:t>The proposed software will target geological and geophysical community, as system will specialize in this area of ​​knowledge, counting vocabulary of these branches of study.</w:t>
       </w:r>
@@ -3068,13 +2864,11 @@
         <w:jc w:val="both"/>
         <w:rPr>
           <w:rFonts w:ascii="Arial" w:eastAsia="Arial" w:hAnsi="Arial" w:cs="Arial"/>
-          <w:lang w:val="en-US"/>
-        </w:rPr>
-      </w:pPr>
-      <w:r>
-        <w:rPr>
-          <w:rFonts w:ascii="Arial" w:eastAsia="Arial" w:hAnsi="Arial" w:cs="Arial"/>
-          <w:lang w:val="en-US"/>
+        </w:rPr>
+      </w:pPr>
+      <w:r>
+        <w:rPr>
+          <w:rFonts w:ascii="Arial" w:eastAsia="Arial" w:hAnsi="Arial" w:cs="Arial"/>
         </w:rPr>
         <w:t xml:space="preserve">The system is recommended for students or amateurs to the study of earth sciences, since they would provide a real alternative to show all data that can be obtained by a geologist on field experience. </w:t>
       </w:r>
@@ -3087,7 +2881,6 @@
         <w:jc w:val="both"/>
         <w:rPr>
           <w:rFonts w:ascii="Arial" w:eastAsia="Arial" w:hAnsi="Arial" w:cs="Arial"/>
-          <w:lang w:val="en-US"/>
         </w:rPr>
       </w:pPr>
     </w:p>
@@ -3103,16 +2896,14 @@
           <w:rFonts w:ascii="Arial" w:eastAsia="Arial" w:hAnsi="Arial" w:cs="Arial"/>
           <w:sz w:val="22"/>
           <w:szCs w:val="22"/>
-          <w:lang w:val="en-US"/>
-        </w:rPr>
-      </w:pPr>
-      <w:bookmarkStart w:id="10" w:name="_Toc19871498"/>
+        </w:rPr>
+      </w:pPr>
+      <w:bookmarkStart w:id="10" w:name="_Toc21425146"/>
       <w:r>
         <w:rPr>
           <w:rFonts w:ascii="Arial" w:eastAsia="Arial" w:hAnsi="Arial" w:cs="Arial"/>
           <w:sz w:val="22"/>
           <w:szCs w:val="22"/>
-          <w:lang w:val="en-US"/>
         </w:rPr>
         <w:t>Applicable Configuration Items</w:t>
       </w:r>
@@ -3126,13 +2917,11 @@
         <w:jc w:val="both"/>
         <w:rPr>
           <w:rFonts w:ascii="Arial" w:eastAsia="Arial" w:hAnsi="Arial" w:cs="Arial"/>
-          <w:lang w:val="en-US"/>
-        </w:rPr>
-      </w:pPr>
-      <w:r>
-        <w:rPr>
-          <w:rFonts w:ascii="Arial" w:eastAsia="Arial" w:hAnsi="Arial" w:cs="Arial"/>
-          <w:lang w:val="en-US"/>
+        </w:rPr>
+      </w:pPr>
+      <w:r>
+        <w:rPr>
+          <w:rFonts w:ascii="Arial" w:eastAsia="Arial" w:hAnsi="Arial" w:cs="Arial"/>
         </w:rPr>
         <w:t>The system can work on the following devices</w:t>
       </w:r>
@@ -3146,13 +2935,11 @@
         <w:jc w:val="both"/>
         <w:rPr>
           <w:rFonts w:ascii="Arial" w:eastAsia="Arial" w:hAnsi="Arial" w:cs="Arial"/>
-          <w:lang w:val="en-US"/>
-        </w:rPr>
-      </w:pPr>
-      <w:r>
-        <w:rPr>
-          <w:rFonts w:ascii="Arial" w:eastAsia="Arial" w:hAnsi="Arial" w:cs="Arial"/>
-          <w:lang w:val="en-US"/>
+        </w:rPr>
+      </w:pPr>
+      <w:r>
+        <w:rPr>
+          <w:rFonts w:ascii="Arial" w:eastAsia="Arial" w:hAnsi="Arial" w:cs="Arial"/>
         </w:rPr>
         <w:t>• Android 7 or higher</w:t>
       </w:r>
@@ -3166,13 +2953,11 @@
         <w:jc w:val="both"/>
         <w:rPr>
           <w:rFonts w:ascii="Arial" w:eastAsia="Arial" w:hAnsi="Arial" w:cs="Arial"/>
-          <w:lang w:val="en-US"/>
-        </w:rPr>
-      </w:pPr>
-      <w:r>
-        <w:rPr>
-          <w:rFonts w:ascii="Arial" w:eastAsia="Arial" w:hAnsi="Arial" w:cs="Arial"/>
-          <w:lang w:val="en-US"/>
+        </w:rPr>
+      </w:pPr>
+      <w:r>
+        <w:rPr>
+          <w:rFonts w:ascii="Arial" w:eastAsia="Arial" w:hAnsi="Arial" w:cs="Arial"/>
         </w:rPr>
         <w:t>• IOS</w:t>
       </w:r>
@@ -3185,13 +2970,11 @@
         <w:jc w:val="both"/>
         <w:rPr>
           <w:rFonts w:ascii="Arial" w:eastAsia="Arial" w:hAnsi="Arial" w:cs="Arial"/>
-          <w:lang w:val="en-US"/>
-        </w:rPr>
-      </w:pPr>
-      <w:r>
-        <w:rPr>
-          <w:rFonts w:ascii="Arial" w:eastAsia="Arial" w:hAnsi="Arial" w:cs="Arial"/>
-          <w:lang w:val="en-US"/>
+        </w:rPr>
+      </w:pPr>
+      <w:r>
+        <w:rPr>
+          <w:rFonts w:ascii="Arial" w:eastAsia="Arial" w:hAnsi="Arial" w:cs="Arial"/>
         </w:rPr>
         <w:t>Mobile devices must have less than 500 MB of available space.</w:t>
       </w:r>
@@ -3207,16 +2990,14 @@
           <w:rFonts w:ascii="Arial" w:eastAsia="Arial" w:hAnsi="Arial" w:cs="Arial"/>
           <w:sz w:val="22"/>
           <w:szCs w:val="22"/>
-          <w:lang w:val="en-US"/>
-        </w:rPr>
-      </w:pPr>
-      <w:bookmarkStart w:id="11" w:name="_Toc19871499"/>
+        </w:rPr>
+      </w:pPr>
+      <w:bookmarkStart w:id="11" w:name="_Toc21425147"/>
       <w:r>
         <w:rPr>
           <w:rFonts w:ascii="Arial" w:eastAsia="Arial" w:hAnsi="Arial" w:cs="Arial"/>
           <w:sz w:val="22"/>
           <w:szCs w:val="22"/>
-          <w:lang w:val="en-US"/>
         </w:rPr>
         <w:lastRenderedPageBreak/>
         <w:t>Configuration Management</w:t>
@@ -3234,16 +3015,14 @@
           <w:rFonts w:ascii="Arial" w:eastAsia="Arial" w:hAnsi="Arial" w:cs="Arial"/>
           <w:sz w:val="22"/>
           <w:szCs w:val="22"/>
-          <w:lang w:val="en-US"/>
-        </w:rPr>
-      </w:pPr>
-      <w:bookmarkStart w:id="12" w:name="_Toc19871500"/>
+        </w:rPr>
+      </w:pPr>
+      <w:bookmarkStart w:id="12" w:name="_Toc21425148"/>
       <w:r>
         <w:rPr>
           <w:rFonts w:ascii="Arial" w:eastAsia="Arial" w:hAnsi="Arial" w:cs="Arial"/>
           <w:sz w:val="22"/>
           <w:szCs w:val="22"/>
-          <w:lang w:val="en-US"/>
         </w:rPr>
         <w:t>Organization</w:t>
       </w:r>
@@ -3253,7 +3032,6 @@
           <w:rFonts w:ascii="Arial" w:eastAsia="Arial" w:hAnsi="Arial" w:cs="Arial"/>
           <w:sz w:val="22"/>
           <w:szCs w:val="22"/>
-          <w:lang w:val="en-US"/>
         </w:rPr>
         <w:t xml:space="preserve"> </w:t>
       </w:r>
@@ -3274,14 +3052,12 @@
         <w:rPr>
           <w:rFonts w:ascii="Arial" w:eastAsia="Arial" w:hAnsi="Arial" w:cs="Arial"/>
           <w:color w:val="000000"/>
-          <w:lang w:val="en-US"/>
         </w:rPr>
       </w:pPr>
       <w:r>
         <w:rPr>
           <w:rFonts w:ascii="Arial" w:eastAsia="Arial" w:hAnsi="Arial" w:cs="Arial"/>
           <w:color w:val="000000"/>
-          <w:lang w:val="en-US"/>
         </w:rPr>
         <w:t>The following table identifies all personnel that have responsibilities regarding to system configuration management.</w:t>
       </w:r>
@@ -3311,7 +3087,6 @@
                 <w:rFonts w:ascii="Arial" w:eastAsia="Arial" w:hAnsi="Arial" w:cs="Arial"/>
                 <w:b/>
                 <w:color w:val="000000"/>
-                <w:lang w:val="en-US"/>
               </w:rPr>
             </w:pPr>
             <w:r>
@@ -3319,7 +3094,6 @@
                 <w:rFonts w:ascii="Arial" w:eastAsia="Arial" w:hAnsi="Arial" w:cs="Arial"/>
                 <w:b/>
                 <w:color w:val="000000"/>
-                <w:lang w:val="en-US"/>
               </w:rPr>
               <w:t>Role</w:t>
             </w:r>
@@ -3339,7 +3113,6 @@
                 <w:rFonts w:ascii="Arial" w:eastAsia="Arial" w:hAnsi="Arial" w:cs="Arial"/>
                 <w:b/>
                 <w:color w:val="000000"/>
-                <w:lang w:val="en-US"/>
               </w:rPr>
             </w:pPr>
             <w:r>
@@ -3347,7 +3120,6 @@
                 <w:rFonts w:ascii="Arial" w:eastAsia="Arial" w:hAnsi="Arial" w:cs="Arial"/>
                 <w:b/>
                 <w:color w:val="000000"/>
-                <w:lang w:val="en-US"/>
               </w:rPr>
               <w:t>Name</w:t>
             </w:r>
@@ -3368,14 +3140,12 @@
               <w:rPr>
                 <w:rFonts w:ascii="Arial" w:eastAsia="Arial" w:hAnsi="Arial" w:cs="Arial"/>
                 <w:color w:val="000000"/>
-                <w:lang w:val="en-US"/>
               </w:rPr>
             </w:pPr>
             <w:r>
               <w:rPr>
                 <w:rFonts w:ascii="Arial" w:eastAsia="Arial" w:hAnsi="Arial" w:cs="Arial"/>
                 <w:color w:val="000000"/>
-                <w:lang w:val="en-US"/>
               </w:rPr>
               <w:t>P</w:t>
             </w:r>
@@ -3383,7 +3153,6 @@
               <w:rPr>
                 <w:rFonts w:ascii="Arial" w:eastAsia="Arial" w:hAnsi="Arial" w:cs="Arial"/>
                 <w:color w:val="000000"/>
-                <w:lang w:val="en-US"/>
               </w:rPr>
               <w:t xml:space="preserve">roject manager </w:t>
             </w:r>
@@ -3402,14 +3171,12 @@
               <w:rPr>
                 <w:rFonts w:ascii="Arial" w:eastAsia="Arial" w:hAnsi="Arial" w:cs="Arial"/>
                 <w:color w:val="000000"/>
-                <w:lang w:val="en-US"/>
               </w:rPr>
             </w:pPr>
             <w:r>
               <w:rPr>
                 <w:rFonts w:ascii="Arial" w:eastAsia="Arial" w:hAnsi="Arial" w:cs="Arial"/>
                 <w:color w:val="000000"/>
-                <w:lang w:val="en-US"/>
               </w:rPr>
               <w:t>Omar Cordova</w:t>
             </w:r>
@@ -3430,14 +3197,12 @@
               <w:rPr>
                 <w:rFonts w:ascii="Arial" w:eastAsia="Arial" w:hAnsi="Arial" w:cs="Arial"/>
                 <w:color w:val="000000"/>
-                <w:lang w:val="en-US"/>
               </w:rPr>
             </w:pPr>
             <w:r>
               <w:rPr>
                 <w:rFonts w:ascii="Arial" w:eastAsia="Arial" w:hAnsi="Arial" w:cs="Arial"/>
                 <w:color w:val="000000"/>
-                <w:lang w:val="en-US"/>
               </w:rPr>
               <w:t xml:space="preserve">Analyst </w:t>
             </w:r>
@@ -3456,14 +3221,12 @@
               <w:rPr>
                 <w:rFonts w:ascii="Arial" w:eastAsia="Arial" w:hAnsi="Arial" w:cs="Arial"/>
                 <w:color w:val="000000"/>
-                <w:lang w:val="en-US"/>
               </w:rPr>
             </w:pPr>
             <w:r>
               <w:rPr>
                 <w:rFonts w:ascii="Arial" w:eastAsia="Arial" w:hAnsi="Arial" w:cs="Arial"/>
                 <w:color w:val="000000"/>
-                <w:lang w:val="en-US"/>
               </w:rPr>
               <w:t>Omar Cordova</w:t>
             </w:r>
@@ -3484,14 +3247,12 @@
               <w:rPr>
                 <w:rFonts w:ascii="Arial" w:eastAsia="Arial" w:hAnsi="Arial" w:cs="Arial"/>
                 <w:color w:val="000000"/>
-                <w:lang w:val="en-US"/>
               </w:rPr>
             </w:pPr>
             <w:r>
               <w:rPr>
                 <w:rFonts w:ascii="Arial" w:eastAsia="Arial" w:hAnsi="Arial" w:cs="Arial"/>
                 <w:color w:val="000000"/>
-                <w:lang w:val="en-US"/>
               </w:rPr>
               <w:t xml:space="preserve">Designer </w:t>
             </w:r>
@@ -3510,14 +3271,12 @@
               <w:rPr>
                 <w:rFonts w:ascii="Arial" w:eastAsia="Arial" w:hAnsi="Arial" w:cs="Arial"/>
                 <w:color w:val="000000"/>
-                <w:lang w:val="en-US"/>
               </w:rPr>
             </w:pPr>
             <w:r>
               <w:rPr>
                 <w:rFonts w:ascii="Arial" w:eastAsia="Arial" w:hAnsi="Arial" w:cs="Arial"/>
                 <w:color w:val="000000"/>
-                <w:lang w:val="en-US"/>
               </w:rPr>
               <w:t>Omar Cordova</w:t>
             </w:r>
@@ -3538,14 +3297,12 @@
               <w:rPr>
                 <w:rFonts w:ascii="Arial" w:eastAsia="Arial" w:hAnsi="Arial" w:cs="Arial"/>
                 <w:color w:val="000000"/>
-                <w:lang w:val="en-US"/>
               </w:rPr>
             </w:pPr>
             <w:r>
               <w:rPr>
                 <w:rFonts w:ascii="Arial" w:eastAsia="Arial" w:hAnsi="Arial" w:cs="Arial"/>
                 <w:color w:val="000000"/>
-                <w:lang w:val="en-US"/>
               </w:rPr>
               <w:t xml:space="preserve">Developer </w:t>
             </w:r>
@@ -3564,14 +3321,12 @@
               <w:rPr>
                 <w:rFonts w:ascii="Arial" w:eastAsia="Arial" w:hAnsi="Arial" w:cs="Arial"/>
                 <w:color w:val="000000"/>
-                <w:lang w:val="en-US"/>
               </w:rPr>
             </w:pPr>
             <w:r>
               <w:rPr>
                 <w:rFonts w:ascii="Arial" w:eastAsia="Arial" w:hAnsi="Arial" w:cs="Arial"/>
                 <w:color w:val="000000"/>
-                <w:lang w:val="en-US"/>
               </w:rPr>
               <w:t>Omar Cordova</w:t>
             </w:r>
@@ -3592,14 +3347,12 @@
               <w:rPr>
                 <w:rFonts w:ascii="Arial" w:eastAsia="Arial" w:hAnsi="Arial" w:cs="Arial"/>
                 <w:color w:val="000000"/>
-                <w:lang w:val="en-US"/>
               </w:rPr>
             </w:pPr>
             <w:r>
               <w:rPr>
                 <w:rFonts w:ascii="Arial" w:eastAsia="Arial" w:hAnsi="Arial" w:cs="Arial"/>
                 <w:color w:val="000000"/>
-                <w:lang w:val="en-US"/>
               </w:rPr>
               <w:t>Tester</w:t>
             </w:r>
@@ -3618,14 +3371,12 @@
               <w:rPr>
                 <w:rFonts w:ascii="Arial" w:eastAsia="Arial" w:hAnsi="Arial" w:cs="Arial"/>
                 <w:color w:val="000000"/>
-                <w:lang w:val="en-US"/>
               </w:rPr>
             </w:pPr>
             <w:r>
               <w:rPr>
                 <w:rFonts w:ascii="Arial" w:eastAsia="Arial" w:hAnsi="Arial" w:cs="Arial"/>
                 <w:color w:val="000000"/>
-                <w:lang w:val="en-US"/>
               </w:rPr>
               <w:t>Omar Cordova</w:t>
             </w:r>
@@ -3649,7 +3400,6 @@
         <w:rPr>
           <w:rFonts w:ascii="Arial" w:eastAsia="Arial" w:hAnsi="Arial" w:cs="Arial"/>
           <w:color w:val="000000"/>
-          <w:lang w:val="en-US"/>
         </w:rPr>
       </w:pPr>
     </w:p>
@@ -3669,7 +3419,6 @@
         <w:rPr>
           <w:rFonts w:ascii="Arial" w:eastAsia="Arial" w:hAnsi="Arial" w:cs="Arial"/>
           <w:color w:val="000000"/>
-          <w:lang w:val="en-US"/>
         </w:rPr>
       </w:pPr>
     </w:p>
@@ -3685,16 +3434,14 @@
           <w:rFonts w:ascii="Arial" w:eastAsia="Arial" w:hAnsi="Arial" w:cs="Arial"/>
           <w:sz w:val="22"/>
           <w:szCs w:val="22"/>
-          <w:lang w:val="en-US"/>
-        </w:rPr>
-      </w:pPr>
-      <w:bookmarkStart w:id="13" w:name="_Toc19871501"/>
+        </w:rPr>
+      </w:pPr>
+      <w:bookmarkStart w:id="13" w:name="_Toc21425149"/>
       <w:r>
         <w:rPr>
           <w:rFonts w:ascii="Arial" w:eastAsia="Arial" w:hAnsi="Arial" w:cs="Arial"/>
           <w:sz w:val="22"/>
           <w:szCs w:val="22"/>
-          <w:lang w:val="en-US"/>
         </w:rPr>
         <w:t>Responsibilities</w:t>
       </w:r>
@@ -3704,7 +3451,6 @@
           <w:rFonts w:ascii="Arial" w:eastAsia="Arial" w:hAnsi="Arial" w:cs="Arial"/>
           <w:sz w:val="22"/>
           <w:szCs w:val="22"/>
-          <w:lang w:val="en-US"/>
         </w:rPr>
         <w:t xml:space="preserve"> </w:t>
       </w:r>
@@ -3725,14 +3471,12 @@
         <w:rPr>
           <w:rFonts w:ascii="Arial" w:eastAsia="Arial" w:hAnsi="Arial" w:cs="Arial"/>
           <w:color w:val="000000"/>
-          <w:lang w:val="en-US"/>
         </w:rPr>
       </w:pPr>
       <w:r>
         <w:rPr>
           <w:rFonts w:ascii="Arial" w:eastAsia="Arial" w:hAnsi="Arial" w:cs="Arial"/>
           <w:color w:val="000000"/>
-          <w:lang w:val="en-US"/>
         </w:rPr>
         <w:t>Each of the roles identified in the earlier table have sp</w:t>
       </w:r>
@@ -3740,7 +3484,6 @@
         <w:rPr>
           <w:rFonts w:ascii="Arial" w:eastAsia="Arial" w:hAnsi="Arial" w:cs="Arial"/>
           <w:color w:val="000000"/>
-          <w:lang w:val="en-US"/>
         </w:rPr>
         <w:t xml:space="preserve">ecific configuration management </w:t>
       </w:r>
@@ -3748,7 +3491,6 @@
         <w:rPr>
           <w:rFonts w:ascii="Arial" w:eastAsia="Arial" w:hAnsi="Arial" w:cs="Arial"/>
           <w:color w:val="000000"/>
-          <w:lang w:val="en-US"/>
         </w:rPr>
         <w:t>responsibilities.</w:t>
       </w:r>
@@ -3770,7 +3512,6 @@
           <w:rFonts w:ascii="Arial" w:eastAsia="Arial" w:hAnsi="Arial" w:cs="Arial"/>
           <w:b/>
           <w:color w:val="000000"/>
-          <w:lang w:val="en-US"/>
         </w:rPr>
       </w:pPr>
     </w:p>
@@ -3791,7 +3532,6 @@
           <w:rFonts w:ascii="Arial" w:eastAsia="Arial" w:hAnsi="Arial" w:cs="Arial"/>
           <w:b/>
           <w:color w:val="000000"/>
-          <w:lang w:val="en-US"/>
         </w:rPr>
       </w:pPr>
       <w:r>
@@ -3799,7 +3539,6 @@
           <w:rFonts w:ascii="Arial" w:eastAsia="Arial" w:hAnsi="Arial" w:cs="Arial"/>
           <w:b/>
           <w:color w:val="000000"/>
-          <w:lang w:val="en-US"/>
         </w:rPr>
         <w:t>Project manager</w:t>
       </w:r>
@@ -3820,14 +3559,12 @@
         <w:rPr>
           <w:rFonts w:ascii="Arial" w:eastAsia="Arial" w:hAnsi="Arial" w:cs="Arial"/>
           <w:color w:val="000000"/>
-          <w:lang w:val="en-US"/>
         </w:rPr>
       </w:pPr>
       <w:r>
         <w:rPr>
           <w:rFonts w:ascii="Arial" w:eastAsia="Arial" w:hAnsi="Arial" w:cs="Arial"/>
           <w:color w:val="000000"/>
-          <w:lang w:val="en-US"/>
         </w:rPr>
         <w:t>It is responsible for obtaining requirements and dealing with the client, in addition to coordinating the activities between the development team, the visible face of the work team before the clients.</w:t>
       </w:r>
@@ -3849,7 +3586,6 @@
           <w:rFonts w:ascii="Arial" w:eastAsia="Arial" w:hAnsi="Arial" w:cs="Arial"/>
           <w:b/>
           <w:color w:val="000000"/>
-          <w:lang w:val="en-US"/>
         </w:rPr>
       </w:pPr>
     </w:p>
@@ -3870,7 +3606,6 @@
           <w:rFonts w:ascii="Arial" w:eastAsia="Arial" w:hAnsi="Arial" w:cs="Arial"/>
           <w:b/>
           <w:color w:val="000000"/>
-          <w:lang w:val="en-US"/>
         </w:rPr>
       </w:pPr>
       <w:r>
@@ -3878,7 +3613,6 @@
           <w:rFonts w:ascii="Arial" w:eastAsia="Arial" w:hAnsi="Arial" w:cs="Arial"/>
           <w:b/>
           <w:color w:val="000000"/>
-          <w:lang w:val="en-US"/>
         </w:rPr>
         <w:t>Analyst</w:t>
       </w:r>
@@ -3899,24 +3633,14 @@
         <w:rPr>
           <w:rFonts w:ascii="Arial" w:eastAsia="Arial" w:hAnsi="Arial" w:cs="Arial"/>
           <w:color w:val="000000"/>
-          <w:lang w:val="en-US"/>
         </w:rPr>
       </w:pPr>
       <w:r>
         <w:rPr>
           <w:rFonts w:ascii="Arial" w:eastAsia="Arial" w:hAnsi="Arial" w:cs="Arial"/>
           <w:color w:val="000000"/>
-          <w:lang w:val="en-US"/>
-        </w:rPr>
-        <w:t>Analyze and organize the requirements by priority, he decides what requirements can be developed and which are not feasible</w:t>
-      </w:r>
-      <w:r>
-        <w:rPr>
-          <w:rFonts w:ascii="Arial" w:eastAsia="Arial" w:hAnsi="Arial" w:cs="Arial"/>
-          <w:color w:val="000000"/>
-          <w:lang w:val="en-US"/>
-        </w:rPr>
-        <w:t>.</w:t>
+        </w:rPr>
+        <w:t>Analyze and organize the requirements by priority, he decides what requirements can be developed and which are not feasible.</w:t>
       </w:r>
     </w:p>
     <w:p>
@@ -3936,7 +3660,6 @@
           <w:rFonts w:ascii="Arial" w:eastAsia="Arial" w:hAnsi="Arial" w:cs="Arial"/>
           <w:b/>
           <w:color w:val="000000"/>
-          <w:lang w:val="en-US"/>
         </w:rPr>
       </w:pPr>
     </w:p>
@@ -3957,7 +3680,6 @@
           <w:rFonts w:ascii="Arial" w:eastAsia="Arial" w:hAnsi="Arial" w:cs="Arial"/>
           <w:b/>
           <w:color w:val="000000"/>
-          <w:lang w:val="en-US"/>
         </w:rPr>
       </w:pPr>
       <w:r>
@@ -3965,7 +3687,6 @@
           <w:rFonts w:ascii="Arial" w:eastAsia="Arial" w:hAnsi="Arial" w:cs="Arial"/>
           <w:b/>
           <w:color w:val="000000"/>
-          <w:lang w:val="en-US"/>
         </w:rPr>
         <w:t>Designer</w:t>
       </w:r>
@@ -3986,25 +3707,17 @@
         <w:rPr>
           <w:rFonts w:ascii="Arial" w:eastAsia="Arial" w:hAnsi="Arial" w:cs="Arial"/>
           <w:color w:val="000000"/>
-          <w:lang w:val="en-US"/>
-        </w:rPr>
-      </w:pPr>
+        </w:rPr>
+      </w:pPr>
+      <w:proofErr w:type="gramStart"/>
       <w:r>
         <w:rPr>
           <w:rFonts w:ascii="Arial" w:eastAsia="Arial" w:hAnsi="Arial" w:cs="Arial"/>
           <w:color w:val="000000"/>
-          <w:lang w:val="en-US"/>
-        </w:rPr>
-        <w:t>Responsible for the modeling of the requirements, creation of interfaces and conditioning of the database</w:t>
-      </w:r>
-      <w:r>
-        <w:rPr>
-          <w:rFonts w:ascii="Arial" w:eastAsia="Arial" w:hAnsi="Arial" w:cs="Arial"/>
-          <w:color w:val="000000"/>
-          <w:lang w:val="en-US"/>
-        </w:rPr>
-        <w:t>.</w:t>
-      </w:r>
+        </w:rPr>
+        <w:t>Responsible for the modeling of the requirements, creation of interfaces and conditioning of the database.</w:t>
+      </w:r>
+      <w:proofErr w:type="gramEnd"/>
     </w:p>
     <w:p>
       <w:pPr>
@@ -4023,7 +3736,6 @@
           <w:rFonts w:ascii="Arial" w:eastAsia="Arial" w:hAnsi="Arial" w:cs="Arial"/>
           <w:b/>
           <w:color w:val="000000"/>
-          <w:lang w:val="en-US"/>
         </w:rPr>
       </w:pPr>
     </w:p>
@@ -4044,7 +3756,6 @@
           <w:rFonts w:ascii="Arial" w:eastAsia="Arial" w:hAnsi="Arial" w:cs="Arial"/>
           <w:b/>
           <w:color w:val="000000"/>
-          <w:lang w:val="en-US"/>
         </w:rPr>
       </w:pPr>
       <w:r>
@@ -4052,7 +3763,6 @@
           <w:rFonts w:ascii="Arial" w:eastAsia="Arial" w:hAnsi="Arial" w:cs="Arial"/>
           <w:b/>
           <w:color w:val="000000"/>
-          <w:lang w:val="en-US"/>
         </w:rPr>
         <w:lastRenderedPageBreak/>
         <w:t>Developer</w:t>
@@ -4074,14 +3784,12 @@
         <w:rPr>
           <w:rFonts w:ascii="Arial" w:eastAsia="Arial" w:hAnsi="Arial" w:cs="Arial"/>
           <w:color w:val="000000"/>
-          <w:lang w:val="en-US"/>
         </w:rPr>
       </w:pPr>
       <w:r>
         <w:rPr>
           <w:rFonts w:ascii="Arial" w:eastAsia="Arial" w:hAnsi="Arial" w:cs="Arial"/>
           <w:color w:val="000000"/>
-          <w:lang w:val="en-US"/>
         </w:rPr>
         <w:t>Project developer based on requirements modeling.</w:t>
       </w:r>
@@ -4103,7 +3811,6 @@
           <w:rFonts w:ascii="Arial" w:eastAsia="Arial" w:hAnsi="Arial" w:cs="Arial"/>
           <w:b/>
           <w:color w:val="000000"/>
-          <w:lang w:val="en-US"/>
         </w:rPr>
       </w:pPr>
     </w:p>
@@ -4124,7 +3831,6 @@
           <w:rFonts w:ascii="Arial" w:eastAsia="Arial" w:hAnsi="Arial" w:cs="Arial"/>
           <w:b/>
           <w:color w:val="000000"/>
-          <w:lang w:val="en-US"/>
         </w:rPr>
       </w:pPr>
       <w:r>
@@ -4132,7 +3838,6 @@
           <w:rFonts w:ascii="Arial" w:eastAsia="Arial" w:hAnsi="Arial" w:cs="Arial"/>
           <w:b/>
           <w:color w:val="000000"/>
-          <w:lang w:val="en-US"/>
         </w:rPr>
         <w:t>Tester</w:t>
       </w:r>
@@ -4153,14 +3858,12 @@
         <w:rPr>
           <w:rFonts w:ascii="Arial" w:eastAsia="Arial" w:hAnsi="Arial" w:cs="Arial"/>
           <w:color w:val="000000"/>
-          <w:lang w:val="en-US"/>
         </w:rPr>
       </w:pPr>
       <w:r>
         <w:rPr>
           <w:rFonts w:ascii="Arial" w:eastAsia="Arial" w:hAnsi="Arial" w:cs="Arial"/>
           <w:color w:val="000000"/>
-          <w:lang w:val="en-US"/>
         </w:rPr>
         <w:t>In charge of finding the system errors for correction, test the system for its exit to the client or its return to the development phase</w:t>
       </w:r>
@@ -4168,7 +3871,6 @@
         <w:rPr>
           <w:rFonts w:ascii="Arial" w:eastAsia="Arial" w:hAnsi="Arial" w:cs="Arial"/>
           <w:color w:val="000000"/>
-          <w:lang w:val="en-US"/>
         </w:rPr>
         <w:t>.</w:t>
       </w:r>
@@ -4189,7 +3891,6 @@
         <w:rPr>
           <w:rFonts w:ascii="Arial" w:eastAsia="Arial" w:hAnsi="Arial" w:cs="Arial"/>
           <w:color w:val="000000"/>
-          <w:lang w:val="en-US"/>
         </w:rPr>
       </w:pPr>
     </w:p>
@@ -4205,16 +3906,14 @@
           <w:rFonts w:ascii="Arial" w:eastAsia="Arial" w:hAnsi="Arial" w:cs="Arial"/>
           <w:sz w:val="22"/>
           <w:szCs w:val="22"/>
-          <w:lang w:val="en-US"/>
-        </w:rPr>
-      </w:pPr>
-      <w:bookmarkStart w:id="14" w:name="_Toc19871502"/>
+        </w:rPr>
+      </w:pPr>
+      <w:bookmarkStart w:id="14" w:name="_Toc21425150"/>
       <w:r>
         <w:rPr>
           <w:rFonts w:ascii="Arial" w:eastAsia="Arial" w:hAnsi="Arial" w:cs="Arial"/>
           <w:sz w:val="22"/>
           <w:szCs w:val="22"/>
-          <w:lang w:val="en-US"/>
         </w:rPr>
         <w:t>Configuration Management Activities</w:t>
       </w:r>
@@ -4226,13 +3925,11 @@
         <w:keepLines/>
         <w:rPr>
           <w:rFonts w:ascii="Arial" w:hAnsi="Arial" w:cs="Arial"/>
-          <w:lang w:val="en-US"/>
-        </w:rPr>
-      </w:pPr>
-      <w:r>
-        <w:rPr>
-          <w:rFonts w:ascii="Arial" w:hAnsi="Arial" w:cs="Arial"/>
-          <w:lang w:val="en-US"/>
+        </w:rPr>
+      </w:pPr>
+      <w:r>
+        <w:rPr>
+          <w:rFonts w:ascii="Arial" w:hAnsi="Arial" w:cs="Arial"/>
         </w:rPr>
         <w:t>The development team guidelines provide a structure to ensure that all system components are documented and managed throughout the system's life cycle. The system consists of a series of packages, operating systems and hardware platforms. Improvements in each of these areas are launched with relative frequency.</w:t>
       </w:r>
@@ -4243,13 +3940,11 @@
         <w:keepLines/>
         <w:rPr>
           <w:rFonts w:ascii="Arial" w:hAnsi="Arial" w:cs="Arial"/>
-          <w:lang w:val="en-US"/>
-        </w:rPr>
-      </w:pPr>
-      <w:r>
-        <w:rPr>
-          <w:rFonts w:ascii="Arial" w:hAnsi="Arial" w:cs="Arial"/>
-          <w:lang w:val="en-US"/>
+        </w:rPr>
+      </w:pPr>
+      <w:r>
+        <w:rPr>
+          <w:rFonts w:ascii="Arial" w:hAnsi="Arial" w:cs="Arial"/>
         </w:rPr>
         <w:t>The activities necessary to achieve the objective include:</w:t>
       </w:r>
@@ -4265,13 +3960,11 @@
         </w:numPr>
         <w:rPr>
           <w:rFonts w:ascii="Arial" w:hAnsi="Arial" w:cs="Arial"/>
-          <w:lang w:val="en-US"/>
-        </w:rPr>
-      </w:pPr>
-      <w:r>
-        <w:rPr>
-          <w:rFonts w:ascii="Arial" w:hAnsi="Arial" w:cs="Arial"/>
-          <w:lang w:val="en-US"/>
+        </w:rPr>
+      </w:pPr>
+      <w:r>
+        <w:rPr>
+          <w:rFonts w:ascii="Arial" w:hAnsi="Arial" w:cs="Arial"/>
         </w:rPr>
         <w:t>Configuration identification</w:t>
       </w:r>
@@ -4287,13 +3980,11 @@
         </w:numPr>
         <w:rPr>
           <w:rFonts w:ascii="Arial" w:hAnsi="Arial" w:cs="Arial"/>
-          <w:lang w:val="en-US"/>
-        </w:rPr>
-      </w:pPr>
-      <w:r>
-        <w:rPr>
-          <w:rFonts w:ascii="Arial" w:hAnsi="Arial" w:cs="Arial"/>
-          <w:lang w:val="en-US"/>
+        </w:rPr>
+      </w:pPr>
+      <w:r>
+        <w:rPr>
+          <w:rFonts w:ascii="Arial" w:hAnsi="Arial" w:cs="Arial"/>
         </w:rPr>
         <w:t>Configuration control</w:t>
       </w:r>
@@ -4309,13 +4000,11 @@
         </w:numPr>
         <w:rPr>
           <w:rFonts w:ascii="Arial" w:hAnsi="Arial" w:cs="Arial"/>
-          <w:lang w:val="en-US"/>
-        </w:rPr>
-      </w:pPr>
-      <w:r>
-        <w:rPr>
-          <w:rFonts w:ascii="Arial" w:hAnsi="Arial" w:cs="Arial"/>
-          <w:lang w:val="en-US"/>
+        </w:rPr>
+      </w:pPr>
+      <w:r>
+        <w:rPr>
+          <w:rFonts w:ascii="Arial" w:hAnsi="Arial" w:cs="Arial"/>
         </w:rPr>
         <w:t>Configuration Status Accounting</w:t>
       </w:r>
@@ -4331,13 +4020,11 @@
         </w:numPr>
         <w:rPr>
           <w:rFonts w:ascii="Arial" w:hAnsi="Arial" w:cs="Arial"/>
-          <w:lang w:val="en-US"/>
-        </w:rPr>
-      </w:pPr>
-      <w:r>
-        <w:rPr>
-          <w:rFonts w:ascii="Arial" w:hAnsi="Arial" w:cs="Arial"/>
-          <w:lang w:val="en-US"/>
+        </w:rPr>
+      </w:pPr>
+      <w:r>
+        <w:rPr>
+          <w:rFonts w:ascii="Arial" w:hAnsi="Arial" w:cs="Arial"/>
         </w:rPr>
         <w:t>Configuration audits and revisions</w:t>
       </w:r>
@@ -4354,16 +4041,14 @@
           <w:rFonts w:ascii="Arial" w:eastAsia="Arial" w:hAnsi="Arial" w:cs="Arial"/>
           <w:sz w:val="22"/>
           <w:szCs w:val="22"/>
-          <w:lang w:val="en-US"/>
-        </w:rPr>
-      </w:pPr>
-      <w:bookmarkStart w:id="15" w:name="_Toc19871503"/>
+        </w:rPr>
+      </w:pPr>
+      <w:bookmarkStart w:id="15" w:name="_Toc21425151"/>
       <w:r>
         <w:rPr>
           <w:rFonts w:ascii="Arial" w:eastAsia="Arial" w:hAnsi="Arial" w:cs="Arial"/>
           <w:sz w:val="22"/>
           <w:szCs w:val="22"/>
-          <w:lang w:val="en-US"/>
         </w:rPr>
         <w:t>Configuration Identification</w:t>
       </w:r>
@@ -4374,13 +4059,11 @@
         <w:keepNext/>
         <w:rPr>
           <w:rFonts w:ascii="Arial" w:hAnsi="Arial" w:cs="Arial"/>
-          <w:lang w:val="en-US"/>
-        </w:rPr>
-      </w:pPr>
-      <w:r>
-        <w:rPr>
-          <w:rFonts w:ascii="Arial" w:hAnsi="Arial" w:cs="Arial"/>
-          <w:lang w:val="en-US"/>
+        </w:rPr>
+      </w:pPr>
+      <w:r>
+        <w:rPr>
+          <w:rFonts w:ascii="Arial" w:hAnsi="Arial" w:cs="Arial"/>
         </w:rPr>
         <w:t>There are four main areas of system configuration:</w:t>
       </w:r>
@@ -4395,13 +4078,11 @@
         </w:numPr>
         <w:rPr>
           <w:rFonts w:ascii="Arial" w:hAnsi="Arial" w:cs="Arial"/>
-          <w:lang w:val="en-US"/>
-        </w:rPr>
-      </w:pPr>
-      <w:r>
-        <w:rPr>
-          <w:rFonts w:ascii="Arial" w:hAnsi="Arial" w:cs="Arial"/>
-          <w:lang w:val="en-US"/>
+        </w:rPr>
+      </w:pPr>
+      <w:r>
+        <w:rPr>
+          <w:rFonts w:ascii="Arial" w:hAnsi="Arial" w:cs="Arial"/>
         </w:rPr>
         <w:t>Documentation</w:t>
       </w:r>
@@ -4416,13 +4097,11 @@
         </w:numPr>
         <w:rPr>
           <w:rFonts w:ascii="Arial" w:hAnsi="Arial" w:cs="Arial"/>
-          <w:lang w:val="en-US"/>
-        </w:rPr>
-      </w:pPr>
-      <w:r>
-        <w:rPr>
-          <w:rFonts w:ascii="Arial" w:hAnsi="Arial" w:cs="Arial"/>
-          <w:lang w:val="en-US"/>
+        </w:rPr>
+      </w:pPr>
+      <w:r>
+        <w:rPr>
+          <w:rFonts w:ascii="Arial" w:hAnsi="Arial" w:cs="Arial"/>
         </w:rPr>
         <w:t>Software</w:t>
       </w:r>
@@ -4437,13 +4116,11 @@
         </w:numPr>
         <w:rPr>
           <w:rFonts w:ascii="Arial" w:hAnsi="Arial" w:cs="Arial"/>
-          <w:lang w:val="en-US"/>
-        </w:rPr>
-      </w:pPr>
-      <w:r>
-        <w:rPr>
-          <w:rFonts w:ascii="Arial" w:hAnsi="Arial" w:cs="Arial"/>
-          <w:lang w:val="en-US"/>
+        </w:rPr>
+      </w:pPr>
+      <w:r>
+        <w:rPr>
+          <w:rFonts w:ascii="Arial" w:hAnsi="Arial" w:cs="Arial"/>
         </w:rPr>
         <w:t>Hardware</w:t>
       </w:r>
@@ -4453,13 +4130,11 @@
         <w:keepNext/>
         <w:rPr>
           <w:rFonts w:ascii="Arial" w:hAnsi="Arial" w:cs="Arial"/>
-          <w:lang w:val="en-US"/>
-        </w:rPr>
-      </w:pPr>
-      <w:r>
-        <w:rPr>
-          <w:rFonts w:ascii="Arial" w:hAnsi="Arial" w:cs="Arial"/>
-          <w:lang w:val="en-US"/>
+        </w:rPr>
+      </w:pPr>
+      <w:r>
+        <w:rPr>
+          <w:rFonts w:ascii="Arial" w:hAnsi="Arial" w:cs="Arial"/>
         </w:rPr>
         <w:t>You can add or delete specific items in each of these areas during the software life cycle. This document will be modified to reflect any changes.</w:t>
       </w:r>
@@ -4476,71 +4151,65 @@
           <w:rFonts w:ascii="Arial" w:eastAsia="Arial" w:hAnsi="Arial" w:cs="Arial"/>
           <w:sz w:val="22"/>
           <w:szCs w:val="22"/>
-          <w:lang w:val="en-US"/>
-        </w:rPr>
-      </w:pPr>
-      <w:bookmarkStart w:id="16" w:name="_Toc19871504"/>
-      <w:r>
-        <w:rPr>
-          <w:rFonts w:ascii="Arial" w:eastAsia="Arial" w:hAnsi="Arial" w:cs="Arial"/>
+        </w:rPr>
+      </w:pPr>
+      <w:bookmarkStart w:id="16" w:name="_Toc21425152"/>
+      <w:r>
+        <w:rPr>
+          <w:rFonts w:ascii="Arial" w:eastAsia="Arial" w:hAnsi="Arial" w:cs="Arial"/>
+          <w:sz w:val="22"/>
+          <w:szCs w:val="22"/>
+        </w:rPr>
+        <w:t>D</w:t>
+      </w:r>
+      <w:r>
+        <w:rPr>
+          <w:rFonts w:ascii="Arial" w:eastAsia="Arial" w:hAnsi="Arial" w:cs="Arial"/>
+          <w:sz w:val="22"/>
+          <w:szCs w:val="22"/>
+        </w:rPr>
+        <w:t>ocumentation</w:t>
+      </w:r>
+      <w:bookmarkEnd w:id="16"/>
+    </w:p>
+    <w:p>
+      <w:pPr>
+        <w:keepNext/>
+        <w:keepLines/>
+        <w:rPr>
+          <w:rFonts w:ascii="Arial" w:hAnsi="Arial" w:cs="Arial"/>
+        </w:rPr>
+      </w:pPr>
+      <w:r>
+        <w:rPr>
+          <w:rFonts w:ascii="Arial" w:hAnsi="Arial" w:cs="Arial"/>
+        </w:rPr>
+        <w:t>During the software life cycle, project documentation will be developed and updated. In most cases, the documents will be issued in draft and final form. The project manager will be responsible for the publication of the documents.</w:t>
+      </w:r>
+    </w:p>
+    <w:p>
+      <w:pPr>
+        <w:keepNext/>
+        <w:keepLines/>
+        <w:rPr>
+          <w:rFonts w:ascii="Arial" w:hAnsi="Arial" w:cs="Arial"/>
+        </w:rPr>
+      </w:pPr>
+      <w:r>
+        <w:rPr>
+          <w:rFonts w:ascii="Arial" w:hAnsi="Arial" w:cs="Arial"/>
+        </w:rPr>
+        <w:t>All project documentation, as defined in the project plan, is subject to this guide. Project documentation includes, but is not limited to:</w:t>
+      </w:r>
+    </w:p>
+    <w:p>
+      <w:pPr>
+        <w:pStyle w:val="Default"/>
+        <w:rPr>
+          <w:rFonts w:ascii="Arial" w:hAnsi="Arial" w:cs="Arial"/>
           <w:sz w:val="22"/>
           <w:szCs w:val="22"/>
           <w:lang w:val="en-US"/>
-        </w:rPr>
-        <w:t>D</w:t>
-      </w:r>
-      <w:r>
-        <w:rPr>
-          <w:rFonts w:ascii="Arial" w:eastAsia="Arial" w:hAnsi="Arial" w:cs="Arial"/>
-          <w:sz w:val="22"/>
-          <w:szCs w:val="22"/>
-          <w:lang w:val="en-US"/>
-        </w:rPr>
-        <w:t>ocumentation</w:t>
-      </w:r>
-      <w:bookmarkEnd w:id="16"/>
-    </w:p>
-    <w:p>
-      <w:pPr>
-        <w:keepNext/>
-        <w:keepLines/>
-        <w:rPr>
-          <w:rFonts w:ascii="Arial" w:hAnsi="Arial" w:cs="Arial"/>
-          <w:lang w:val="en-US"/>
-        </w:rPr>
-      </w:pPr>
-      <w:r>
-        <w:rPr>
-          <w:rFonts w:ascii="Arial" w:hAnsi="Arial" w:cs="Arial"/>
-          <w:lang w:val="en-US"/>
-        </w:rPr>
-        <w:t>During the software life cycle, project documentation will be developed and updated. In most cases, the documents will be issued in draft and final form. The project manager will be responsible for the publication of the documents.</w:t>
-      </w:r>
-    </w:p>
-    <w:p>
-      <w:pPr>
-        <w:keepNext/>
-        <w:keepLines/>
-        <w:rPr>
-          <w:rFonts w:ascii="Arial" w:hAnsi="Arial" w:cs="Arial"/>
-          <w:lang w:val="en-US"/>
-        </w:rPr>
-      </w:pPr>
-      <w:r>
-        <w:rPr>
-          <w:rFonts w:ascii="Arial" w:hAnsi="Arial" w:cs="Arial"/>
-          <w:lang w:val="en-US"/>
-        </w:rPr>
-        <w:t>All project documentation, as defined in the project plan, is subject to this guide. Project documentation includes, but is not limited to:</w:t>
-      </w:r>
-    </w:p>
-    <w:p>
-      <w:pPr>
-        <w:pStyle w:val="Default"/>
-        <w:rPr>
-          <w:rFonts w:ascii="Arial" w:hAnsi="Arial" w:cs="Arial"/>
-          <w:sz w:val="22"/>
-          <w:szCs w:val="22"/>
         </w:rPr>
       </w:pPr>
     </w:p>
@@ -4628,6 +4297,7 @@
           <w:rFonts w:ascii="Arial" w:hAnsi="Arial" w:cs="Arial"/>
           <w:sz w:val="22"/>
           <w:szCs w:val="22"/>
+          <w:lang w:val="en-US"/>
         </w:rPr>
       </w:pPr>
       <w:r>
@@ -4635,26 +4305,9 @@
           <w:rFonts w:ascii="Arial" w:hAnsi="Arial" w:cs="Arial"/>
           <w:sz w:val="22"/>
           <w:szCs w:val="22"/>
-        </w:rPr>
-        <w:t xml:space="preserve">Test </w:t>
-      </w:r>
-      <w:proofErr w:type="spellStart"/>
-      <w:r>
-        <w:rPr>
-          <w:rFonts w:ascii="Arial" w:hAnsi="Arial" w:cs="Arial"/>
-          <w:sz w:val="22"/>
-          <w:szCs w:val="22"/>
-        </w:rPr>
-        <w:t>Plans</w:t>
-      </w:r>
-      <w:proofErr w:type="spellEnd"/>
-      <w:r>
-        <w:rPr>
-          <w:rFonts w:ascii="Arial" w:hAnsi="Arial" w:cs="Arial"/>
-          <w:sz w:val="22"/>
-          <w:szCs w:val="22"/>
-        </w:rPr>
-        <w:t xml:space="preserve"> </w:t>
+          <w:lang w:val="en-US"/>
+        </w:rPr>
+        <w:t xml:space="preserve">Test Plans </w:t>
       </w:r>
     </w:p>
     <w:p>
@@ -4669,16 +4322,14 @@
           <w:rFonts w:ascii="Arial" w:eastAsia="Arial" w:hAnsi="Arial" w:cs="Arial"/>
           <w:sz w:val="22"/>
           <w:szCs w:val="22"/>
-          <w:lang w:val="en-US"/>
-        </w:rPr>
-      </w:pPr>
-      <w:bookmarkStart w:id="17" w:name="_Toc19871505"/>
+        </w:rPr>
+      </w:pPr>
+      <w:bookmarkStart w:id="17" w:name="_Toc21425153"/>
       <w:r>
         <w:rPr>
           <w:rFonts w:ascii="Arial" w:eastAsia="Arial" w:hAnsi="Arial" w:cs="Arial"/>
           <w:sz w:val="22"/>
           <w:szCs w:val="22"/>
-          <w:lang w:val="en-US"/>
         </w:rPr>
         <w:t>Software</w:t>
       </w:r>
@@ -4688,13 +4339,11 @@
       <w:pPr>
         <w:rPr>
           <w:rFonts w:ascii="Arial" w:hAnsi="Arial" w:cs="Arial"/>
-          <w:lang w:val="en-US"/>
-        </w:rPr>
-      </w:pPr>
-      <w:r>
-        <w:rPr>
-          <w:rFonts w:ascii="Arial" w:hAnsi="Arial" w:cs="Arial"/>
-          <w:lang w:val="en-US"/>
+        </w:rPr>
+      </w:pPr>
+      <w:r>
+        <w:rPr>
+          <w:rFonts w:ascii="Arial" w:hAnsi="Arial" w:cs="Arial"/>
         </w:rPr>
         <w:t>During the development process it will be necessary to use the following software</w:t>
       </w:r>
@@ -4708,14 +4357,12 @@
         </w:numPr>
         <w:rPr>
           <w:rFonts w:ascii="Arial" w:hAnsi="Arial" w:cs="Arial"/>
-          <w:lang w:val="en-US"/>
         </w:rPr>
       </w:pPr>
       <w:proofErr w:type="spellStart"/>
       <w:r>
         <w:rPr>
           <w:rFonts w:ascii="Arial" w:hAnsi="Arial" w:cs="Arial"/>
-          <w:lang w:val="en-US"/>
         </w:rPr>
         <w:t>Pycharm</w:t>
       </w:r>
@@ -4723,7 +4370,6 @@
       <w:r>
         <w:rPr>
           <w:rFonts w:ascii="Arial" w:hAnsi="Arial" w:cs="Arial"/>
-          <w:lang w:val="en-US"/>
         </w:rPr>
         <w:t xml:space="preserve"> </w:t>
       </w:r>
@@ -4737,13 +4383,11 @@
         </w:numPr>
         <w:rPr>
           <w:rFonts w:ascii="Arial" w:hAnsi="Arial" w:cs="Arial"/>
-          <w:lang w:val="en-US"/>
-        </w:rPr>
-      </w:pPr>
-      <w:r>
-        <w:rPr>
-          <w:rFonts w:ascii="Arial" w:hAnsi="Arial" w:cs="Arial"/>
-          <w:lang w:val="en-US"/>
+        </w:rPr>
+      </w:pPr>
+      <w:r>
+        <w:rPr>
+          <w:rFonts w:ascii="Arial" w:hAnsi="Arial" w:cs="Arial"/>
         </w:rPr>
         <w:t>Kivy Launcher</w:t>
       </w:r>
@@ -4757,13 +4401,11 @@
         </w:numPr>
         <w:rPr>
           <w:rFonts w:ascii="Arial" w:hAnsi="Arial" w:cs="Arial"/>
-          <w:lang w:val="en-US"/>
-        </w:rPr>
-      </w:pPr>
-      <w:r>
-        <w:rPr>
-          <w:rFonts w:ascii="Arial" w:hAnsi="Arial" w:cs="Arial"/>
-          <w:lang w:val="en-US"/>
+        </w:rPr>
+      </w:pPr>
+      <w:r>
+        <w:rPr>
+          <w:rFonts w:ascii="Arial" w:hAnsi="Arial" w:cs="Arial"/>
         </w:rPr>
         <w:t>Ubuntu operating system</w:t>
       </w:r>
@@ -4780,16 +4422,14 @@
           <w:rFonts w:ascii="Arial" w:eastAsia="Arial" w:hAnsi="Arial" w:cs="Arial"/>
           <w:sz w:val="22"/>
           <w:szCs w:val="22"/>
-          <w:lang w:val="en-US"/>
-        </w:rPr>
-      </w:pPr>
-      <w:bookmarkStart w:id="18" w:name="_Toc19871506"/>
+        </w:rPr>
+      </w:pPr>
+      <w:bookmarkStart w:id="18" w:name="_Toc21425154"/>
       <w:r>
         <w:rPr>
           <w:rFonts w:ascii="Arial" w:eastAsia="Arial" w:hAnsi="Arial" w:cs="Arial"/>
           <w:sz w:val="22"/>
           <w:szCs w:val="22"/>
-          <w:lang w:val="en-US"/>
         </w:rPr>
         <w:t>Hardware</w:t>
       </w:r>
@@ -4799,13 +4439,11 @@
       <w:pPr>
         <w:rPr>
           <w:rFonts w:ascii="Arial" w:hAnsi="Arial" w:cs="Arial"/>
-          <w:lang w:val="en-US"/>
-        </w:rPr>
-      </w:pPr>
-      <w:r>
-        <w:rPr>
-          <w:rFonts w:ascii="Arial" w:hAnsi="Arial" w:cs="Arial"/>
-          <w:lang w:val="en-US"/>
+        </w:rPr>
+      </w:pPr>
+      <w:r>
+        <w:rPr>
+          <w:rFonts w:ascii="Arial" w:hAnsi="Arial" w:cs="Arial"/>
         </w:rPr>
         <w:t>During the development process it will be necessary to use the following hardware</w:t>
       </w:r>
@@ -4819,13 +4457,11 @@
         </w:numPr>
         <w:rPr>
           <w:rFonts w:ascii="Arial" w:hAnsi="Arial" w:cs="Arial"/>
-          <w:lang w:val="en-US"/>
-        </w:rPr>
-      </w:pPr>
-      <w:r>
-        <w:rPr>
-          <w:rFonts w:ascii="Arial" w:hAnsi="Arial" w:cs="Arial"/>
-          <w:lang w:val="en-US"/>
+        </w:rPr>
+      </w:pPr>
+      <w:r>
+        <w:rPr>
+          <w:rFonts w:ascii="Arial" w:hAnsi="Arial" w:cs="Arial"/>
         </w:rPr>
         <w:t>Android device</w:t>
       </w:r>
@@ -4839,13 +4475,11 @@
         </w:numPr>
         <w:rPr>
           <w:rFonts w:ascii="Arial" w:hAnsi="Arial" w:cs="Arial"/>
-          <w:lang w:val="en-US"/>
-        </w:rPr>
-      </w:pPr>
-      <w:r>
-        <w:rPr>
-          <w:rFonts w:ascii="Arial" w:hAnsi="Arial" w:cs="Arial"/>
-          <w:lang w:val="en-US"/>
+        </w:rPr>
+      </w:pPr>
+      <w:r>
+        <w:rPr>
+          <w:rFonts w:ascii="Arial" w:hAnsi="Arial" w:cs="Arial"/>
         </w:rPr>
         <w:t>IOS device</w:t>
       </w:r>
@@ -4859,13 +4493,11 @@
         </w:numPr>
         <w:rPr>
           <w:rFonts w:ascii="Arial" w:hAnsi="Arial" w:cs="Arial"/>
-          <w:lang w:val="en-US"/>
-        </w:rPr>
-      </w:pPr>
-      <w:r>
-        <w:rPr>
-          <w:rFonts w:ascii="Arial" w:hAnsi="Arial" w:cs="Arial"/>
-          <w:lang w:val="en-US"/>
+        </w:rPr>
+      </w:pPr>
+      <w:r>
+        <w:rPr>
+          <w:rFonts w:ascii="Arial" w:hAnsi="Arial" w:cs="Arial"/>
         </w:rPr>
         <w:t>A laptop</w:t>
       </w:r>
@@ -4882,16 +4514,14 @@
           <w:rFonts w:ascii="Arial" w:eastAsia="Arial" w:hAnsi="Arial" w:cs="Arial"/>
           <w:sz w:val="22"/>
           <w:szCs w:val="22"/>
-          <w:lang w:val="en-US"/>
-        </w:rPr>
-      </w:pPr>
-      <w:bookmarkStart w:id="19" w:name="_Toc19871507"/>
+        </w:rPr>
+      </w:pPr>
+      <w:bookmarkStart w:id="19" w:name="_Toc21425155"/>
       <w:r>
         <w:rPr>
           <w:rFonts w:ascii="Arial" w:eastAsia="Arial" w:hAnsi="Arial" w:cs="Arial"/>
           <w:sz w:val="22"/>
           <w:szCs w:val="22"/>
-          <w:lang w:val="en-US"/>
         </w:rPr>
         <w:t>Configuration Control</w:t>
       </w:r>
@@ -4901,41 +4531,35 @@
       <w:pPr>
         <w:rPr>
           <w:rFonts w:ascii="Arial" w:hAnsi="Arial" w:cs="Arial"/>
-          <w:lang w:val="en-US"/>
-        </w:rPr>
-      </w:pPr>
-      <w:r>
-        <w:rPr>
-          <w:rFonts w:ascii="Arial" w:hAnsi="Arial" w:cs="Arial"/>
-          <w:lang w:val="en-US"/>
+        </w:rPr>
+      </w:pPr>
+      <w:r>
+        <w:rPr>
+          <w:rFonts w:ascii="Arial" w:hAnsi="Arial" w:cs="Arial"/>
         </w:rPr>
         <w:t>Software and hardware components can be updated and released to the general public very frequently. It is anticipated that these updates will be handled through the configuration control process, or the configuration control board, and will be ini</w:t>
       </w:r>
       <w:r>
         <w:rPr>
           <w:rFonts w:ascii="Arial" w:hAnsi="Arial" w:cs="Arial"/>
-          <w:lang w:val="en-US"/>
         </w:rPr>
         <w:t xml:space="preserve">tiated by project team members. </w:t>
       </w:r>
       <w:r>
         <w:rPr>
           <w:rFonts w:ascii="Arial" w:hAnsi="Arial" w:cs="Arial"/>
-          <w:lang w:val="en-US"/>
         </w:rPr>
         <w:t>These changes can be initiated by pro</w:t>
       </w:r>
       <w:r>
         <w:rPr>
           <w:rFonts w:ascii="Arial" w:hAnsi="Arial" w:cs="Arial"/>
-          <w:lang w:val="en-US"/>
         </w:rPr>
         <w:t xml:space="preserve">ject team members or customers. </w:t>
       </w:r>
       <w:r>
         <w:rPr>
           <w:rFonts w:ascii="Arial" w:hAnsi="Arial" w:cs="Arial"/>
-          <w:lang w:val="en-US"/>
         </w:rPr>
         <w:t>The work team will meet as necessary to review change requests.</w:t>
       </w:r>
@@ -4944,13 +4568,11 @@
       <w:pPr>
         <w:rPr>
           <w:rFonts w:ascii="Arial" w:hAnsi="Arial" w:cs="Arial"/>
-          <w:lang w:val="en-US"/>
-        </w:rPr>
-      </w:pPr>
-      <w:r>
-        <w:rPr>
-          <w:rFonts w:ascii="Arial" w:hAnsi="Arial" w:cs="Arial"/>
-          <w:lang w:val="en-US"/>
+        </w:rPr>
+      </w:pPr>
+      <w:r>
+        <w:rPr>
+          <w:rFonts w:ascii="Arial" w:hAnsi="Arial" w:cs="Arial"/>
         </w:rPr>
         <w:t>The work team:</w:t>
       </w:r>
@@ -4964,13 +4586,11 @@
         </w:numPr>
         <w:rPr>
           <w:rFonts w:ascii="Arial" w:hAnsi="Arial" w:cs="Arial"/>
-          <w:lang w:val="en-US"/>
-        </w:rPr>
-      </w:pPr>
-      <w:r>
-        <w:rPr>
-          <w:rFonts w:ascii="Arial" w:hAnsi="Arial" w:cs="Arial"/>
-          <w:lang w:val="en-US"/>
+        </w:rPr>
+      </w:pPr>
+      <w:r>
+        <w:rPr>
+          <w:rFonts w:ascii="Arial" w:hAnsi="Arial" w:cs="Arial"/>
         </w:rPr>
         <w:t>Approve specific procedures to encourage customers to identify improvements and send change requests</w:t>
       </w:r>
@@ -4984,13 +4604,11 @@
         </w:numPr>
         <w:rPr>
           <w:rFonts w:ascii="Arial" w:hAnsi="Arial" w:cs="Arial"/>
-          <w:lang w:val="en-US"/>
-        </w:rPr>
-      </w:pPr>
-      <w:r>
-        <w:rPr>
-          <w:rFonts w:ascii="Arial" w:hAnsi="Arial" w:cs="Arial"/>
-          <w:lang w:val="en-US"/>
+        </w:rPr>
+      </w:pPr>
+      <w:r>
+        <w:rPr>
+          <w:rFonts w:ascii="Arial" w:hAnsi="Arial" w:cs="Arial"/>
         </w:rPr>
         <w:t>Agree criteria to prioritize, evaluate and approve or disapprove change requests</w:t>
       </w:r>
@@ -5004,13 +4622,11 @@
         </w:numPr>
         <w:rPr>
           <w:rFonts w:ascii="Arial" w:hAnsi="Arial" w:cs="Arial"/>
-          <w:lang w:val="en-US"/>
-        </w:rPr>
-      </w:pPr>
-      <w:r>
-        <w:rPr>
-          <w:rFonts w:ascii="Arial" w:hAnsi="Arial" w:cs="Arial"/>
-          <w:lang w:val="en-US"/>
+        </w:rPr>
+      </w:pPr>
+      <w:r>
+        <w:rPr>
+          <w:rFonts w:ascii="Arial" w:hAnsi="Arial" w:cs="Arial"/>
         </w:rPr>
         <w:t>Approve a prioritized list of changes that will be made in the current production version</w:t>
       </w:r>
@@ -5024,13 +4640,11 @@
         </w:numPr>
         <w:rPr>
           <w:rFonts w:ascii="Arial" w:hAnsi="Arial" w:cs="Arial"/>
-          <w:lang w:val="en-US"/>
-        </w:rPr>
-      </w:pPr>
-      <w:r>
-        <w:rPr>
-          <w:rFonts w:ascii="Arial" w:hAnsi="Arial" w:cs="Arial"/>
-          <w:lang w:val="en-US"/>
+        </w:rPr>
+      </w:pPr>
+      <w:r>
+        <w:rPr>
+          <w:rFonts w:ascii="Arial" w:hAnsi="Arial" w:cs="Arial"/>
         </w:rPr>
         <w:t>Set schedules to issue each new version and ensure that each new version is properly tested and documented before issuance.</w:t>
       </w:r>
@@ -5040,20 +4654,18 @@
         <w:pStyle w:val="Ttulo3"/>
         <w:spacing w:before="40"/>
         <w:jc w:val="both"/>
-        <w:rPr>
-          <w:lang w:val="en-US"/>
-        </w:rPr>
-      </w:pPr>
+      </w:pPr>
+      <w:bookmarkStart w:id="20" w:name="_Toc21425156"/>
       <w:r>
         <w:rPr>
           <w:rFonts w:ascii="Arial" w:hAnsi="Arial" w:cs="Arial"/>
           <w:b w:val="0"/>
           <w:bCs w:val="0"/>
           <w:color w:val="243F61"/>
-          <w:lang w:val="en-US"/>
         </w:rPr>
         <w:t>Criteria of approve or disapprove</w:t>
       </w:r>
+      <w:bookmarkEnd w:id="20"/>
     </w:p>
     <w:p>
       <w:pPr>
@@ -5085,19 +4697,19 @@
         <w:rPr>
           <w:sz w:val="22"/>
           <w:szCs w:val="22"/>
-        </w:rPr>
-      </w:pPr>
-      <w:proofErr w:type="spellStart"/>
+          <w:lang w:val="en-US"/>
+        </w:rPr>
+      </w:pPr>
       <w:r>
         <w:rPr>
           <w:rFonts w:ascii="Arial" w:hAnsi="Arial" w:cs="Arial"/>
           <w:color w:val="000000"/>
           <w:sz w:val="22"/>
           <w:szCs w:val="22"/>
+          <w:lang w:val="en-US"/>
         </w:rPr>
         <w:t>Approve</w:t>
       </w:r>
-      <w:proofErr w:type="spellEnd"/>
     </w:p>
     <w:p>
       <w:pPr>
@@ -5114,67 +4726,18 @@
           <w:color w:val="000000"/>
           <w:sz w:val="22"/>
           <w:szCs w:val="22"/>
-        </w:rPr>
-      </w:pPr>
-      <w:proofErr w:type="spellStart"/>
+          <w:lang w:val="en-US"/>
+        </w:rPr>
+      </w:pPr>
       <w:r>
         <w:rPr>
           <w:rFonts w:ascii="Arial" w:hAnsi="Arial" w:cs="Arial"/>
           <w:color w:val="000000"/>
           <w:sz w:val="22"/>
           <w:szCs w:val="22"/>
-        </w:rPr>
-        <w:t>Have</w:t>
-      </w:r>
-      <w:proofErr w:type="spellEnd"/>
-      <w:r>
-        <w:rPr>
-          <w:rFonts w:ascii="Arial" w:hAnsi="Arial" w:cs="Arial"/>
-          <w:color w:val="000000"/>
-          <w:sz w:val="22"/>
-          <w:szCs w:val="22"/>
-        </w:rPr>
-        <w:t xml:space="preserve"> </w:t>
-      </w:r>
-      <w:proofErr w:type="spellStart"/>
-      <w:r>
-        <w:rPr>
-          <w:rFonts w:ascii="Arial" w:hAnsi="Arial" w:cs="Arial"/>
-          <w:color w:val="000000"/>
-          <w:sz w:val="22"/>
-          <w:szCs w:val="22"/>
-        </w:rPr>
-        <w:t>available</w:t>
-      </w:r>
-      <w:proofErr w:type="spellEnd"/>
-      <w:r>
-        <w:rPr>
-          <w:rFonts w:ascii="Arial" w:hAnsi="Arial" w:cs="Arial"/>
-          <w:color w:val="000000"/>
-          <w:sz w:val="22"/>
-          <w:szCs w:val="22"/>
-        </w:rPr>
-        <w:t xml:space="preserve"> human </w:t>
-      </w:r>
-      <w:proofErr w:type="spellStart"/>
-      <w:r>
-        <w:rPr>
-          <w:rFonts w:ascii="Arial" w:hAnsi="Arial" w:cs="Arial"/>
-          <w:color w:val="000000"/>
-          <w:sz w:val="22"/>
-          <w:szCs w:val="22"/>
-        </w:rPr>
-        <w:t>resources</w:t>
-      </w:r>
-      <w:proofErr w:type="spellEnd"/>
-      <w:r>
-        <w:rPr>
-          <w:rFonts w:ascii="Arial" w:hAnsi="Arial" w:cs="Arial"/>
-          <w:color w:val="000000"/>
-          <w:sz w:val="22"/>
-          <w:szCs w:val="22"/>
-        </w:rPr>
-        <w:t>.</w:t>
+          <w:lang w:val="en-US"/>
+        </w:rPr>
+        <w:t>The cost associated with the change request must be covered by the customer.</w:t>
       </w:r>
     </w:p>
     <w:p>
@@ -5203,7 +4766,17 @@
           <w:szCs w:val="22"/>
           <w:lang w:val="en-US"/>
         </w:rPr>
-        <w:t>Do not exceed the available financial resource.</w:t>
+        <w:t>The change in requirements should not take more than 10% of the project time</w:t>
+      </w:r>
+      <w:r>
+        <w:rPr>
+          <w:rFonts w:ascii="Arial" w:hAnsi="Arial" w:cs="Arial"/>
+          <w:color w:val="000000"/>
+          <w:sz w:val="22"/>
+          <w:szCs w:val="22"/>
+          <w:lang w:val="en-US"/>
+        </w:rPr>
+        <w:t>.</w:t>
       </w:r>
     </w:p>
     <w:p>
@@ -5233,15 +4806,103 @@
           <w:lang w:val="en-US"/>
         </w:rPr>
         <w:lastRenderedPageBreak/>
-        <w:t>Do not affect multiple modules released if the change is critical.</w:t>
-      </w:r>
-    </w:p>
-    <w:p>
-      <w:pPr>
+        <w:t>The change request must be realistic and possible to make.</w:t>
+      </w:r>
+    </w:p>
+    <w:p>
+      <w:pPr>
+        <w:pStyle w:val="Prrafodelista"/>
+        <w:numPr>
+          <w:ilvl w:val="0"/>
+          <w:numId w:val="15"/>
+        </w:numPr>
         <w:jc w:val="both"/>
         <w:rPr>
-          <w:rFonts w:ascii="Times New Roman" w:hAnsi="Times New Roman" w:cs="Times New Roman"/>
-          <w:lang w:val="en-US"/>
+          <w:rFonts w:ascii="Arial" w:hAnsi="Arial" w:cs="Arial"/>
+        </w:rPr>
+      </w:pPr>
+      <w:r>
+        <w:rPr>
+          <w:rFonts w:ascii="Arial" w:hAnsi="Arial" w:cs="Arial"/>
+        </w:rPr>
+        <w:t>The change request must not violate any law of the country’s penal code.</w:t>
+      </w:r>
+    </w:p>
+    <w:p>
+      <w:pPr>
+        <w:pStyle w:val="Prrafodelista"/>
+        <w:numPr>
+          <w:ilvl w:val="0"/>
+          <w:numId w:val="15"/>
+        </w:numPr>
+        <w:jc w:val="both"/>
+        <w:rPr>
+          <w:rFonts w:ascii="Arial" w:hAnsi="Arial" w:cs="Arial"/>
+        </w:rPr>
+      </w:pPr>
+      <w:r>
+        <w:rPr>
+          <w:rFonts w:ascii="Arial" w:hAnsi="Arial" w:cs="Arial"/>
+        </w:rPr>
+        <w:t>The change request must be approved by the work team</w:t>
+      </w:r>
+      <w:r>
+        <w:rPr>
+          <w:rFonts w:ascii="Arial" w:hAnsi="Arial" w:cs="Arial"/>
+        </w:rPr>
+        <w:t>.</w:t>
+      </w:r>
+    </w:p>
+    <w:p>
+      <w:pPr>
+        <w:pStyle w:val="Prrafodelista"/>
+        <w:numPr>
+          <w:ilvl w:val="0"/>
+          <w:numId w:val="15"/>
+        </w:numPr>
+        <w:spacing w:after="0" w:line="240" w:lineRule="auto"/>
+        <w:jc w:val="both"/>
+        <w:rPr>
+          <w:rFonts w:ascii="Arial" w:hAnsi="Arial" w:cs="Arial"/>
+        </w:rPr>
+      </w:pPr>
+      <w:r>
+        <w:rPr>
+          <w:rFonts w:ascii="Arial" w:hAnsi="Arial" w:cs="Arial"/>
+        </w:rPr>
+        <w:t>Agree on criteria for prioritizing, evaluating, and approving or disapproving change requests</w:t>
+      </w:r>
+    </w:p>
+    <w:p>
+      <w:pPr>
+        <w:pStyle w:val="Prrafodelista"/>
+        <w:numPr>
+          <w:ilvl w:val="0"/>
+          <w:numId w:val="15"/>
+        </w:numPr>
+        <w:spacing w:after="0" w:line="240" w:lineRule="auto"/>
+        <w:jc w:val="both"/>
+        <w:rPr>
+          <w:rFonts w:ascii="Arial" w:hAnsi="Arial" w:cs="Arial"/>
+        </w:rPr>
+      </w:pPr>
+      <w:r>
+        <w:rPr>
+          <w:rFonts w:ascii="Arial" w:hAnsi="Arial" w:cs="Arial"/>
+        </w:rPr>
+        <w:t>Set schedules for issuing each new version and ensure that each new version is adequately tested and documented before issuance.</w:t>
+      </w:r>
+    </w:p>
+    <w:p>
+      <w:pPr>
+        <w:pStyle w:val="Prrafodelista"/>
+        <w:numPr>
+          <w:ilvl w:val="0"/>
+          <w:numId w:val="15"/>
+        </w:numPr>
+        <w:jc w:val="both"/>
+        <w:rPr>
+          <w:rFonts w:ascii="Arial" w:hAnsi="Arial" w:cs="Arial"/>
         </w:rPr>
       </w:pPr>
     </w:p>
@@ -5253,19 +4914,19 @@
         <w:rPr>
           <w:sz w:val="22"/>
           <w:szCs w:val="22"/>
-        </w:rPr>
-      </w:pPr>
-      <w:proofErr w:type="spellStart"/>
+          <w:lang w:val="en-US"/>
+        </w:rPr>
+      </w:pPr>
       <w:r>
         <w:rPr>
           <w:rFonts w:ascii="Arial" w:hAnsi="Arial" w:cs="Arial"/>
           <w:color w:val="000000"/>
           <w:sz w:val="22"/>
           <w:szCs w:val="22"/>
+          <w:lang w:val="en-US"/>
         </w:rPr>
         <w:t>Disapprove</w:t>
       </w:r>
-      <w:proofErr w:type="spellEnd"/>
     </w:p>
     <w:p>
       <w:pPr>
@@ -5282,6 +4943,7 @@
           <w:color w:val="000000"/>
           <w:sz w:val="22"/>
           <w:szCs w:val="22"/>
+          <w:lang w:val="en-US"/>
         </w:rPr>
       </w:pPr>
       <w:r>
@@ -5292,10 +4954,18 @@
           <w:szCs w:val="22"/>
           <w:lang w:val="en-US"/>
         </w:rPr>
-        <w:t>Developers with a lot of workload.</w:t>
-      </w:r>
-      <w:bookmarkStart w:id="20" w:name="_GoBack"/>
-      <w:bookmarkEnd w:id="20"/>
+        <w:t>The change request should not affect the operation of the system</w:t>
+      </w:r>
+      <w:r>
+        <w:rPr>
+          <w:rFonts w:ascii="Arial" w:hAnsi="Arial" w:cs="Arial"/>
+          <w:color w:val="000000"/>
+          <w:sz w:val="22"/>
+          <w:szCs w:val="22"/>
+          <w:lang w:val="en-US"/>
+        </w:rPr>
+        <w:t>.</w:t>
+      </w:r>
     </w:p>
     <w:p>
       <w:pPr>
@@ -5323,7 +4993,7 @@
           <w:szCs w:val="22"/>
           <w:lang w:val="en-US"/>
         </w:rPr>
-        <w:t>The financial resource is committed.</w:t>
+        <w:t>The cost is not covered by the customer</w:t>
       </w:r>
     </w:p>
     <w:p>
@@ -5352,14 +5022,108 @@
           <w:szCs w:val="22"/>
           <w:lang w:val="en-US"/>
         </w:rPr>
-        <w:t>The change critically affects various modules released.</w:t>
-      </w:r>
-    </w:p>
-    <w:p>
-      <w:pPr>
-        <w:rPr>
-          <w:rFonts w:ascii="Arial" w:hAnsi="Arial" w:cs="Arial"/>
+        <w:t>The new requirement affects the finished modules.</w:t>
+      </w:r>
+    </w:p>
+    <w:p>
+      <w:pPr>
+        <w:pStyle w:val="NormalWeb"/>
+        <w:numPr>
+          <w:ilvl w:val="0"/>
+          <w:numId w:val="16"/>
+        </w:numPr>
+        <w:spacing w:before="0" w:beforeAutospacing="0" w:after="0" w:afterAutospacing="0"/>
+        <w:jc w:val="both"/>
+        <w:textAlignment w:val="baseline"/>
+        <w:rPr>
+          <w:rFonts w:ascii="Arial" w:hAnsi="Arial" w:cs="Arial"/>
+          <w:color w:val="000000"/>
+          <w:sz w:val="22"/>
+          <w:szCs w:val="22"/>
           <w:lang w:val="en-US"/>
+        </w:rPr>
+      </w:pPr>
+      <w:r>
+        <w:rPr>
+          <w:rFonts w:ascii="Arial" w:hAnsi="Arial" w:cs="Arial"/>
+          <w:color w:val="000000"/>
+          <w:sz w:val="22"/>
+          <w:szCs w:val="22"/>
+          <w:lang w:val="en-US"/>
+        </w:rPr>
+        <w:t>The new requirement affects the finished modules.</w:t>
+      </w:r>
+    </w:p>
+    <w:p>
+      <w:pPr>
+        <w:pStyle w:val="Prrafodelista"/>
+        <w:numPr>
+          <w:ilvl w:val="0"/>
+          <w:numId w:val="16"/>
+        </w:numPr>
+        <w:spacing w:after="0" w:line="240" w:lineRule="auto"/>
+        <w:jc w:val="both"/>
+        <w:rPr>
+          <w:rFonts w:ascii="Arial" w:hAnsi="Arial" w:cs="Arial"/>
+        </w:rPr>
+      </w:pPr>
+      <w:r>
+        <w:rPr>
+          <w:rFonts w:ascii="Arial" w:hAnsi="Arial" w:cs="Arial"/>
+        </w:rPr>
+        <w:t>When the change request implies to m</w:t>
+      </w:r>
+      <w:r>
+        <w:rPr>
+          <w:rFonts w:ascii="Arial" w:hAnsi="Arial" w:cs="Arial"/>
+        </w:rPr>
+        <w:t>odify the project no more than 1</w:t>
+      </w:r>
+      <w:r>
+        <w:rPr>
+          <w:rFonts w:ascii="Arial" w:hAnsi="Arial" w:cs="Arial"/>
+        </w:rPr>
+        <w:t xml:space="preserve">0%  </w:t>
+      </w:r>
+    </w:p>
+    <w:p>
+      <w:pPr>
+        <w:pStyle w:val="Prrafodelista"/>
+        <w:numPr>
+          <w:ilvl w:val="0"/>
+          <w:numId w:val="16"/>
+        </w:numPr>
+        <w:spacing w:after="0" w:line="240" w:lineRule="auto"/>
+        <w:jc w:val="both"/>
+        <w:rPr>
+          <w:rFonts w:ascii="Arial" w:hAnsi="Arial" w:cs="Arial"/>
+        </w:rPr>
+      </w:pPr>
+      <w:r>
+        <w:rPr>
+          <w:rFonts w:ascii="Arial" w:hAnsi="Arial" w:cs="Arial"/>
+        </w:rPr>
+        <w:t>The change request does not affect the p</w:t>
+      </w:r>
+      <w:r>
+        <w:rPr>
+          <w:rFonts w:ascii="Arial" w:hAnsi="Arial" w:cs="Arial"/>
+        </w:rPr>
+        <w:t>roject delivery times by 5</w:t>
+      </w:r>
+      <w:r>
+        <w:rPr>
+          <w:rFonts w:ascii="Arial" w:hAnsi="Arial" w:cs="Arial"/>
+        </w:rPr>
+        <w:t>%.</w:t>
+      </w:r>
+      <w:bookmarkStart w:id="21" w:name="_GoBack"/>
+      <w:bookmarkEnd w:id="21"/>
+    </w:p>
+    <w:p>
+      <w:pPr>
+        <w:rPr>
+          <w:rFonts w:ascii="Arial" w:hAnsi="Arial" w:cs="Arial"/>
         </w:rPr>
       </w:pPr>
     </w:p>
@@ -5375,60 +5139,43 @@
           <w:rFonts w:ascii="Arial" w:eastAsia="Arial" w:hAnsi="Arial" w:cs="Arial"/>
           <w:sz w:val="22"/>
           <w:szCs w:val="22"/>
-          <w:lang w:val="en-US"/>
-        </w:rPr>
-      </w:pPr>
-      <w:bookmarkStart w:id="21" w:name="_Toc19871508"/>
+        </w:rPr>
+      </w:pPr>
+      <w:bookmarkStart w:id="22" w:name="_Toc21425157"/>
       <w:r>
         <w:rPr>
           <w:rFonts w:ascii="Arial" w:eastAsia="Arial" w:hAnsi="Arial" w:cs="Arial"/>
           <w:sz w:val="22"/>
           <w:szCs w:val="22"/>
-          <w:lang w:val="en-US"/>
         </w:rPr>
         <w:t>Requesting Changes</w:t>
       </w:r>
-      <w:bookmarkEnd w:id="21"/>
+      <w:bookmarkEnd w:id="22"/>
     </w:p>
     <w:p>
       <w:pPr>
         <w:jc w:val="both"/>
-        <w:rPr>
-          <w:lang w:val="en-US"/>
-        </w:rPr>
-      </w:pPr>
-      <w:r>
-        <w:rPr>
-          <w:rFonts w:ascii="Arial" w:hAnsi="Arial" w:cs="Arial"/>
-          <w:lang w:val="en-US"/>
+      </w:pPr>
+      <w:r>
+        <w:rPr>
+          <w:rFonts w:ascii="Arial" w:hAnsi="Arial" w:cs="Arial"/>
         </w:rPr>
         <w:t>Any member of the work team or any client can request a change or correction to the system. A Change Request form must be sent to the Project Manager to initiate the process or a request can be sent to the support team through a form registered as an incident</w:t>
       </w:r>
       <w:r>
-        <w:rPr>
-          <w:lang w:val="en-US"/>
-        </w:rPr>
         <w:t>.</w:t>
       </w:r>
     </w:p>
-    <w:p>
-      <w:pPr>
-        <w:rPr>
-          <w:lang w:val="en-US"/>
-        </w:rPr>
-      </w:pPr>
-    </w:p>
-    <w:p>
-      <w:pPr>
-        <w:rPr>
-          <w:rFonts w:ascii="Arial" w:hAnsi="Arial" w:cs="Arial"/>
-          <w:lang w:val="en-US"/>
-        </w:rPr>
-      </w:pPr>
-      <w:r>
-        <w:rPr>
-          <w:rFonts w:ascii="Arial" w:hAnsi="Arial" w:cs="Arial"/>
-          <w:lang w:val="en-US"/>
+    <w:p/>
+    <w:p>
+      <w:pPr>
+        <w:rPr>
+          <w:rFonts w:ascii="Arial" w:hAnsi="Arial" w:cs="Arial"/>
+        </w:rPr>
+      </w:pPr>
+      <w:r>
+        <w:rPr>
+          <w:rFonts w:ascii="Arial" w:hAnsi="Arial" w:cs="Arial"/>
         </w:rPr>
         <w:t>This form, or the incident, will be used to report problems, identify new or modified requirements and record suggestions for improvement.</w:t>
       </w:r>
@@ -5445,33 +5192,29 @@
           <w:rFonts w:ascii="Arial" w:eastAsia="Arial" w:hAnsi="Arial" w:cs="Arial"/>
           <w:sz w:val="22"/>
           <w:szCs w:val="22"/>
-          <w:lang w:val="en-US"/>
-        </w:rPr>
-      </w:pPr>
-      <w:bookmarkStart w:id="22" w:name="_Toc19871509"/>
+        </w:rPr>
+      </w:pPr>
+      <w:bookmarkStart w:id="23" w:name="_Toc21425158"/>
       <w:r>
         <w:rPr>
           <w:rFonts w:ascii="Arial" w:eastAsia="Arial" w:hAnsi="Arial" w:cs="Arial"/>
           <w:sz w:val="22"/>
           <w:szCs w:val="22"/>
-          <w:lang w:val="en-US"/>
         </w:rPr>
         <w:t>Evaluating &amp; Approving/Disapproving Changes</w:t>
       </w:r>
-      <w:bookmarkEnd w:id="22"/>
+      <w:bookmarkEnd w:id="23"/>
     </w:p>
     <w:p>
       <w:pPr>
         <w:jc w:val="both"/>
         <w:rPr>
           <w:rFonts w:ascii="Arial" w:hAnsi="Arial" w:cs="Arial"/>
-          <w:lang w:val="en-US"/>
-        </w:rPr>
-      </w:pPr>
-      <w:r>
-        <w:rPr>
-          <w:rFonts w:ascii="Arial" w:hAnsi="Arial" w:cs="Arial"/>
-          <w:lang w:val="en-US"/>
+        </w:rPr>
+      </w:pPr>
+      <w:r>
+        <w:rPr>
+          <w:rFonts w:ascii="Arial" w:hAnsi="Arial" w:cs="Arial"/>
         </w:rPr>
         <w:t>Upon receiving a Change Request form, the Project Manager will review the form to verify that it is complete, clear and applicable. If the form is incomplete in any way, the Project Manager will contact the sender for clarification. Assuming the form is complete, the Project Manager will conduct an impact assessment of the change. The following is a list of impact definitions.</w:t>
       </w:r>
@@ -5486,20 +5229,17 @@
         <w:jc w:val="both"/>
         <w:rPr>
           <w:rFonts w:ascii="Arial" w:hAnsi="Arial" w:cs="Arial"/>
-          <w:lang w:val="en-US"/>
-        </w:rPr>
-      </w:pPr>
-      <w:r>
-        <w:rPr>
-          <w:rFonts w:ascii="Arial" w:hAnsi="Arial" w:cs="Arial"/>
-          <w:lang w:val="en-US"/>
+        </w:rPr>
+      </w:pPr>
+      <w:r>
+        <w:rPr>
+          <w:rFonts w:ascii="Arial" w:hAnsi="Arial" w:cs="Arial"/>
         </w:rPr>
         <w:t>Emergency: if the change is not made as soon as possible, the operation can be severely hampered or completed. An emergency change request mu</w:t>
       </w:r>
       <w:r>
         <w:rPr>
           <w:rFonts w:ascii="Arial" w:hAnsi="Arial" w:cs="Arial"/>
-          <w:lang w:val="en-US"/>
         </w:rPr>
         <w:t>st be resolved within 24 hours.</w:t>
       </w:r>
@@ -5514,13 +5254,11 @@
         <w:jc w:val="both"/>
         <w:rPr>
           <w:rFonts w:ascii="Arial" w:hAnsi="Arial" w:cs="Arial"/>
-          <w:lang w:val="en-US"/>
-        </w:rPr>
-      </w:pPr>
-      <w:r>
-        <w:rPr>
-          <w:rFonts w:ascii="Arial" w:hAnsi="Arial" w:cs="Arial"/>
-          <w:lang w:val="en-US"/>
+        </w:rPr>
+      </w:pPr>
+      <w:r>
+        <w:rPr>
+          <w:rFonts w:ascii="Arial" w:hAnsi="Arial" w:cs="Arial"/>
         </w:rPr>
         <w:t>Critical: the impact of not making the change would significantly affect, but would not suspend its operation.</w:t>
       </w:r>
@@ -5535,27 +5273,24 @@
         <w:jc w:val="both"/>
         <w:rPr>
           <w:rFonts w:ascii="Arial" w:hAnsi="Arial" w:cs="Arial"/>
-          <w:lang w:val="en-US"/>
-        </w:rPr>
-      </w:pPr>
-      <w:r>
-        <w:rPr>
-          <w:rFonts w:ascii="Arial" w:hAnsi="Arial" w:cs="Arial"/>
-          <w:lang w:val="en-US"/>
-        </w:rPr>
+        </w:rPr>
+      </w:pPr>
+      <w:r>
+        <w:rPr>
+          <w:rFonts w:ascii="Arial" w:hAnsi="Arial" w:cs="Arial"/>
+        </w:rPr>
+        <w:lastRenderedPageBreak/>
         <w:t xml:space="preserve">Routine: a normal change request that can be </w:t>
       </w:r>
       <w:r>
         <w:rPr>
           <w:rFonts w:ascii="Arial" w:hAnsi="Arial" w:cs="Arial"/>
-          <w:lang w:val="en-US"/>
         </w:rPr>
         <w:t>planned</w:t>
       </w:r>
       <w:r>
         <w:rPr>
           <w:rFonts w:ascii="Arial" w:hAnsi="Arial" w:cs="Arial"/>
-          <w:lang w:val="en-US"/>
         </w:rPr>
         <w:t xml:space="preserve"> included in a current schedule or plan and classified among other normal actions.</w:t>
       </w:r>
@@ -5570,13 +5305,11 @@
         <w:jc w:val="both"/>
         <w:rPr>
           <w:rFonts w:ascii="Arial" w:hAnsi="Arial" w:cs="Arial"/>
-          <w:lang w:val="en-US"/>
-        </w:rPr>
-      </w:pPr>
-      <w:r>
-        <w:rPr>
-          <w:rFonts w:ascii="Arial" w:hAnsi="Arial" w:cs="Arial"/>
-          <w:lang w:val="en-US"/>
+        </w:rPr>
+      </w:pPr>
+      <w:r>
+        <w:rPr>
+          <w:rFonts w:ascii="Arial" w:hAnsi="Arial" w:cs="Arial"/>
         </w:rPr>
         <w:t>Deferred: a request for reasonable change and that is beneficial to the system, but is delayed due to other project schedules or tasks.</w:t>
       </w:r>
@@ -5593,43 +5326,31 @@
           <w:rFonts w:ascii="Arial" w:eastAsia="Arial" w:hAnsi="Arial" w:cs="Arial"/>
           <w:sz w:val="22"/>
           <w:szCs w:val="22"/>
-          <w:lang w:val="en-US"/>
-        </w:rPr>
-      </w:pPr>
-      <w:bookmarkStart w:id="23" w:name="_Toc19871510"/>
+        </w:rPr>
+      </w:pPr>
+      <w:bookmarkStart w:id="24" w:name="_Toc21425159"/>
       <w:r>
         <w:rPr>
           <w:rFonts w:ascii="Arial" w:eastAsia="Arial" w:hAnsi="Arial" w:cs="Arial"/>
           <w:sz w:val="22"/>
           <w:szCs w:val="22"/>
-          <w:lang w:val="en-US"/>
         </w:rPr>
         <w:t>Implementing Changes</w:t>
       </w:r>
-      <w:bookmarkEnd w:id="23"/>
+      <w:bookmarkEnd w:id="24"/>
     </w:p>
     <w:p>
       <w:pPr>
         <w:jc w:val="both"/>
         <w:rPr>
           <w:rFonts w:ascii="Arial" w:hAnsi="Arial" w:cs="Arial"/>
-          <w:lang w:val="en-US"/>
-        </w:rPr>
-      </w:pPr>
-      <w:r>
-        <w:rPr>
-          <w:rFonts w:ascii="Arial" w:hAnsi="Arial" w:cs="Arial"/>
-          <w:lang w:val="en-US"/>
-        </w:rPr>
-        <w:t xml:space="preserve">After a Change Request form is approved, the Project Manager will assign the appropriate technical staff for the task. All changes will be made in the test bench environment. When </w:t>
-      </w:r>
-      <w:r>
-        <w:rPr>
-          <w:rFonts w:ascii="Arial" w:hAnsi="Arial" w:cs="Arial"/>
-          <w:lang w:val="en-US"/>
-        </w:rPr>
-        <w:lastRenderedPageBreak/>
-        <w:t>a change has been fully tested in the test bench environment, a schedule will be developed to implement the change in the production environment.</w:t>
+        </w:rPr>
+      </w:pPr>
+      <w:r>
+        <w:rPr>
+          <w:rFonts w:ascii="Arial" w:hAnsi="Arial" w:cs="Arial"/>
+        </w:rPr>
+        <w:t>After a Change Request form is approved, the Project Manager will assign the appropriate technical staff for the task. All changes will be made in the test bench environment. When a change has been fully tested in the test bench environment, a schedule will be developed to implement the change in the production environment.</w:t>
       </w:r>
     </w:p>
     <w:p>
@@ -5637,13 +5358,11 @@
         <w:jc w:val="both"/>
         <w:rPr>
           <w:rFonts w:ascii="Arial" w:hAnsi="Arial" w:cs="Arial"/>
-          <w:lang w:val="en-US"/>
-        </w:rPr>
-      </w:pPr>
-      <w:r>
-        <w:rPr>
-          <w:rFonts w:ascii="Arial" w:hAnsi="Arial" w:cs="Arial"/>
-          <w:lang w:val="en-US"/>
+        </w:rPr>
+      </w:pPr>
+      <w:r>
+        <w:rPr>
+          <w:rFonts w:ascii="Arial" w:hAnsi="Arial" w:cs="Arial"/>
         </w:rPr>
         <w:t>The change in the production environment will be completed outside normal business hours to minimize the impact on customers.</w:t>
       </w:r>
@@ -5660,20 +5379,18 @@
           <w:rFonts w:ascii="Arial" w:eastAsia="Arial" w:hAnsi="Arial" w:cs="Arial"/>
           <w:sz w:val="22"/>
           <w:szCs w:val="22"/>
-          <w:lang w:val="en-US"/>
-        </w:rPr>
-      </w:pPr>
-      <w:bookmarkStart w:id="24" w:name="_Toc19871511"/>
+        </w:rPr>
+      </w:pPr>
+      <w:bookmarkStart w:id="25" w:name="_Toc21425160"/>
       <w:r>
         <w:rPr>
           <w:rFonts w:ascii="Arial" w:eastAsia="Arial" w:hAnsi="Arial" w:cs="Arial"/>
           <w:sz w:val="22"/>
           <w:szCs w:val="22"/>
-          <w:lang w:val="en-US"/>
         </w:rPr>
         <w:t>Configuration Status Accounting</w:t>
       </w:r>
-      <w:bookmarkEnd w:id="24"/>
+      <w:bookmarkEnd w:id="25"/>
     </w:p>
     <w:p>
       <w:pPr>
@@ -5681,13 +5398,11 @@
         <w:jc w:val="both"/>
         <w:rPr>
           <w:rFonts w:ascii="Arial" w:hAnsi="Arial" w:cs="Arial"/>
-          <w:lang w:val="en-US"/>
-        </w:rPr>
-      </w:pPr>
-      <w:r>
-        <w:rPr>
-          <w:rFonts w:ascii="Arial" w:hAnsi="Arial" w:cs="Arial"/>
-          <w:lang w:val="en-US"/>
+        </w:rPr>
+      </w:pPr>
+      <w:r>
+        <w:rPr>
+          <w:rFonts w:ascii="Arial" w:hAnsi="Arial" w:cs="Arial"/>
         </w:rPr>
         <w:t>A detailed monitoring of each configuration element will be carried out. The monitoring will be carried out by the Project and Configuration Managers. The use of an automated system is likely, but not fully defined at this time.</w:t>
       </w:r>
@@ -5698,29 +5413,13 @@
         <w:jc w:val="both"/>
         <w:rPr>
           <w:rFonts w:ascii="Arial" w:hAnsi="Arial" w:cs="Arial"/>
-          <w:lang w:val="en-US"/>
-        </w:rPr>
-      </w:pPr>
-      <w:r>
-        <w:rPr>
-          <w:rFonts w:ascii="Arial" w:hAnsi="Arial" w:cs="Arial"/>
-          <w:lang w:val="en-US"/>
-        </w:rPr>
-        <w:t>The paper records of the Change Request forms will be kept in a project notebook.</w:t>
-      </w:r>
-      <w:r>
-        <w:rPr>
-          <w:rFonts w:ascii="Arial" w:hAnsi="Arial" w:cs="Arial"/>
-          <w:lang w:val="en-US"/>
-        </w:rPr>
-        <w:t xml:space="preserve"> </w:t>
-      </w:r>
-      <w:r>
-        <w:rPr>
-          <w:rFonts w:ascii="Arial" w:hAnsi="Arial" w:cs="Arial"/>
-          <w:lang w:val="en-US"/>
-        </w:rPr>
-        <w:t>All change request activity will be recorded in the Monthly Technical Status Report required of all assigned tasks. They will also be discussed and distributed in regular project meetings.</w:t>
+        </w:rPr>
+      </w:pPr>
+      <w:r>
+        <w:rPr>
+          <w:rFonts w:ascii="Arial" w:hAnsi="Arial" w:cs="Arial"/>
+        </w:rPr>
+        <w:t>The paper records of the Change Request forms will be kept in a project notebook. All change request activity will be recorded in the Monthly Technical Status Report required of all assigned tasks. They will also be discussed and distributed in regular project meetings.</w:t>
       </w:r>
     </w:p>
     <w:p>
@@ -5736,33 +5435,29 @@
           <w:rFonts w:ascii="Arial" w:eastAsia="Arial" w:hAnsi="Arial" w:cs="Arial"/>
           <w:sz w:val="22"/>
           <w:szCs w:val="22"/>
-          <w:lang w:val="en-US"/>
-        </w:rPr>
-      </w:pPr>
-      <w:bookmarkStart w:id="25" w:name="_Toc19871513"/>
+        </w:rPr>
+      </w:pPr>
+      <w:bookmarkStart w:id="26" w:name="_Toc21425161"/>
       <w:r>
         <w:rPr>
           <w:rFonts w:ascii="Arial" w:hAnsi="Arial" w:cs="Arial"/>
           <w:sz w:val="22"/>
           <w:szCs w:val="22"/>
-          <w:lang w:val="en-US"/>
         </w:rPr>
         <w:t>Configuration Management Resources</w:t>
       </w:r>
-      <w:bookmarkEnd w:id="25"/>
+      <w:bookmarkEnd w:id="26"/>
     </w:p>
     <w:p>
       <w:pPr>
         <w:jc w:val="both"/>
         <w:rPr>
           <w:rFonts w:ascii="Arial" w:hAnsi="Arial" w:cs="Arial"/>
-          <w:lang w:val="en-US"/>
-        </w:rPr>
-      </w:pPr>
-      <w:r>
-        <w:rPr>
-          <w:rFonts w:ascii="Arial" w:hAnsi="Arial" w:cs="Arial"/>
-          <w:lang w:val="en-US"/>
+        </w:rPr>
+      </w:pPr>
+      <w:r>
+        <w:rPr>
+          <w:rFonts w:ascii="Arial" w:hAnsi="Arial" w:cs="Arial"/>
         </w:rPr>
         <w:t>A common software package is likely to be used and no costs are incurred on a specific tool. As a result, no additional training, personnel or equipment will be required.</w:t>
       </w:r>
@@ -5775,7 +5470,6 @@
         <w:jc w:val="both"/>
         <w:rPr>
           <w:rFonts w:ascii="Arial" w:eastAsia="Arial" w:hAnsi="Arial" w:cs="Arial"/>
-          <w:lang w:val="en-US"/>
         </w:rPr>
       </w:pPr>
     </w:p>
@@ -5792,33 +5486,29 @@
           <w:rFonts w:ascii="Arial" w:hAnsi="Arial" w:cs="Arial"/>
           <w:sz w:val="22"/>
           <w:szCs w:val="22"/>
-          <w:lang w:val="en-US"/>
-        </w:rPr>
-      </w:pPr>
-      <w:bookmarkStart w:id="26" w:name="_Toc19871514"/>
+        </w:rPr>
+      </w:pPr>
+      <w:bookmarkStart w:id="27" w:name="_Toc21425162"/>
       <w:r>
         <w:rPr>
           <w:rFonts w:ascii="Arial" w:hAnsi="Arial" w:cs="Arial"/>
           <w:sz w:val="22"/>
           <w:szCs w:val="22"/>
-          <w:lang w:val="en-US"/>
         </w:rPr>
         <w:t>Configuration Management Plan Maintenance</w:t>
       </w:r>
-      <w:bookmarkEnd w:id="26"/>
+      <w:bookmarkEnd w:id="27"/>
     </w:p>
     <w:p>
       <w:pPr>
         <w:jc w:val="both"/>
         <w:rPr>
           <w:rFonts w:ascii="Arial" w:hAnsi="Arial" w:cs="Arial"/>
-          <w:lang w:val="en-US"/>
-        </w:rPr>
-      </w:pPr>
-      <w:r>
-        <w:rPr>
-          <w:rFonts w:ascii="Arial" w:hAnsi="Arial" w:cs="Arial"/>
-          <w:lang w:val="en-US"/>
+        </w:rPr>
+      </w:pPr>
+      <w:r>
+        <w:rPr>
+          <w:rFonts w:ascii="Arial" w:hAnsi="Arial" w:cs="Arial"/>
         </w:rPr>
         <w:t>Project and configuration managers are responsible for maintaining this plan. The plan is subject to the procedures specified in the Software Quality Assurance Plan. Under the terms of the software quality assurance plan, the plan is subject to revision throughout the entire life cycle of software development, particularly during the Stage Evaluation and Stage Exit evaluation processes. Significant changes will be made through a new version of the plan. Minimal changes can be made by using page updates.</w:t>
       </w:r>
@@ -5836,7 +5526,6 @@
           <w:rFonts w:ascii="Arial" w:hAnsi="Arial" w:cs="Arial"/>
           <w:sz w:val="22"/>
           <w:szCs w:val="22"/>
-          <w:lang w:val="en-US"/>
         </w:rPr>
       </w:pPr>
     </w:p>
@@ -5911,7 +5600,7 @@
           <w:rPr>
             <w:noProof/>
           </w:rPr>
-          <w:t>9</w:t>
+          <w:t>7</w:t>
         </w:r>
         <w:r>
           <w:fldChar w:fldCharType="end"/>
@@ -6020,13 +5709,11 @@
             <w:jc w:val="center"/>
             <w:rPr>
               <w:b/>
-              <w:lang w:val="en-US"/>
             </w:rPr>
           </w:pPr>
           <w:r>
             <w:rPr>
               <w:b/>
-              <w:lang w:val="en-US"/>
             </w:rPr>
             <w:t>Software Configuration Management Plan of m</w:t>
           </w:r>
@@ -6035,14 +5722,12 @@
               <w:rFonts w:ascii="Cambria" w:eastAsia="Times New Roman" w:hAnsi="Cambria" w:cs="Times New Roman"/>
               <w:b/>
               <w:szCs w:val="20"/>
-              <w:lang w:val="en-US"/>
             </w:rPr>
             <w:t>obile application for capturing geological field information</w:t>
           </w:r>
           <w:r>
             <w:rPr>
               <w:b/>
-              <w:lang w:val="en-US"/>
             </w:rPr>
             <w:t xml:space="preserve"> software</w:t>
           </w:r>
@@ -6066,21 +5751,12 @@
               <w:color w:val="C0C0C0"/>
             </w:rPr>
           </w:pPr>
-          <w:proofErr w:type="spellStart"/>
           <w:r>
             <w:rPr>
               <w:b/>
               <w:color w:val="C0C0C0"/>
             </w:rPr>
-            <w:t>Doc</w:t>
-          </w:r>
-          <w:proofErr w:type="spellEnd"/>
-          <w:r>
-            <w:rPr>
-              <w:b/>
-              <w:color w:val="C0C0C0"/>
-            </w:rPr>
-            <w:t xml:space="preserve"> #2</w:t>
+            <w:t>Doc #2</w:t>
           </w:r>
         </w:p>
       </w:tc>
@@ -6097,19 +5773,11 @@
               <w:b/>
             </w:rPr>
           </w:pPr>
-          <w:proofErr w:type="spellStart"/>
           <w:r>
             <w:rPr>
               <w:b/>
             </w:rPr>
-            <w:t>Version</w:t>
-          </w:r>
-          <w:proofErr w:type="spellEnd"/>
-          <w:r>
-            <w:rPr>
-              <w:b/>
-            </w:rPr>
-            <w:t xml:space="preserve">: </w:t>
+            <w:t xml:space="preserve">Version: </w:t>
           </w:r>
           <w:r>
             <w:rPr>
@@ -6185,7 +5853,7 @@
               <w:noProof/>
               <w:snapToGrid w:val="0"/>
             </w:rPr>
-            <w:t>9</w:t>
+            <w:t>7</w:t>
           </w:r>
           <w:r>
             <w:rPr>
@@ -6310,13 +5978,11 @@
             <w:jc w:val="center"/>
             <w:rPr>
               <w:b/>
-              <w:lang w:val="en-US"/>
             </w:rPr>
           </w:pPr>
           <w:r>
             <w:rPr>
               <w:b/>
-              <w:lang w:val="en-US"/>
             </w:rPr>
             <w:t>Software Configuration Management Plan of m</w:t>
           </w:r>
@@ -6325,14 +5991,12 @@
               <w:rFonts w:ascii="Cambria" w:eastAsia="Times New Roman" w:hAnsi="Cambria" w:cs="Times New Roman"/>
               <w:b/>
               <w:szCs w:val="20"/>
-              <w:lang w:val="en-US"/>
             </w:rPr>
             <w:t>obile application for capturing geological field information</w:t>
           </w:r>
           <w:r>
             <w:rPr>
               <w:b/>
-              <w:lang w:val="en-US"/>
             </w:rPr>
             <w:t xml:space="preserve"> software</w:t>
           </w:r>
@@ -6354,14 +6018,12 @@
             <w:rPr>
               <w:b/>
               <w:color w:val="C0C0C0"/>
-              <w:lang w:val="en-US"/>
             </w:rPr>
           </w:pPr>
           <w:r>
             <w:rPr>
               <w:b/>
               <w:color w:val="C0C0C0"/>
-              <w:lang w:val="en-US"/>
             </w:rPr>
             <w:t>Doc #2</w:t>
           </w:r>
@@ -6379,13 +6041,11 @@
             <w:rPr>
               <w:b/>
               <w:color w:val="C0C0C0"/>
-              <w:lang w:val="en-US"/>
             </w:rPr>
           </w:pPr>
           <w:r>
             <w:rPr>
               <w:b/>
-              <w:lang w:val="en-US"/>
             </w:rPr>
             <w:t xml:space="preserve">Version: </w:t>
           </w:r>
@@ -6393,7 +6053,6 @@
             <w:rPr>
               <w:b/>
               <w:color w:val="C0C0C0"/>
-              <w:lang w:val="en-US"/>
             </w:rPr>
             <w:t>1</w:t>
           </w:r>
@@ -6401,7 +6060,6 @@
             <w:rPr>
               <w:b/>
               <w:color w:val="C0C0C0"/>
-              <w:lang w:val="en-US"/>
             </w:rPr>
             <w:t>.1</w:t>
           </w:r>
@@ -6416,15 +6074,11 @@
         <w:p>
           <w:pPr>
             <w:jc w:val="right"/>
-            <w:rPr>
-              <w:lang w:val="en-US"/>
-            </w:rPr>
           </w:pPr>
           <w:r>
             <w:rPr>
               <w:b/>
               <w:snapToGrid w:val="0"/>
-              <w:lang w:val="en-US"/>
             </w:rPr>
             <w:t xml:space="preserve">Page </w:t>
           </w:r>
@@ -6432,7 +6086,6 @@
             <w:rPr>
               <w:b/>
               <w:snapToGrid w:val="0"/>
-              <w:lang w:val="en-US"/>
             </w:rPr>
             <w:fldChar w:fldCharType="begin"/>
           </w:r>
@@ -6440,7 +6093,6 @@
             <w:rPr>
               <w:b/>
               <w:snapToGrid w:val="0"/>
-              <w:lang w:val="en-US"/>
             </w:rPr>
             <w:instrText xml:space="preserve"> PAGE </w:instrText>
           </w:r>
@@ -6448,7 +6100,6 @@
             <w:rPr>
               <w:b/>
               <w:snapToGrid w:val="0"/>
-              <w:lang w:val="en-US"/>
             </w:rPr>
             <w:fldChar w:fldCharType="separate"/>
           </w:r>
@@ -6457,7 +6108,6 @@
               <w:b/>
               <w:noProof/>
               <w:snapToGrid w:val="0"/>
-              <w:lang w:val="en-US"/>
             </w:rPr>
             <w:t>1</w:t>
           </w:r>
@@ -6465,7 +6115,6 @@
             <w:rPr>
               <w:b/>
               <w:snapToGrid w:val="0"/>
-              <w:lang w:val="en-US"/>
             </w:rPr>
             <w:fldChar w:fldCharType="end"/>
           </w:r>
@@ -6473,7 +6122,6 @@
             <w:rPr>
               <w:b/>
               <w:snapToGrid w:val="0"/>
-              <w:lang w:val="en-US"/>
             </w:rPr>
             <w:t xml:space="preserve"> / </w:t>
           </w:r>
@@ -6481,7 +6129,6 @@
             <w:rPr>
               <w:b/>
               <w:snapToGrid w:val="0"/>
-              <w:lang w:val="en-US"/>
             </w:rPr>
             <w:fldChar w:fldCharType="begin"/>
           </w:r>
@@ -6489,7 +6136,6 @@
             <w:rPr>
               <w:b/>
               <w:snapToGrid w:val="0"/>
-              <w:lang w:val="en-US"/>
             </w:rPr>
             <w:instrText xml:space="preserve"> NUMPAGES </w:instrText>
           </w:r>
@@ -6497,7 +6143,6 @@
             <w:rPr>
               <w:b/>
               <w:snapToGrid w:val="0"/>
-              <w:lang w:val="en-US"/>
             </w:rPr>
             <w:fldChar w:fldCharType="separate"/>
           </w:r>
@@ -6506,15 +6151,13 @@
               <w:b/>
               <w:noProof/>
               <w:snapToGrid w:val="0"/>
-              <w:lang w:val="en-US"/>
             </w:rPr>
-            <w:t>3</w:t>
+            <w:t>9</w:t>
           </w:r>
           <w:r>
             <w:rPr>
               <w:b/>
               <w:snapToGrid w:val="0"/>
-              <w:lang w:val="en-US"/>
             </w:rPr>
             <w:fldChar w:fldCharType="end"/>
           </w:r>
@@ -7021,6 +6664,119 @@
     </w:lvl>
   </w:abstractNum>
   <w:abstractNum w:abstractNumId="4">
+    <w:nsid w:val="112310D9"/>
+    <w:multiLevelType w:val="hybridMultilevel"/>
+    <w:tmpl w:val="F3EC605A"/>
+    <w:lvl w:ilvl="0" w:tplc="04090001">
+      <w:start w:val="1"/>
+      <w:numFmt w:val="bullet"/>
+      <w:lvlText w:val=""/>
+      <w:lvlJc w:val="left"/>
+      <w:pPr>
+        <w:ind w:left="720" w:hanging="360"/>
+      </w:pPr>
+      <w:rPr>
+        <w:rFonts w:ascii="Symbol" w:hAnsi="Symbol" w:hint="default"/>
+      </w:rPr>
+    </w:lvl>
+    <w:lvl w:ilvl="1" w:tplc="04090003">
+      <w:start w:val="1"/>
+      <w:numFmt w:val="bullet"/>
+      <w:lvlText w:val="o"/>
+      <w:lvlJc w:val="left"/>
+      <w:pPr>
+        <w:ind w:left="1440" w:hanging="360"/>
+      </w:pPr>
+      <w:rPr>
+        <w:rFonts w:ascii="Courier New" w:hAnsi="Courier New" w:cs="Courier New" w:hint="default"/>
+      </w:rPr>
+    </w:lvl>
+    <w:lvl w:ilvl="2" w:tplc="04090005">
+      <w:start w:val="1"/>
+      <w:numFmt w:val="bullet"/>
+      <w:lvlText w:val=""/>
+      <w:lvlJc w:val="left"/>
+      <w:pPr>
+        <w:ind w:left="2160" w:hanging="360"/>
+      </w:pPr>
+      <w:rPr>
+        <w:rFonts w:ascii="Wingdings" w:hAnsi="Wingdings" w:hint="default"/>
+      </w:rPr>
+    </w:lvl>
+    <w:lvl w:ilvl="3" w:tplc="04090001">
+      <w:start w:val="1"/>
+      <w:numFmt w:val="bullet"/>
+      <w:lvlText w:val=""/>
+      <w:lvlJc w:val="left"/>
+      <w:pPr>
+        <w:ind w:left="2880" w:hanging="360"/>
+      </w:pPr>
+      <w:rPr>
+        <w:rFonts w:ascii="Symbol" w:hAnsi="Symbol" w:hint="default"/>
+      </w:rPr>
+    </w:lvl>
+    <w:lvl w:ilvl="4" w:tplc="04090003">
+      <w:start w:val="1"/>
+      <w:numFmt w:val="bullet"/>
+      <w:lvlText w:val="o"/>
+      <w:lvlJc w:val="left"/>
+      <w:pPr>
+        <w:ind w:left="3600" w:hanging="360"/>
+      </w:pPr>
+      <w:rPr>
+        <w:rFonts w:ascii="Courier New" w:hAnsi="Courier New" w:cs="Courier New" w:hint="default"/>
+      </w:rPr>
+    </w:lvl>
+    <w:lvl w:ilvl="5" w:tplc="04090005">
+      <w:start w:val="1"/>
+      <w:numFmt w:val="bullet"/>
+      <w:lvlText w:val=""/>
+      <w:lvlJc w:val="left"/>
+      <w:pPr>
+        <w:ind w:left="4320" w:hanging="360"/>
+      </w:pPr>
+      <w:rPr>
+        <w:rFonts w:ascii="Wingdings" w:hAnsi="Wingdings" w:hint="default"/>
+      </w:rPr>
+    </w:lvl>
+    <w:lvl w:ilvl="6" w:tplc="04090001">
+      <w:start w:val="1"/>
+      <w:numFmt w:val="bullet"/>
+      <w:lvlText w:val=""/>
+      <w:lvlJc w:val="left"/>
+      <w:pPr>
+        <w:ind w:left="5040" w:hanging="360"/>
+      </w:pPr>
+      <w:rPr>
+        <w:rFonts w:ascii="Symbol" w:hAnsi="Symbol" w:hint="default"/>
+      </w:rPr>
+    </w:lvl>
+    <w:lvl w:ilvl="7" w:tplc="04090003">
+      <w:start w:val="1"/>
+      <w:numFmt w:val="bullet"/>
+      <w:lvlText w:val="o"/>
+      <w:lvlJc w:val="left"/>
+      <w:pPr>
+        <w:ind w:left="5760" w:hanging="360"/>
+      </w:pPr>
+      <w:rPr>
+        <w:rFonts w:ascii="Courier New" w:hAnsi="Courier New" w:cs="Courier New" w:hint="default"/>
+      </w:rPr>
+    </w:lvl>
+    <w:lvl w:ilvl="8" w:tplc="04090005">
+      <w:start w:val="1"/>
+      <w:numFmt w:val="bullet"/>
+      <w:lvlText w:val=""/>
+      <w:lvlJc w:val="left"/>
+      <w:pPr>
+        <w:ind w:left="6480" w:hanging="360"/>
+      </w:pPr>
+      <w:rPr>
+        <w:rFonts w:ascii="Wingdings" w:hAnsi="Wingdings" w:hint="default"/>
+      </w:rPr>
+    </w:lvl>
+  </w:abstractNum>
+  <w:abstractNum w:abstractNumId="5">
     <w:nsid w:val="12DA77AE"/>
     <w:multiLevelType w:val="multilevel"/>
     <w:tmpl w:val="297A8518"/>
@@ -7110,7 +6866,7 @@
       </w:pPr>
     </w:lvl>
   </w:abstractNum>
-  <w:abstractNum w:abstractNumId="5">
+  <w:abstractNum w:abstractNumId="6">
     <w:nsid w:val="1B720EDE"/>
     <w:multiLevelType w:val="hybridMultilevel"/>
     <w:tmpl w:val="3E407200"/>
@@ -7223,7 +6979,7 @@
       </w:rPr>
     </w:lvl>
   </w:abstractNum>
-  <w:abstractNum w:abstractNumId="6">
+  <w:abstractNum w:abstractNumId="7">
     <w:nsid w:val="1D5B6B69"/>
     <w:multiLevelType w:val="hybridMultilevel"/>
     <w:tmpl w:val="C138F348"/>
@@ -7336,7 +7092,7 @@
       </w:rPr>
     </w:lvl>
   </w:abstractNum>
-  <w:abstractNum w:abstractNumId="7">
+  <w:abstractNum w:abstractNumId="8">
     <w:nsid w:val="1E235B67"/>
     <w:multiLevelType w:val="hybridMultilevel"/>
     <w:tmpl w:val="8A847480"/>
@@ -7449,7 +7205,7 @@
       </w:rPr>
     </w:lvl>
   </w:abstractNum>
-  <w:abstractNum w:abstractNumId="8">
+  <w:abstractNum w:abstractNumId="9">
     <w:nsid w:val="27017900"/>
     <w:multiLevelType w:val="hybridMultilevel"/>
     <w:tmpl w:val="9E54A506"/>
@@ -7562,7 +7318,7 @@
       </w:rPr>
     </w:lvl>
   </w:abstractNum>
-  <w:abstractNum w:abstractNumId="9">
+  <w:abstractNum w:abstractNumId="10">
     <w:nsid w:val="2A6228D8"/>
     <w:multiLevelType w:val="hybridMultilevel"/>
     <w:tmpl w:val="29A2B736"/>
@@ -7675,7 +7431,7 @@
       </w:rPr>
     </w:lvl>
   </w:abstractNum>
-  <w:abstractNum w:abstractNumId="10">
+  <w:abstractNum w:abstractNumId="11">
     <w:nsid w:val="2DD74B16"/>
     <w:multiLevelType w:val="hybridMultilevel"/>
     <w:tmpl w:val="AB6860D6"/>
@@ -7788,7 +7544,120 @@
       </w:rPr>
     </w:lvl>
   </w:abstractNum>
-  <w:abstractNum w:abstractNumId="11">
+  <w:abstractNum w:abstractNumId="12">
+    <w:nsid w:val="3477677A"/>
+    <w:multiLevelType w:val="hybridMultilevel"/>
+    <w:tmpl w:val="FAD0C018"/>
+    <w:lvl w:ilvl="0" w:tplc="080A0001">
+      <w:start w:val="1"/>
+      <w:numFmt w:val="bullet"/>
+      <w:lvlText w:val=""/>
+      <w:lvlJc w:val="left"/>
+      <w:pPr>
+        <w:ind w:left="720" w:hanging="360"/>
+      </w:pPr>
+      <w:rPr>
+        <w:rFonts w:ascii="Symbol" w:hAnsi="Symbol" w:hint="default"/>
+      </w:rPr>
+    </w:lvl>
+    <w:lvl w:ilvl="1" w:tplc="080A0003">
+      <w:start w:val="1"/>
+      <w:numFmt w:val="bullet"/>
+      <w:lvlText w:val="o"/>
+      <w:lvlJc w:val="left"/>
+      <w:pPr>
+        <w:ind w:left="1440" w:hanging="360"/>
+      </w:pPr>
+      <w:rPr>
+        <w:rFonts w:ascii="Courier New" w:hAnsi="Courier New" w:cs="Courier New" w:hint="default"/>
+      </w:rPr>
+    </w:lvl>
+    <w:lvl w:ilvl="2" w:tplc="080A0005">
+      <w:start w:val="1"/>
+      <w:numFmt w:val="bullet"/>
+      <w:lvlText w:val=""/>
+      <w:lvlJc w:val="left"/>
+      <w:pPr>
+        <w:ind w:left="2160" w:hanging="360"/>
+      </w:pPr>
+      <w:rPr>
+        <w:rFonts w:ascii="Wingdings" w:hAnsi="Wingdings" w:hint="default"/>
+      </w:rPr>
+    </w:lvl>
+    <w:lvl w:ilvl="3" w:tplc="080A0001">
+      <w:start w:val="1"/>
+      <w:numFmt w:val="bullet"/>
+      <w:lvlText w:val=""/>
+      <w:lvlJc w:val="left"/>
+      <w:pPr>
+        <w:ind w:left="2880" w:hanging="360"/>
+      </w:pPr>
+      <w:rPr>
+        <w:rFonts w:ascii="Symbol" w:hAnsi="Symbol" w:hint="default"/>
+      </w:rPr>
+    </w:lvl>
+    <w:lvl w:ilvl="4" w:tplc="080A0003">
+      <w:start w:val="1"/>
+      <w:numFmt w:val="bullet"/>
+      <w:lvlText w:val="o"/>
+      <w:lvlJc w:val="left"/>
+      <w:pPr>
+        <w:ind w:left="3600" w:hanging="360"/>
+      </w:pPr>
+      <w:rPr>
+        <w:rFonts w:ascii="Courier New" w:hAnsi="Courier New" w:cs="Courier New" w:hint="default"/>
+      </w:rPr>
+    </w:lvl>
+    <w:lvl w:ilvl="5" w:tplc="080A0005">
+      <w:start w:val="1"/>
+      <w:numFmt w:val="bullet"/>
+      <w:lvlText w:val=""/>
+      <w:lvlJc w:val="left"/>
+      <w:pPr>
+        <w:ind w:left="4320" w:hanging="360"/>
+      </w:pPr>
+      <w:rPr>
+        <w:rFonts w:ascii="Wingdings" w:hAnsi="Wingdings" w:hint="default"/>
+      </w:rPr>
+    </w:lvl>
+    <w:lvl w:ilvl="6" w:tplc="080A0001">
+      <w:start w:val="1"/>
+      <w:numFmt w:val="bullet"/>
+      <w:lvlText w:val=""/>
+      <w:lvlJc w:val="left"/>
+      <w:pPr>
+        <w:ind w:left="5040" w:hanging="360"/>
+      </w:pPr>
+      <w:rPr>
+        <w:rFonts w:ascii="Symbol" w:hAnsi="Symbol" w:hint="default"/>
+      </w:rPr>
+    </w:lvl>
+    <w:lvl w:ilvl="7" w:tplc="080A0003">
+      <w:start w:val="1"/>
+      <w:numFmt w:val="bullet"/>
+      <w:lvlText w:val="o"/>
+      <w:lvlJc w:val="left"/>
+      <w:pPr>
+        <w:ind w:left="5760" w:hanging="360"/>
+      </w:pPr>
+      <w:rPr>
+        <w:rFonts w:ascii="Courier New" w:hAnsi="Courier New" w:cs="Courier New" w:hint="default"/>
+      </w:rPr>
+    </w:lvl>
+    <w:lvl w:ilvl="8" w:tplc="080A0005">
+      <w:start w:val="1"/>
+      <w:numFmt w:val="bullet"/>
+      <w:lvlText w:val=""/>
+      <w:lvlJc w:val="left"/>
+      <w:pPr>
+        <w:ind w:left="6480" w:hanging="360"/>
+      </w:pPr>
+      <w:rPr>
+        <w:rFonts w:ascii="Wingdings" w:hAnsi="Wingdings" w:hint="default"/>
+      </w:rPr>
+    </w:lvl>
+  </w:abstractNum>
+  <w:abstractNum w:abstractNumId="13">
     <w:nsid w:val="5D02679B"/>
     <w:multiLevelType w:val="multilevel"/>
     <w:tmpl w:val="C51C80A6"/>
@@ -7901,7 +7770,7 @@
       </w:rPr>
     </w:lvl>
   </w:abstractNum>
-  <w:abstractNum w:abstractNumId="12">
+  <w:abstractNum w:abstractNumId="14">
     <w:nsid w:val="72A315F6"/>
     <w:multiLevelType w:val="hybridMultilevel"/>
     <w:tmpl w:val="76AAD620"/>
@@ -8014,7 +7883,7 @@
       </w:rPr>
     </w:lvl>
   </w:abstractNum>
-  <w:abstractNum w:abstractNumId="13">
+  <w:abstractNum w:abstractNumId="15">
     <w:nsid w:val="79410267"/>
     <w:multiLevelType w:val="hybridMultilevel"/>
     <w:tmpl w:val="9938829C"/>
@@ -8127,7 +7996,7 @@
       </w:rPr>
     </w:lvl>
   </w:abstractNum>
-  <w:abstractNum w:abstractNumId="14">
+  <w:abstractNum w:abstractNumId="16">
     <w:nsid w:val="7AA73B63"/>
     <w:multiLevelType w:val="multilevel"/>
     <w:tmpl w:val="2DE4D160"/>
@@ -8276,7 +8145,7 @@
       </w:rPr>
     </w:lvl>
   </w:abstractNum>
-  <w:abstractNum w:abstractNumId="15">
+  <w:abstractNum w:abstractNumId="17">
     <w:nsid w:val="7DAB4F42"/>
     <w:multiLevelType w:val="hybridMultilevel"/>
     <w:tmpl w:val="BBE4C592"/>
@@ -8390,22 +8259,22 @@
     </w:lvl>
   </w:abstractNum>
   <w:num w:numId="1">
-    <w:abstractNumId w:val="4"/>
+    <w:abstractNumId w:val="5"/>
   </w:num>
   <w:num w:numId="2">
+    <w:abstractNumId w:val="13"/>
+  </w:num>
+  <w:num w:numId="3">
+    <w:abstractNumId w:val="6"/>
+  </w:num>
+  <w:num w:numId="4">
+    <w:abstractNumId w:val="14"/>
+  </w:num>
+  <w:num w:numId="5">
     <w:abstractNumId w:val="11"/>
   </w:num>
-  <w:num w:numId="3">
-    <w:abstractNumId w:val="5"/>
-  </w:num>
-  <w:num w:numId="4">
-    <w:abstractNumId w:val="12"/>
-  </w:num>
-  <w:num w:numId="5">
+  <w:num w:numId="6">
     <w:abstractNumId w:val="10"/>
-  </w:num>
-  <w:num w:numId="6">
-    <w:abstractNumId w:val="9"/>
   </w:num>
   <w:num w:numId="7">
     <w:abstractNumId w:val="0"/>
@@ -8414,28 +8283,52 @@
     <w:abstractNumId w:val="1"/>
   </w:num>
   <w:num w:numId="9">
-    <w:abstractNumId w:val="15"/>
+    <w:abstractNumId w:val="17"/>
   </w:num>
   <w:num w:numId="10">
-    <w:abstractNumId w:val="8"/>
+    <w:abstractNumId w:val="9"/>
   </w:num>
   <w:num w:numId="11">
     <w:abstractNumId w:val="3"/>
   </w:num>
   <w:num w:numId="12">
-    <w:abstractNumId w:val="13"/>
+    <w:abstractNumId w:val="15"/>
   </w:num>
   <w:num w:numId="13">
-    <w:abstractNumId w:val="6"/>
+    <w:abstractNumId w:val="7"/>
   </w:num>
   <w:num w:numId="14">
-    <w:abstractNumId w:val="7"/>
+    <w:abstractNumId w:val="8"/>
   </w:num>
   <w:num w:numId="15">
     <w:abstractNumId w:val="2"/>
   </w:num>
   <w:num w:numId="16">
-    <w:abstractNumId w:val="14"/>
+    <w:abstractNumId w:val="16"/>
+  </w:num>
+  <w:num w:numId="17">
+    <w:abstractNumId w:val="12"/>
+    <w:lvlOverride w:ilvl="0"/>
+    <w:lvlOverride w:ilvl="1"/>
+    <w:lvlOverride w:ilvl="2"/>
+    <w:lvlOverride w:ilvl="3"/>
+    <w:lvlOverride w:ilvl="4"/>
+    <w:lvlOverride w:ilvl="5"/>
+    <w:lvlOverride w:ilvl="6"/>
+    <w:lvlOverride w:ilvl="7"/>
+    <w:lvlOverride w:ilvl="8"/>
+  </w:num>
+  <w:num w:numId="18">
+    <w:abstractNumId w:val="4"/>
+    <w:lvlOverride w:ilvl="0"/>
+    <w:lvlOverride w:ilvl="1"/>
+    <w:lvlOverride w:ilvl="2"/>
+    <w:lvlOverride w:ilvl="3"/>
+    <w:lvlOverride w:ilvl="4"/>
+    <w:lvlOverride w:ilvl="5"/>
+    <w:lvlOverride w:ilvl="6"/>
+    <w:lvlOverride w:ilvl="7"/>
+    <w:lvlOverride w:ilvl="8"/>
   </w:num>
 </w:numbering>
 </file>
@@ -8602,7 +8495,7 @@
     <w:rsid w:val="005004A5"/>
     <w:rPr>
       <w:rFonts w:ascii="Calibri" w:eastAsia="Calibri" w:hAnsi="Calibri" w:cs="Calibri"/>
-      <w:lang w:val="es-ES" w:eastAsia="es-MX"/>
+      <w:lang w:val="en-US" w:eastAsia="es-MX"/>
     </w:rPr>
   </w:style>
   <w:style w:type="paragraph" w:styleId="Ttulo1">
@@ -8908,6 +8801,19 @@
       <w:lang w:val="es-MX"/>
     </w:rPr>
   </w:style>
+  <w:style w:type="paragraph" w:styleId="TDC3">
+    <w:name w:val="toc 3"/>
+    <w:basedOn w:val="Normal"/>
+    <w:next w:val="Normal"/>
+    <w:autoRedefine/>
+    <w:uiPriority w:val="39"/>
+    <w:unhideWhenUsed/>
+    <w:rsid w:val="002D285C"/>
+    <w:pPr>
+      <w:spacing w:after="100"/>
+      <w:ind w:left="440"/>
+    </w:pPr>
+  </w:style>
 </w:styles>
 </file>
 
@@ -9073,7 +8979,7 @@
     <w:rsid w:val="005004A5"/>
     <w:rPr>
       <w:rFonts w:ascii="Calibri" w:eastAsia="Calibri" w:hAnsi="Calibri" w:cs="Calibri"/>
-      <w:lang w:val="es-ES" w:eastAsia="es-MX"/>
+      <w:lang w:val="en-US" w:eastAsia="es-MX"/>
     </w:rPr>
   </w:style>
   <w:style w:type="paragraph" w:styleId="Ttulo1">
@@ -9379,6 +9285,19 @@
       <w:lang w:val="es-MX"/>
     </w:rPr>
   </w:style>
+  <w:style w:type="paragraph" w:styleId="TDC3">
+    <w:name w:val="toc 3"/>
+    <w:basedOn w:val="Normal"/>
+    <w:next w:val="Normal"/>
+    <w:autoRedefine/>
+    <w:uiPriority w:val="39"/>
+    <w:unhideWhenUsed/>
+    <w:rsid w:val="002D285C"/>
+    <w:pPr>
+      <w:spacing w:after="100"/>
+      <w:ind w:left="440"/>
+    </w:pPr>
+  </w:style>
 </w:styles>
 </file>
 
@@ -9672,7 +9591,7 @@
 </file>
 
 <file path=customXml/itemProps1.xml><?xml version="1.0" encoding="utf-8"?>
-<ds:datastoreItem xmlns:ds="http://schemas.openxmlformats.org/officeDocument/2006/customXml" ds:itemID="{8862B9F6-DC7B-471A-93A3-ED48A04DE420}">
+<ds:datastoreItem xmlns:ds="http://schemas.openxmlformats.org/officeDocument/2006/customXml" ds:itemID="{C6386048-2B12-4E6B-955F-EBE51E77176F}">
   <ds:schemaRefs>
     <ds:schemaRef ds:uri="http://schemas.openxmlformats.org/officeDocument/2006/bibliography"/>
   </ds:schemaRefs>

</xml_diff>